<commit_message>
assignment 1 redid. finally. did some stupid stuffs. thats the reason why it didnt run at first place. static variable used. proper formulae used. understood how to actually bind the plugin after clean and build
</commit_message>
<xml_diff>
--- a/Java/Lab-Assignment/Assignment 1 - Game Statistics/Exercise Output.docx
+++ b/Java/Lab-Assignment/Assignment 1 - Game Statistics/Exercise Output.docx
@@ -13,44 +13,496 @@
           <w:between w:val="nil"/>
         </w:pBdr>
         <w:rPr>
-          <w:rFonts w:ascii="Cambria" w:eastAsia="Cambria" w:hAnsi="Cambria" w:cs="Cambria"/>
-        </w:rPr>
-      </w:pPr>
-    </w:p>
-    <w:p>
-      <w:pPr>
-        <w:widowControl w:val="0"/>
-        <w:rPr>
-          <w:rFonts w:ascii="Cambria" w:eastAsia="Cambria" w:hAnsi="Cambria" w:cs="Cambria"/>
+          <w:rFonts w:ascii="Tw Cen MT" w:eastAsia="Cambria" w:hAnsi="Tw Cen MT" w:cs="Cambria"/>
         </w:rPr>
       </w:pPr>
       <w:r>
         <w:rPr>
-          <w:rFonts w:ascii="Cambria" w:eastAsia="Cambria" w:hAnsi="Cambria" w:cs="Cambria"/>
-        </w:rPr>
-        <w:t>Ex1</w:t>
+          <w:rFonts w:ascii="Tw Cen MT" w:eastAsia="Cambria" w:hAnsi="Tw Cen MT" w:cs="Cambria"/>
+        </w:rPr>
+        <w:t>Assignment 1</w:t>
+      </w:r>
+      <w:r>
+        <w:rPr>
+          <w:rFonts w:ascii="Tw Cen MT" w:eastAsia="Cambria" w:hAnsi="Tw Cen MT" w:cs="Cambria"/>
+        </w:rPr>
+        <w:t xml:space="preserve">: </w:t>
+      </w:r>
+      <w:r>
+        <w:rPr>
+          <w:rFonts w:ascii="Tw Cen MT" w:eastAsia="Cambria" w:hAnsi="Tw Cen MT" w:cs="Cambria"/>
+        </w:rPr>
+        <w:t>The goal of this assignment is to get statistical data about Blackjack using a Charlie plugin.</w:t>
       </w:r>
     </w:p>
     <w:p>
       <w:pPr>
         <w:widowControl w:val="0"/>
         <w:rPr>
-          <w:rFonts w:ascii="Cambria" w:eastAsia="Cambria" w:hAnsi="Cambria" w:cs="Cambria"/>
+          <w:rFonts w:ascii="Tw Cen MT" w:eastAsia="Cambria" w:hAnsi="Tw Cen MT" w:cs="Cambria"/>
+          <w:b/>
+        </w:rPr>
+      </w:pPr>
+    </w:p>
+    <w:p>
+      <w:pPr>
+        <w:widowControl w:val="0"/>
+        <w:rPr>
+          <w:rFonts w:ascii="Tw Cen MT" w:eastAsia="Cambria" w:hAnsi="Tw Cen MT" w:cs="Cambria"/>
+          <w:b/>
         </w:rPr>
       </w:pPr>
       <w:r>
         <w:rPr>
-          <w:rFonts w:ascii="Cambria" w:eastAsia="Cambria" w:hAnsi="Cambria" w:cs="Cambria"/>
-        </w:rPr>
-        <w:t>Name(s):</w:t>
+          <w:rFonts w:ascii="Tw Cen MT" w:eastAsia="Cambria" w:hAnsi="Tw Cen MT" w:cs="Cambria"/>
+          <w:b/>
+        </w:rPr>
+        <w:t xml:space="preserve">Exercise 1: </w:t>
+      </w:r>
+    </w:p>
+    <w:p>
+      <w:pPr>
+        <w:widowControl w:val="0"/>
+        <w:rPr>
+          <w:rFonts w:ascii="Tw Cen MT" w:eastAsia="Cambria" w:hAnsi="Tw Cen MT" w:cs="Cambria"/>
+        </w:rPr>
+      </w:pPr>
+      <w:r>
+        <w:rPr>
+          <w:rFonts w:ascii="Tw Cen MT" w:eastAsia="Cambria" w:hAnsi="Tw Cen MT" w:cs="Cambria"/>
+        </w:rPr>
+        <w:t>- - - - - - - - - - - - -</w:t>
       </w:r>
       <w:r>
         <w:rPr>
-          <w:rFonts w:ascii="Cambria" w:eastAsia="Cambria" w:hAnsi="Cambria" w:cs="Cambria"/>
-        </w:rPr>
-        <w:br/>
+          <w:rFonts w:ascii="Tw Cen MT" w:eastAsia="Cambria" w:hAnsi="Tw Cen MT" w:cs="Cambria"/>
+        </w:rPr>
+        <w:t xml:space="preserve"> - - - - - - - - - - - - - - - - - - - - - - - - - - - - - - - - - - - - - - - - - - - - - - - - </w:t>
+      </w:r>
+      <w:r>
+        <w:rPr>
+          <w:rFonts w:ascii="Tw Cen MT" w:eastAsia="Cambria" w:hAnsi="Tw Cen MT" w:cs="Cambria"/>
+        </w:rPr>
+        <w:t xml:space="preserve">- - - - - - - - - </w:t>
       </w:r>
     </w:p>
+    <w:tbl>
+      <w:tblPr>
+        <w:tblStyle w:val="a"/>
+        <w:tblW w:w="9360" w:type="dxa"/>
+        <w:tblLayout w:type="fixed"/>
+        <w:tblLook w:val="0600" w:firstRow="0" w:lastRow="0" w:firstColumn="0" w:lastColumn="0" w:noHBand="1" w:noVBand="1"/>
+      </w:tblPr>
+      <w:tblGrid>
+        <w:gridCol w:w="9360"/>
+      </w:tblGrid>
+      <w:tr>
+        <w:tc>
+          <w:tcPr>
+            <w:tcW w:w="8775" w:type="dxa"/>
+            <w:shd w:val="clear" w:color="auto" w:fill="auto"/>
+            <w:tcMar>
+              <w:top w:w="0" w:type="dxa"/>
+              <w:left w:w="0" w:type="dxa"/>
+              <w:bottom w:w="0" w:type="dxa"/>
+              <w:right w:w="0" w:type="dxa"/>
+            </w:tcMar>
+          </w:tcPr>
+          <w:p>
+            <w:pPr>
+              <w:widowControl w:val="0"/>
+              <w:rPr>
+                <w:rFonts w:ascii="Tw Cen MT" w:eastAsia="Cambria" w:hAnsi="Tw Cen MT" w:cs="Cambria"/>
+              </w:rPr>
+            </w:pPr>
+            <w:r>
+              <w:rPr>
+                <w:rFonts w:ascii="Tw Cen MT" w:eastAsia="Cambria" w:hAnsi="Tw Cen MT" w:cs="Cambria"/>
+                <w:i/>
+              </w:rPr>
+              <w:t xml:space="preserve">          </w:t>
+            </w:r>
+            <w:r>
+              <w:rPr>
+                <w:rFonts w:ascii="Tw Cen MT" w:eastAsia="Cambria" w:hAnsi="Tw Cen MT" w:cs="Cambria"/>
+                <w:i/>
+              </w:rPr>
+              <w:t xml:space="preserve">                       </w:t>
+            </w:r>
+            <w:r>
+              <w:rPr>
+                <w:rFonts w:ascii="Tw Cen MT" w:eastAsia="Cambria" w:hAnsi="Tw Cen MT" w:cs="Cambria"/>
+                <w:i/>
+              </w:rPr>
+              <w:t>loses</w:t>
+            </w:r>
+            <w:r>
+              <w:rPr>
+                <w:rFonts w:ascii="Tw Cen MT" w:eastAsia="Cambria" w:hAnsi="Tw Cen MT" w:cs="Cambria"/>
+              </w:rPr>
+              <w:t xml:space="preserve"> </w:t>
+            </w:r>
+            <w:r>
+              <w:rPr>
+                <w:rFonts w:ascii="Tw Cen MT" w:eastAsia="Cambria" w:hAnsi="Tw Cen MT" w:cs="Cambria"/>
+                <w:vertAlign w:val="subscript"/>
+              </w:rPr>
+              <w:t>dealer</w:t>
+            </w:r>
+            <w:r>
+              <w:rPr>
+                <w:rFonts w:ascii="Tw Cen MT" w:eastAsia="Cambria" w:hAnsi="Tw Cen MT" w:cs="Cambria"/>
+              </w:rPr>
+              <w:t xml:space="preserve"> = </w:t>
+            </w:r>
+            <w:r>
+              <w:rPr>
+                <w:rFonts w:ascii="Tw Cen MT" w:eastAsia="Cambria" w:hAnsi="Tw Cen MT" w:cs="Cambria"/>
+                <w:i/>
+              </w:rPr>
+              <w:t>wins</w:t>
+            </w:r>
+            <w:r>
+              <w:rPr>
+                <w:rFonts w:ascii="Tw Cen MT" w:eastAsia="Cambria" w:hAnsi="Tw Cen MT" w:cs="Cambria"/>
+              </w:rPr>
+              <w:t xml:space="preserve"> </w:t>
+            </w:r>
+            <w:r>
+              <w:rPr>
+                <w:rFonts w:ascii="Tw Cen MT" w:eastAsia="Cambria" w:hAnsi="Tw Cen MT" w:cs="Cambria"/>
+                <w:vertAlign w:val="subscript"/>
+              </w:rPr>
+              <w:t>player</w:t>
+            </w:r>
+            <w:r>
+              <w:rPr>
+                <w:rFonts w:ascii="Tw Cen MT" w:eastAsia="Cambria" w:hAnsi="Tw Cen MT" w:cs="Cambria"/>
+              </w:rPr>
+              <w:t xml:space="preserve"> + </w:t>
+            </w:r>
+            <w:r>
+              <w:rPr>
+                <w:rFonts w:ascii="Tw Cen MT" w:eastAsia="Cambria" w:hAnsi="Tw Cen MT" w:cs="Cambria"/>
+                <w:i/>
+              </w:rPr>
+              <w:t xml:space="preserve">Blackjacks </w:t>
+            </w:r>
+            <w:r>
+              <w:rPr>
+                <w:rFonts w:ascii="Tw Cen MT" w:eastAsia="Cambria" w:hAnsi="Tw Cen MT" w:cs="Cambria"/>
+                <w:vertAlign w:val="subscript"/>
+              </w:rPr>
+              <w:t>player</w:t>
+            </w:r>
+            <w:r>
+              <w:rPr>
+                <w:rFonts w:ascii="Tw Cen MT" w:eastAsia="Cambria" w:hAnsi="Tw Cen MT" w:cs="Cambria"/>
+              </w:rPr>
+              <w:t xml:space="preserve"> + </w:t>
+            </w:r>
+            <w:r>
+              <w:rPr>
+                <w:rFonts w:ascii="Tw Cen MT" w:eastAsia="Cambria" w:hAnsi="Tw Cen MT" w:cs="Cambria"/>
+                <w:i/>
+              </w:rPr>
+              <w:t xml:space="preserve">Charlies </w:t>
+            </w:r>
+            <w:r>
+              <w:rPr>
+                <w:rFonts w:ascii="Tw Cen MT" w:eastAsia="Cambria" w:hAnsi="Tw Cen MT" w:cs="Cambria"/>
+                <w:vertAlign w:val="subscript"/>
+              </w:rPr>
+              <w:t>player</w:t>
+            </w:r>
+            <w:r>
+              <w:rPr>
+                <w:rFonts w:ascii="Tw Cen MT" w:eastAsia="Cambria" w:hAnsi="Tw Cen MT" w:cs="Cambria"/>
+              </w:rPr>
+              <w:t xml:space="preserve"> </w:t>
+            </w:r>
+          </w:p>
+        </w:tc>
+      </w:tr>
+      <w:tr>
+        <w:tc>
+          <w:tcPr>
+            <w:tcW w:w="8775" w:type="dxa"/>
+            <w:shd w:val="clear" w:color="auto" w:fill="auto"/>
+            <w:tcMar>
+              <w:top w:w="0" w:type="dxa"/>
+              <w:left w:w="0" w:type="dxa"/>
+              <w:bottom w:w="0" w:type="dxa"/>
+              <w:right w:w="0" w:type="dxa"/>
+            </w:tcMar>
+          </w:tcPr>
+          <w:p>
+            <w:pPr>
+              <w:widowControl w:val="0"/>
+              <w:ind w:left="1980"/>
+              <w:rPr>
+                <w:rFonts w:ascii="Tw Cen MT" w:eastAsia="Cambria" w:hAnsi="Tw Cen MT" w:cs="Cambria"/>
+                <w:i/>
+              </w:rPr>
+            </w:pPr>
+            <w:r>
+              <w:rPr>
+                <w:rFonts w:ascii="Tw Cen MT" w:eastAsia="Cambria" w:hAnsi="Tw Cen MT" w:cs="Cambria"/>
+                <w:i/>
+              </w:rPr>
+              <w:t>wins</w:t>
+            </w:r>
+            <w:r>
+              <w:rPr>
+                <w:rFonts w:ascii="Tw Cen MT" w:eastAsia="Cambria" w:hAnsi="Tw Cen MT" w:cs="Cambria"/>
+              </w:rPr>
+              <w:t xml:space="preserve"> </w:t>
+            </w:r>
+            <w:r>
+              <w:rPr>
+                <w:rFonts w:ascii="Tw Cen MT" w:eastAsia="Cambria" w:hAnsi="Tw Cen MT" w:cs="Cambria"/>
+                <w:vertAlign w:val="subscript"/>
+              </w:rPr>
+              <w:t>dealer</w:t>
+            </w:r>
+            <w:r>
+              <w:rPr>
+                <w:rFonts w:ascii="Tw Cen MT" w:eastAsia="Cambria" w:hAnsi="Tw Cen MT" w:cs="Cambria"/>
+              </w:rPr>
+              <w:t xml:space="preserve"> = </w:t>
+            </w:r>
+            <w:r>
+              <w:rPr>
+                <w:rFonts w:ascii="Tw Cen MT" w:eastAsia="Cambria" w:hAnsi="Tw Cen MT" w:cs="Cambria"/>
+                <w:i/>
+              </w:rPr>
+              <w:t xml:space="preserve">loses </w:t>
+            </w:r>
+            <w:r>
+              <w:rPr>
+                <w:rFonts w:ascii="Tw Cen MT" w:eastAsia="Cambria" w:hAnsi="Tw Cen MT" w:cs="Cambria"/>
+                <w:vertAlign w:val="subscript"/>
+              </w:rPr>
+              <w:t>player</w:t>
+            </w:r>
+            <w:r>
+              <w:rPr>
+                <w:rFonts w:ascii="Tw Cen MT" w:eastAsia="Cambria" w:hAnsi="Tw Cen MT" w:cs="Cambria"/>
+              </w:rPr>
+              <w:t xml:space="preserve"> + </w:t>
+            </w:r>
+            <w:r>
+              <w:rPr>
+                <w:rFonts w:ascii="Tw Cen MT" w:eastAsia="Cambria" w:hAnsi="Tw Cen MT" w:cs="Cambria"/>
+                <w:i/>
+              </w:rPr>
+              <w:t xml:space="preserve">breaks </w:t>
+            </w:r>
+            <w:r>
+              <w:rPr>
+                <w:rFonts w:ascii="Tw Cen MT" w:eastAsia="Cambria" w:hAnsi="Tw Cen MT" w:cs="Cambria"/>
+                <w:vertAlign w:val="subscript"/>
+              </w:rPr>
+              <w:t>player</w:t>
+            </w:r>
+          </w:p>
+        </w:tc>
+      </w:tr>
+      <w:tr>
+        <w:tc>
+          <w:tcPr>
+            <w:tcW w:w="8775" w:type="dxa"/>
+            <w:shd w:val="clear" w:color="auto" w:fill="auto"/>
+            <w:tcMar>
+              <w:top w:w="0" w:type="dxa"/>
+              <w:left w:w="0" w:type="dxa"/>
+              <w:bottom w:w="0" w:type="dxa"/>
+              <w:right w:w="0" w:type="dxa"/>
+            </w:tcMar>
+          </w:tcPr>
+          <w:p>
+            <w:pPr>
+              <w:widowControl w:val="0"/>
+              <w:ind w:left="1980"/>
+              <w:rPr>
+                <w:rFonts w:ascii="Tw Cen MT" w:eastAsia="Cambria" w:hAnsi="Tw Cen MT" w:cs="Cambria"/>
+                <w:i/>
+              </w:rPr>
+            </w:pPr>
+            <w:r>
+              <w:rPr>
+                <w:rFonts w:ascii="Tw Cen MT" w:eastAsia="Cambria" w:hAnsi="Tw Cen MT" w:cs="Cambria"/>
+                <w:i/>
+              </w:rPr>
+              <w:t xml:space="preserve">hands </w:t>
+            </w:r>
+            <w:r>
+              <w:rPr>
+                <w:rFonts w:ascii="Tw Cen MT" w:eastAsia="Cambria" w:hAnsi="Tw Cen MT" w:cs="Cambria"/>
+                <w:vertAlign w:val="subscript"/>
+              </w:rPr>
+              <w:t>dealer</w:t>
+            </w:r>
+            <w:r>
+              <w:rPr>
+                <w:rFonts w:ascii="Tw Cen MT" w:eastAsia="Cambria" w:hAnsi="Tw Cen MT" w:cs="Cambria"/>
+              </w:rPr>
+              <w:t xml:space="preserve"> = </w:t>
+            </w:r>
+            <w:r>
+              <w:rPr>
+                <w:rFonts w:ascii="Tw Cen MT" w:eastAsia="Cambria" w:hAnsi="Tw Cen MT" w:cs="Cambria"/>
+                <w:i/>
+              </w:rPr>
+              <w:t>wins</w:t>
+            </w:r>
+            <w:r>
+              <w:rPr>
+                <w:rFonts w:ascii="Tw Cen MT" w:eastAsia="Cambria" w:hAnsi="Tw Cen MT" w:cs="Cambria"/>
+                <w:vertAlign w:val="subscript"/>
+              </w:rPr>
+              <w:t xml:space="preserve"> dealer</w:t>
+            </w:r>
+            <w:r>
+              <w:rPr>
+                <w:rFonts w:ascii="Tw Cen MT" w:eastAsia="Cambria" w:hAnsi="Tw Cen MT" w:cs="Cambria"/>
+              </w:rPr>
+              <w:t xml:space="preserve"> +  </w:t>
+            </w:r>
+            <w:r>
+              <w:rPr>
+                <w:rFonts w:ascii="Tw Cen MT" w:eastAsia="Cambria" w:hAnsi="Tw Cen MT" w:cs="Cambria"/>
+                <w:i/>
+              </w:rPr>
+              <w:t>loses</w:t>
+            </w:r>
+            <w:r>
+              <w:rPr>
+                <w:rFonts w:ascii="Tw Cen MT" w:eastAsia="Cambria" w:hAnsi="Tw Cen MT" w:cs="Cambria"/>
+                <w:vertAlign w:val="subscript"/>
+              </w:rPr>
+              <w:t xml:space="preserve"> dealer</w:t>
+            </w:r>
+            <w:r>
+              <w:rPr>
+                <w:rFonts w:ascii="Tw Cen MT" w:eastAsia="Cambria" w:hAnsi="Tw Cen MT" w:cs="Cambria"/>
+              </w:rPr>
+              <w:t xml:space="preserve"> + </w:t>
+            </w:r>
+            <w:r>
+              <w:rPr>
+                <w:rFonts w:ascii="Tw Cen MT" w:eastAsia="Cambria" w:hAnsi="Tw Cen MT" w:cs="Cambria"/>
+                <w:i/>
+              </w:rPr>
+              <w:t>pushes</w:t>
+            </w:r>
+            <w:r>
+              <w:rPr>
+                <w:rFonts w:ascii="Tw Cen MT" w:eastAsia="Cambria" w:hAnsi="Tw Cen MT" w:cs="Cambria"/>
+              </w:rPr>
+              <w:t xml:space="preserve"> </w:t>
+            </w:r>
+            <w:r>
+              <w:rPr>
+                <w:rFonts w:ascii="Tw Cen MT" w:eastAsia="Cambria" w:hAnsi="Tw Cen MT" w:cs="Cambria"/>
+                <w:vertAlign w:val="subscript"/>
+              </w:rPr>
+              <w:t>dealer</w:t>
+            </w:r>
+          </w:p>
+        </w:tc>
+      </w:tr>
+      <w:tr>
+        <w:tc>
+          <w:tcPr>
+            <w:tcW w:w="8775" w:type="dxa"/>
+            <w:shd w:val="clear" w:color="auto" w:fill="auto"/>
+            <w:tcMar>
+              <w:top w:w="0" w:type="dxa"/>
+              <w:left w:w="0" w:type="dxa"/>
+              <w:bottom w:w="0" w:type="dxa"/>
+              <w:right w:w="0" w:type="dxa"/>
+            </w:tcMar>
+          </w:tcPr>
+          <w:p>
+            <w:pPr>
+              <w:widowControl w:val="0"/>
+              <w:ind w:left="1980"/>
+              <w:rPr>
+                <w:rFonts w:ascii="Tw Cen MT" w:eastAsia="Cambria" w:hAnsi="Tw Cen MT" w:cs="Cambria"/>
+                <w:i/>
+              </w:rPr>
+            </w:pPr>
+            <w:r>
+              <w:rPr>
+                <w:rFonts w:ascii="Tw Cen MT" w:eastAsia="Cambria" w:hAnsi="Tw Cen MT" w:cs="Cambria"/>
+                <w:i/>
+              </w:rPr>
+              <w:t xml:space="preserve">hands </w:t>
+            </w:r>
+            <w:r>
+              <w:rPr>
+                <w:rFonts w:ascii="Tw Cen MT" w:eastAsia="Cambria" w:hAnsi="Tw Cen MT" w:cs="Cambria"/>
+                <w:vertAlign w:val="subscript"/>
+              </w:rPr>
+              <w:t>dealer</w:t>
+            </w:r>
+            <w:r>
+              <w:rPr>
+                <w:rFonts w:ascii="Tw Cen MT" w:eastAsia="Cambria" w:hAnsi="Tw Cen MT" w:cs="Cambria"/>
+              </w:rPr>
+              <w:t xml:space="preserve"> = </w:t>
+            </w:r>
+            <w:r>
+              <w:rPr>
+                <w:rFonts w:ascii="Tw Cen MT" w:eastAsia="Cambria" w:hAnsi="Tw Cen MT" w:cs="Cambria"/>
+                <w:i/>
+              </w:rPr>
+              <w:t xml:space="preserve">hands </w:t>
+            </w:r>
+            <w:r>
+              <w:rPr>
+                <w:rFonts w:ascii="Tw Cen MT" w:eastAsia="Cambria" w:hAnsi="Tw Cen MT" w:cs="Cambria"/>
+                <w:vertAlign w:val="subscript"/>
+              </w:rPr>
+              <w:t>player</w:t>
+            </w:r>
+            <w:r>
+              <w:rPr>
+                <w:rFonts w:ascii="Tw Cen MT" w:eastAsia="Cambria" w:hAnsi="Tw Cen MT" w:cs="Cambria"/>
+              </w:rPr>
+              <w:t xml:space="preserve"> - </w:t>
+            </w:r>
+            <w:r>
+              <w:rPr>
+                <w:rFonts w:ascii="Tw Cen MT" w:eastAsia="Cambria" w:hAnsi="Tw Cen MT" w:cs="Cambria"/>
+                <w:i/>
+              </w:rPr>
+              <w:t>splits</w:t>
+            </w:r>
+            <w:r>
+              <w:rPr>
+                <w:rFonts w:ascii="Tw Cen MT" w:eastAsia="Cambria" w:hAnsi="Tw Cen MT" w:cs="Cambria"/>
+              </w:rPr>
+              <w:t xml:space="preserve"> </w:t>
+            </w:r>
+            <w:r>
+              <w:rPr>
+                <w:rFonts w:ascii="Tw Cen MT" w:eastAsia="Cambria" w:hAnsi="Tw Cen MT" w:cs="Cambria"/>
+                <w:vertAlign w:val="subscript"/>
+              </w:rPr>
+              <w:t>player</w:t>
+            </w:r>
+            <w:r>
+              <w:rPr>
+                <w:rFonts w:ascii="Tw Cen MT" w:eastAsia="Cambria" w:hAnsi="Tw Cen MT" w:cs="Cambria"/>
+              </w:rPr>
+              <w:t xml:space="preserve"> </w:t>
+            </w:r>
+          </w:p>
+        </w:tc>
+      </w:tr>
+    </w:tbl>
     <w:p>
       <w:pPr>
         <w:widowControl w:val="0"/>
@@ -62,7 +514,7 @@
           <w:between w:val="nil"/>
         </w:pBdr>
         <w:rPr>
-          <w:rFonts w:ascii="Cambria" w:eastAsia="Cambria" w:hAnsi="Cambria" w:cs="Cambria"/>
+          <w:rFonts w:ascii="Tw Cen MT" w:eastAsia="Cambria" w:hAnsi="Tw Cen MT" w:cs="Cambria"/>
         </w:rPr>
       </w:pPr>
     </w:p>
@@ -70,18 +522,19 @@
       <w:pPr>
         <w:widowControl w:val="0"/>
         <w:rPr>
-          <w:rFonts w:ascii="Cambria" w:eastAsia="Cambria" w:hAnsi="Cambria" w:cs="Cambria"/>
+          <w:rFonts w:ascii="Tw Cen MT" w:eastAsia="Cambria" w:hAnsi="Tw Cen MT" w:cs="Cambria"/>
         </w:rPr>
       </w:pPr>
       <w:r>
         <w:rPr>
-          <w:rFonts w:ascii="Cambria" w:eastAsia="Cambria" w:hAnsi="Cambria" w:cs="Cambria"/>
+          <w:rFonts w:ascii="Tw Cen MT" w:eastAsia="Cambria" w:hAnsi="Tw Cen MT" w:cs="Cambria"/>
         </w:rPr>
         <w:t>Table 1. Tabulation of game statistics with the default shoe.</w:t>
       </w:r>
     </w:p>
     <w:tbl>
       <w:tblPr>
+        <w:tblStyle w:val="a1"/>
         <w:tblW w:w="5115" w:type="dxa"/>
         <w:tblInd w:w="100" w:type="dxa"/>
         <w:tblBorders>
@@ -117,7 +570,7 @@
               <w:widowControl w:val="0"/>
               <w:spacing w:line="240" w:lineRule="auto"/>
               <w:rPr>
-                <w:rFonts w:ascii="Cambria" w:eastAsia="Cambria" w:hAnsi="Cambria" w:cs="Cambria"/>
+                <w:rFonts w:ascii="Tw Cen MT" w:eastAsia="Cambria" w:hAnsi="Tw Cen MT" w:cs="Cambria"/>
               </w:rPr>
             </w:pPr>
           </w:p>
@@ -139,12 +592,12 @@
               <w:spacing w:line="240" w:lineRule="auto"/>
               <w:jc w:val="center"/>
               <w:rPr>
-                <w:rFonts w:ascii="Cambria" w:eastAsia="Cambria" w:hAnsi="Cambria" w:cs="Cambria"/>
-              </w:rPr>
-            </w:pPr>
-            <w:r>
-              <w:rPr>
-                <w:rFonts w:ascii="Cambria" w:eastAsia="Cambria" w:hAnsi="Cambria" w:cs="Cambria"/>
+                <w:rFonts w:ascii="Tw Cen MT" w:eastAsia="Cambria" w:hAnsi="Tw Cen MT" w:cs="Cambria"/>
+              </w:rPr>
+            </w:pPr>
+            <w:r>
+              <w:rPr>
+                <w:rFonts w:ascii="Tw Cen MT" w:eastAsia="Cambria" w:hAnsi="Tw Cen MT" w:cs="Cambria"/>
               </w:rPr>
               <w:t>Player</w:t>
             </w:r>
@@ -167,12 +620,12 @@
               <w:spacing w:line="240" w:lineRule="auto"/>
               <w:jc w:val="center"/>
               <w:rPr>
-                <w:rFonts w:ascii="Cambria" w:eastAsia="Cambria" w:hAnsi="Cambria" w:cs="Cambria"/>
-              </w:rPr>
-            </w:pPr>
-            <w:r>
-              <w:rPr>
-                <w:rFonts w:ascii="Cambria" w:eastAsia="Cambria" w:hAnsi="Cambria" w:cs="Cambria"/>
+                <w:rFonts w:ascii="Tw Cen MT" w:eastAsia="Cambria" w:hAnsi="Tw Cen MT" w:cs="Cambria"/>
+              </w:rPr>
+            </w:pPr>
+            <w:r>
+              <w:rPr>
+                <w:rFonts w:ascii="Tw Cen MT" w:eastAsia="Cambria" w:hAnsi="Tw Cen MT" w:cs="Cambria"/>
               </w:rPr>
               <w:t>Dealer</w:t>
             </w:r>
@@ -196,12 +649,12 @@
               <w:widowControl w:val="0"/>
               <w:spacing w:line="240" w:lineRule="auto"/>
               <w:rPr>
-                <w:rFonts w:ascii="Cambria" w:eastAsia="Cambria" w:hAnsi="Cambria" w:cs="Cambria"/>
-              </w:rPr>
-            </w:pPr>
-            <w:r>
-              <w:rPr>
-                <w:rFonts w:ascii="Cambria" w:eastAsia="Cambria" w:hAnsi="Cambria" w:cs="Cambria"/>
+                <w:rFonts w:ascii="Tw Cen MT" w:eastAsia="Cambria" w:hAnsi="Tw Cen MT" w:cs="Cambria"/>
+              </w:rPr>
+            </w:pPr>
+            <w:r>
+              <w:rPr>
+                <w:rFonts w:ascii="Tw Cen MT" w:eastAsia="Cambria" w:hAnsi="Tw Cen MT" w:cs="Cambria"/>
               </w:rPr>
               <w:t>Wins</w:t>
             </w:r>
@@ -222,10 +675,17 @@
             <w:pPr>
               <w:widowControl w:val="0"/>
               <w:spacing w:line="240" w:lineRule="auto"/>
-              <w:rPr>
-                <w:rFonts w:ascii="Cambria" w:eastAsia="Cambria" w:hAnsi="Cambria" w:cs="Cambria"/>
-              </w:rPr>
-            </w:pPr>
+              <w:jc w:val="center"/>
+              <w:rPr>
+                <w:rFonts w:ascii="Tw Cen MT" w:eastAsia="Cambria" w:hAnsi="Tw Cen MT" w:cs="Cambria"/>
+              </w:rPr>
+            </w:pPr>
+            <w:r>
+              <w:rPr>
+                <w:rFonts w:ascii="Tw Cen MT" w:eastAsia="Cambria" w:hAnsi="Tw Cen MT" w:cs="Cambria"/>
+              </w:rPr>
+              <w:t>5</w:t>
+            </w:r>
           </w:p>
         </w:tc>
         <w:tc>
@@ -243,10 +703,23 @@
             <w:pPr>
               <w:widowControl w:val="0"/>
               <w:spacing w:line="240" w:lineRule="auto"/>
-              <w:rPr>
-                <w:rFonts w:ascii="Cambria" w:eastAsia="Cambria" w:hAnsi="Cambria" w:cs="Cambria"/>
-              </w:rPr>
-            </w:pPr>
+              <w:jc w:val="center"/>
+              <w:rPr>
+                <w:rFonts w:ascii="Tw Cen MT" w:eastAsia="Cambria" w:hAnsi="Tw Cen MT" w:cs="Cambria"/>
+              </w:rPr>
+            </w:pPr>
+            <w:r>
+              <w:rPr>
+                <w:rFonts w:ascii="Tw Cen MT" w:eastAsia="Cambria" w:hAnsi="Tw Cen MT" w:cs="Cambria"/>
+              </w:rPr>
+              <w:t>4</w:t>
+            </w:r>
+            <w:r>
+              <w:rPr>
+                <w:rFonts w:ascii="Tw Cen MT" w:eastAsia="Cambria" w:hAnsi="Tw Cen MT" w:cs="Cambria"/>
+              </w:rPr>
+              <w:t xml:space="preserve"> = (1 + 3)</w:t>
+            </w:r>
           </w:p>
         </w:tc>
       </w:tr>
@@ -267,12 +740,12 @@
               <w:widowControl w:val="0"/>
               <w:spacing w:line="240" w:lineRule="auto"/>
               <w:rPr>
-                <w:rFonts w:ascii="Cambria" w:eastAsia="Cambria" w:hAnsi="Cambria" w:cs="Cambria"/>
-              </w:rPr>
-            </w:pPr>
-            <w:r>
-              <w:rPr>
-                <w:rFonts w:ascii="Cambria" w:eastAsia="Cambria" w:hAnsi="Cambria" w:cs="Cambria"/>
+                <w:rFonts w:ascii="Tw Cen MT" w:eastAsia="Cambria" w:hAnsi="Tw Cen MT" w:cs="Cambria"/>
+              </w:rPr>
+            </w:pPr>
+            <w:r>
+              <w:rPr>
+                <w:rFonts w:ascii="Tw Cen MT" w:eastAsia="Cambria" w:hAnsi="Tw Cen MT" w:cs="Cambria"/>
               </w:rPr>
               <w:t>Loses</w:t>
             </w:r>
@@ -293,10 +766,17 @@
             <w:pPr>
               <w:widowControl w:val="0"/>
               <w:spacing w:line="240" w:lineRule="auto"/>
-              <w:rPr>
-                <w:rFonts w:ascii="Cambria" w:eastAsia="Cambria" w:hAnsi="Cambria" w:cs="Cambria"/>
-              </w:rPr>
-            </w:pPr>
+              <w:jc w:val="center"/>
+              <w:rPr>
+                <w:rFonts w:ascii="Tw Cen MT" w:eastAsia="Cambria" w:hAnsi="Tw Cen MT" w:cs="Cambria"/>
+              </w:rPr>
+            </w:pPr>
+            <w:r>
+              <w:rPr>
+                <w:rFonts w:ascii="Tw Cen MT" w:eastAsia="Cambria" w:hAnsi="Tw Cen MT" w:cs="Cambria"/>
+              </w:rPr>
+              <w:t>1</w:t>
+            </w:r>
           </w:p>
         </w:tc>
         <w:tc>
@@ -314,10 +794,23 @@
             <w:pPr>
               <w:widowControl w:val="0"/>
               <w:spacing w:line="240" w:lineRule="auto"/>
-              <w:rPr>
-                <w:rFonts w:ascii="Cambria" w:eastAsia="Cambria" w:hAnsi="Cambria" w:cs="Cambria"/>
-              </w:rPr>
-            </w:pPr>
+              <w:jc w:val="center"/>
+              <w:rPr>
+                <w:rFonts w:ascii="Tw Cen MT" w:eastAsia="Cambria" w:hAnsi="Tw Cen MT" w:cs="Cambria"/>
+              </w:rPr>
+            </w:pPr>
+            <w:r>
+              <w:rPr>
+                <w:rFonts w:ascii="Tw Cen MT" w:eastAsia="Cambria" w:hAnsi="Tw Cen MT" w:cs="Cambria"/>
+              </w:rPr>
+              <w:t>6</w:t>
+            </w:r>
+            <w:r>
+              <w:rPr>
+                <w:rFonts w:ascii="Tw Cen MT" w:eastAsia="Cambria" w:hAnsi="Tw Cen MT" w:cs="Cambria"/>
+              </w:rPr>
+              <w:t xml:space="preserve"> = (5 + 1)</w:t>
+            </w:r>
           </w:p>
         </w:tc>
       </w:tr>
@@ -338,12 +831,12 @@
               <w:widowControl w:val="0"/>
               <w:spacing w:line="240" w:lineRule="auto"/>
               <w:rPr>
-                <w:rFonts w:ascii="Cambria" w:eastAsia="Cambria" w:hAnsi="Cambria" w:cs="Cambria"/>
-              </w:rPr>
-            </w:pPr>
-            <w:r>
-              <w:rPr>
-                <w:rFonts w:ascii="Cambria" w:eastAsia="Cambria" w:hAnsi="Cambria" w:cs="Cambria"/>
+                <w:rFonts w:ascii="Tw Cen MT" w:eastAsia="Cambria" w:hAnsi="Tw Cen MT" w:cs="Cambria"/>
+              </w:rPr>
+            </w:pPr>
+            <w:r>
+              <w:rPr>
+                <w:rFonts w:ascii="Tw Cen MT" w:eastAsia="Cambria" w:hAnsi="Tw Cen MT" w:cs="Cambria"/>
               </w:rPr>
               <w:t>Pushes</w:t>
             </w:r>
@@ -364,10 +857,17 @@
             <w:pPr>
               <w:widowControl w:val="0"/>
               <w:spacing w:line="240" w:lineRule="auto"/>
-              <w:rPr>
-                <w:rFonts w:ascii="Cambria" w:eastAsia="Cambria" w:hAnsi="Cambria" w:cs="Cambria"/>
-              </w:rPr>
-            </w:pPr>
+              <w:jc w:val="center"/>
+              <w:rPr>
+                <w:rFonts w:ascii="Tw Cen MT" w:eastAsia="Cambria" w:hAnsi="Tw Cen MT" w:cs="Cambria"/>
+              </w:rPr>
+            </w:pPr>
+            <w:r>
+              <w:rPr>
+                <w:rFonts w:ascii="Tw Cen MT" w:eastAsia="Cambria" w:hAnsi="Tw Cen MT" w:cs="Cambria"/>
+              </w:rPr>
+              <w:t>3</w:t>
+            </w:r>
           </w:p>
         </w:tc>
         <w:tc>
@@ -385,10 +885,17 @@
             <w:pPr>
               <w:widowControl w:val="0"/>
               <w:spacing w:line="240" w:lineRule="auto"/>
-              <w:rPr>
-                <w:rFonts w:ascii="Cambria" w:eastAsia="Cambria" w:hAnsi="Cambria" w:cs="Cambria"/>
-              </w:rPr>
-            </w:pPr>
+              <w:jc w:val="center"/>
+              <w:rPr>
+                <w:rFonts w:ascii="Tw Cen MT" w:eastAsia="Cambria" w:hAnsi="Tw Cen MT" w:cs="Cambria"/>
+              </w:rPr>
+            </w:pPr>
+            <w:r>
+              <w:rPr>
+                <w:rFonts w:ascii="Tw Cen MT" w:eastAsia="Cambria" w:hAnsi="Tw Cen MT" w:cs="Cambria"/>
+              </w:rPr>
+              <w:t>3 = (3)</w:t>
+            </w:r>
           </w:p>
         </w:tc>
       </w:tr>
@@ -409,12 +916,12 @@
               <w:widowControl w:val="0"/>
               <w:spacing w:line="240" w:lineRule="auto"/>
               <w:rPr>
-                <w:rFonts w:ascii="Cambria" w:eastAsia="Cambria" w:hAnsi="Cambria" w:cs="Cambria"/>
-              </w:rPr>
-            </w:pPr>
-            <w:r>
-              <w:rPr>
-                <w:rFonts w:ascii="Cambria" w:eastAsia="Cambria" w:hAnsi="Cambria" w:cs="Cambria"/>
+                <w:rFonts w:ascii="Tw Cen MT" w:eastAsia="Cambria" w:hAnsi="Tw Cen MT" w:cs="Cambria"/>
+              </w:rPr>
+            </w:pPr>
+            <w:r>
+              <w:rPr>
+                <w:rFonts w:ascii="Tw Cen MT" w:eastAsia="Cambria" w:hAnsi="Tw Cen MT" w:cs="Cambria"/>
               </w:rPr>
               <w:t>Breaks (&gt;21)</w:t>
             </w:r>
@@ -435,10 +942,17 @@
             <w:pPr>
               <w:widowControl w:val="0"/>
               <w:spacing w:line="240" w:lineRule="auto"/>
-              <w:rPr>
-                <w:rFonts w:ascii="Cambria" w:eastAsia="Cambria" w:hAnsi="Cambria" w:cs="Cambria"/>
-              </w:rPr>
-            </w:pPr>
+              <w:jc w:val="center"/>
+              <w:rPr>
+                <w:rFonts w:ascii="Tw Cen MT" w:eastAsia="Cambria" w:hAnsi="Tw Cen MT" w:cs="Cambria"/>
+              </w:rPr>
+            </w:pPr>
+            <w:r>
+              <w:rPr>
+                <w:rFonts w:ascii="Tw Cen MT" w:eastAsia="Cambria" w:hAnsi="Tw Cen MT" w:cs="Cambria"/>
+              </w:rPr>
+              <w:t>3</w:t>
+            </w:r>
           </w:p>
         </w:tc>
         <w:tc>
@@ -456,8 +970,9 @@
             <w:pPr>
               <w:widowControl w:val="0"/>
               <w:spacing w:line="240" w:lineRule="auto"/>
-              <w:rPr>
-                <w:rFonts w:ascii="Cambria" w:eastAsia="Cambria" w:hAnsi="Cambria" w:cs="Cambria"/>
+              <w:jc w:val="center"/>
+              <w:rPr>
+                <w:rFonts w:ascii="Tw Cen MT" w:eastAsia="Cambria" w:hAnsi="Tw Cen MT" w:cs="Cambria"/>
               </w:rPr>
             </w:pPr>
           </w:p>
@@ -480,12 +995,12 @@
               <w:widowControl w:val="0"/>
               <w:spacing w:line="240" w:lineRule="auto"/>
               <w:rPr>
-                <w:rFonts w:ascii="Cambria" w:eastAsia="Cambria" w:hAnsi="Cambria" w:cs="Cambria"/>
-              </w:rPr>
-            </w:pPr>
-            <w:r>
-              <w:rPr>
-                <w:rFonts w:ascii="Cambria" w:eastAsia="Cambria" w:hAnsi="Cambria" w:cs="Cambria"/>
+                <w:rFonts w:ascii="Tw Cen MT" w:eastAsia="Cambria" w:hAnsi="Tw Cen MT" w:cs="Cambria"/>
+              </w:rPr>
+            </w:pPr>
+            <w:r>
+              <w:rPr>
+                <w:rFonts w:ascii="Tw Cen MT" w:eastAsia="Cambria" w:hAnsi="Tw Cen MT" w:cs="Cambria"/>
               </w:rPr>
               <w:t>Blackjacks</w:t>
             </w:r>
@@ -506,10 +1021,17 @@
             <w:pPr>
               <w:widowControl w:val="0"/>
               <w:spacing w:line="240" w:lineRule="auto"/>
-              <w:rPr>
-                <w:rFonts w:ascii="Cambria" w:eastAsia="Cambria" w:hAnsi="Cambria" w:cs="Cambria"/>
-              </w:rPr>
-            </w:pPr>
+              <w:jc w:val="center"/>
+              <w:rPr>
+                <w:rFonts w:ascii="Tw Cen MT" w:eastAsia="Cambria" w:hAnsi="Tw Cen MT" w:cs="Cambria"/>
+              </w:rPr>
+            </w:pPr>
+            <w:r>
+              <w:rPr>
+                <w:rFonts w:ascii="Tw Cen MT" w:eastAsia="Cambria" w:hAnsi="Tw Cen MT" w:cs="Cambria"/>
+              </w:rPr>
+              <w:t>1</w:t>
+            </w:r>
           </w:p>
         </w:tc>
         <w:tc>
@@ -527,8 +1049,9 @@
             <w:pPr>
               <w:widowControl w:val="0"/>
               <w:spacing w:line="240" w:lineRule="auto"/>
-              <w:rPr>
-                <w:rFonts w:ascii="Cambria" w:eastAsia="Cambria" w:hAnsi="Cambria" w:cs="Cambria"/>
+              <w:jc w:val="center"/>
+              <w:rPr>
+                <w:rFonts w:ascii="Tw Cen MT" w:eastAsia="Cambria" w:hAnsi="Tw Cen MT" w:cs="Cambria"/>
               </w:rPr>
             </w:pPr>
           </w:p>
@@ -551,12 +1074,12 @@
               <w:widowControl w:val="0"/>
               <w:spacing w:line="240" w:lineRule="auto"/>
               <w:rPr>
-                <w:rFonts w:ascii="Cambria" w:eastAsia="Cambria" w:hAnsi="Cambria" w:cs="Cambria"/>
-              </w:rPr>
-            </w:pPr>
-            <w:r>
-              <w:rPr>
-                <w:rFonts w:ascii="Cambria" w:eastAsia="Cambria" w:hAnsi="Cambria" w:cs="Cambria"/>
+                <w:rFonts w:ascii="Tw Cen MT" w:eastAsia="Cambria" w:hAnsi="Tw Cen MT" w:cs="Cambria"/>
+              </w:rPr>
+            </w:pPr>
+            <w:r>
+              <w:rPr>
+                <w:rFonts w:ascii="Tw Cen MT" w:eastAsia="Cambria" w:hAnsi="Tw Cen MT" w:cs="Cambria"/>
               </w:rPr>
               <w:t>Charlies</w:t>
             </w:r>
@@ -577,10 +1100,17 @@
             <w:pPr>
               <w:widowControl w:val="0"/>
               <w:spacing w:line="240" w:lineRule="auto"/>
-              <w:rPr>
-                <w:rFonts w:ascii="Cambria" w:eastAsia="Cambria" w:hAnsi="Cambria" w:cs="Cambria"/>
-              </w:rPr>
-            </w:pPr>
+              <w:jc w:val="center"/>
+              <w:rPr>
+                <w:rFonts w:ascii="Tw Cen MT" w:eastAsia="Cambria" w:hAnsi="Tw Cen MT" w:cs="Cambria"/>
+              </w:rPr>
+            </w:pPr>
+            <w:r>
+              <w:rPr>
+                <w:rFonts w:ascii="Tw Cen MT" w:eastAsia="Cambria" w:hAnsi="Tw Cen MT" w:cs="Cambria"/>
+              </w:rPr>
+              <w:t>0</w:t>
+            </w:r>
           </w:p>
         </w:tc>
         <w:tc>
@@ -598,8 +1128,9 @@
             <w:pPr>
               <w:widowControl w:val="0"/>
               <w:spacing w:line="240" w:lineRule="auto"/>
-              <w:rPr>
-                <w:rFonts w:ascii="Cambria" w:eastAsia="Cambria" w:hAnsi="Cambria" w:cs="Cambria"/>
+              <w:jc w:val="center"/>
+              <w:rPr>
+                <w:rFonts w:ascii="Tw Cen MT" w:eastAsia="Cambria" w:hAnsi="Tw Cen MT" w:cs="Cambria"/>
               </w:rPr>
             </w:pPr>
           </w:p>
@@ -622,12 +1153,12 @@
               <w:widowControl w:val="0"/>
               <w:spacing w:line="240" w:lineRule="auto"/>
               <w:rPr>
-                <w:rFonts w:ascii="Cambria" w:eastAsia="Cambria" w:hAnsi="Cambria" w:cs="Cambria"/>
-              </w:rPr>
-            </w:pPr>
-            <w:r>
-              <w:rPr>
-                <w:rFonts w:ascii="Cambria" w:eastAsia="Cambria" w:hAnsi="Cambria" w:cs="Cambria"/>
+                <w:rFonts w:ascii="Tw Cen MT" w:eastAsia="Cambria" w:hAnsi="Tw Cen MT" w:cs="Cambria"/>
+              </w:rPr>
+            </w:pPr>
+            <w:r>
+              <w:rPr>
+                <w:rFonts w:ascii="Tw Cen MT" w:eastAsia="Cambria" w:hAnsi="Tw Cen MT" w:cs="Cambria"/>
               </w:rPr>
               <w:t>Total splits</w:t>
             </w:r>
@@ -648,10 +1179,17 @@
             <w:pPr>
               <w:widowControl w:val="0"/>
               <w:spacing w:line="240" w:lineRule="auto"/>
-              <w:rPr>
-                <w:rFonts w:ascii="Cambria" w:eastAsia="Cambria" w:hAnsi="Cambria" w:cs="Cambria"/>
-              </w:rPr>
-            </w:pPr>
+              <w:jc w:val="center"/>
+              <w:rPr>
+                <w:rFonts w:ascii="Tw Cen MT" w:eastAsia="Cambria" w:hAnsi="Tw Cen MT" w:cs="Cambria"/>
+              </w:rPr>
+            </w:pPr>
+            <w:r>
+              <w:rPr>
+                <w:rFonts w:ascii="Tw Cen MT" w:eastAsia="Cambria" w:hAnsi="Tw Cen MT" w:cs="Cambria"/>
+              </w:rPr>
+              <w:t>0</w:t>
+            </w:r>
           </w:p>
         </w:tc>
         <w:tc>
@@ -669,8 +1207,9 @@
             <w:pPr>
               <w:widowControl w:val="0"/>
               <w:spacing w:line="240" w:lineRule="auto"/>
-              <w:rPr>
-                <w:rFonts w:ascii="Cambria" w:eastAsia="Cambria" w:hAnsi="Cambria" w:cs="Cambria"/>
+              <w:jc w:val="center"/>
+              <w:rPr>
+                <w:rFonts w:ascii="Tw Cen MT" w:eastAsia="Cambria" w:hAnsi="Tw Cen MT" w:cs="Cambria"/>
                 <w:highlight w:val="black"/>
               </w:rPr>
             </w:pPr>
@@ -694,12 +1233,12 @@
               <w:widowControl w:val="0"/>
               <w:spacing w:line="240" w:lineRule="auto"/>
               <w:rPr>
-                <w:rFonts w:ascii="Cambria" w:eastAsia="Cambria" w:hAnsi="Cambria" w:cs="Cambria"/>
-              </w:rPr>
-            </w:pPr>
-            <w:r>
-              <w:rPr>
-                <w:rFonts w:ascii="Cambria" w:eastAsia="Cambria" w:hAnsi="Cambria" w:cs="Cambria"/>
+                <w:rFonts w:ascii="Tw Cen MT" w:eastAsia="Cambria" w:hAnsi="Tw Cen MT" w:cs="Cambria"/>
+              </w:rPr>
+            </w:pPr>
+            <w:r>
+              <w:rPr>
+                <w:rFonts w:ascii="Tw Cen MT" w:eastAsia="Cambria" w:hAnsi="Tw Cen MT" w:cs="Cambria"/>
               </w:rPr>
               <w:t>Total hands</w:t>
             </w:r>
@@ -720,10 +1259,17 @@
             <w:pPr>
               <w:widowControl w:val="0"/>
               <w:spacing w:line="240" w:lineRule="auto"/>
-              <w:rPr>
-                <w:rFonts w:ascii="Cambria" w:eastAsia="Cambria" w:hAnsi="Cambria" w:cs="Cambria"/>
-              </w:rPr>
-            </w:pPr>
+              <w:jc w:val="center"/>
+              <w:rPr>
+                <w:rFonts w:ascii="Tw Cen MT" w:eastAsia="Cambria" w:hAnsi="Tw Cen MT" w:cs="Cambria"/>
+              </w:rPr>
+            </w:pPr>
+            <w:r>
+              <w:rPr>
+                <w:rFonts w:ascii="Tw Cen MT" w:eastAsia="Cambria" w:hAnsi="Tw Cen MT" w:cs="Cambria"/>
+              </w:rPr>
+              <w:t>9</w:t>
+            </w:r>
           </w:p>
         </w:tc>
         <w:tc>
@@ -740,15 +1286,19 @@
             <w:pPr>
               <w:widowControl w:val="0"/>
               <w:spacing w:line="240" w:lineRule="auto"/>
-              <w:rPr>
-                <w:rFonts w:ascii="Cambria" w:eastAsia="Cambria" w:hAnsi="Cambria" w:cs="Cambria"/>
-                <w:highlight w:val="black"/>
-              </w:rPr>
-            </w:pPr>
-          </w:p>
-        </w:tc>
-        <w:bookmarkStart w:id="0" w:name="_GoBack"/>
-        <w:bookmarkEnd w:id="0"/>
+              <w:jc w:val="center"/>
+              <w:rPr>
+                <w:rFonts w:ascii="Tw Cen MT" w:eastAsia="Cambria" w:hAnsi="Tw Cen MT" w:cs="Cambria"/>
+              </w:rPr>
+            </w:pPr>
+            <w:r>
+              <w:rPr>
+                <w:rFonts w:ascii="Tw Cen MT" w:eastAsia="Cambria" w:hAnsi="Tw Cen MT" w:cs="Cambria"/>
+              </w:rPr>
+              <w:t>9  = (5+1+3)</w:t>
+            </w:r>
+          </w:p>
+        </w:tc>
       </w:tr>
     </w:tbl>
     <w:p>
@@ -762,7 +1312,7 @@
           <w:between w:val="nil"/>
         </w:pBdr>
         <w:rPr>
-          <w:rFonts w:ascii="Cambria" w:eastAsia="Cambria" w:hAnsi="Cambria" w:cs="Cambria"/>
+          <w:rFonts w:ascii="Tw Cen MT" w:eastAsia="Cambria" w:hAnsi="Tw Cen MT" w:cs="Cambria"/>
         </w:rPr>
       </w:pPr>
     </w:p>
@@ -777,14 +1327,26 @@
           <w:between w:val="nil"/>
         </w:pBdr>
         <w:rPr>
-          <w:rFonts w:ascii="Cambria" w:eastAsia="Cambria" w:hAnsi="Cambria" w:cs="Cambria"/>
+          <w:rFonts w:ascii="Tw Cen MT" w:eastAsia="Cambria" w:hAnsi="Tw Cen MT" w:cs="Cambria"/>
         </w:rPr>
       </w:pPr>
       <w:r>
         <w:rPr>
-          <w:rFonts w:ascii="Cambria" w:eastAsia="Cambria" w:hAnsi="Cambria" w:cs="Cambria"/>
+          <w:rFonts w:ascii="Tw Cen MT" w:eastAsia="Cambria" w:hAnsi="Tw Cen MT" w:cs="Cambria"/>
         </w:rPr>
         <w:t>Bankroll:</w:t>
+      </w:r>
+      <w:r>
+        <w:rPr>
+          <w:rFonts w:ascii="Tw Cen MT" w:eastAsia="Cambria" w:hAnsi="Tw Cen MT" w:cs="Cambria"/>
+        </w:rPr>
+        <w:t xml:space="preserve"> </w:t>
+      </w:r>
+      <w:r>
+        <w:rPr>
+          <w:rFonts w:ascii="Tw Cen MT" w:eastAsia="Cambria" w:hAnsi="Tw Cen MT" w:cs="Cambria"/>
+        </w:rPr>
+        <w:t>1005.00</w:t>
       </w:r>
     </w:p>
     <w:p>
@@ -797,10 +1359,10 @@
           <w:right w:val="nil"/>
           <w:between w:val="nil"/>
         </w:pBdr>
-      </w:pPr>
-      <w:r>
-        <w:br w:type="page"/>
-      </w:r>
+        <w:rPr>
+          <w:rFonts w:ascii="Tw Cen MT" w:hAnsi="Tw Cen MT"/>
+        </w:rPr>
+      </w:pPr>
     </w:p>
     <w:p>
       <w:pPr>
@@ -812,7 +1374,115 @@
           <w:right w:val="nil"/>
           <w:between w:val="nil"/>
         </w:pBdr>
-      </w:pPr>
+        <w:rPr>
+          <w:rFonts w:ascii="Tw Cen MT" w:hAnsi="Tw Cen MT"/>
+        </w:rPr>
+      </w:pPr>
+      <w:r>
+        <w:rPr>
+          <w:rFonts w:ascii="Tw Cen MT" w:hAnsi="Tw Cen MT"/>
+        </w:rPr>
+        <w:t>(Got output like following after first burn card)</w:t>
+      </w:r>
+    </w:p>
+    <w:p>
+      <w:pPr>
+        <w:pStyle w:val="ListParagraph"/>
+        <w:widowControl w:val="0"/>
+        <w:numPr>
+          <w:ilvl w:val="0"/>
+          <w:numId w:val="10"/>
+        </w:numPr>
+        <w:pBdr>
+          <w:top w:val="nil"/>
+          <w:left w:val="nil"/>
+          <w:bottom w:val="nil"/>
+          <w:right w:val="nil"/>
+          <w:between w:val="nil"/>
+        </w:pBdr>
+        <w:rPr>
+          <w:rFonts w:ascii="Tw Cen MT" w:hAnsi="Tw Cen MT"/>
+        </w:rPr>
+      </w:pPr>
+      <w:r>
+        <w:rPr>
+          <w:rFonts w:ascii="Tw Cen MT" w:hAnsi="Tw Cen MT"/>
+          <w:b/>
+        </w:rPr>
+        <w:t>Before first burn card</w:t>
+      </w:r>
+      <w:r>
+        <w:rPr>
+          <w:rFonts w:ascii="Tw Cen MT" w:hAnsi="Tw Cen MT"/>
+        </w:rPr>
+        <w:t>: Wins: 0 | Lose: 0 | Push: 0 | Breaks: 0 | Blackjacks: 0 | Charlies: 0 | Splits: 0 | Total Hands: 0 | Bankroll: 1000.0</w:t>
+      </w:r>
+    </w:p>
+    <w:p>
+      <w:pPr>
+        <w:pStyle w:val="ListParagraph"/>
+        <w:widowControl w:val="0"/>
+        <w:numPr>
+          <w:ilvl w:val="0"/>
+          <w:numId w:val="10"/>
+        </w:numPr>
+        <w:pBdr>
+          <w:top w:val="nil"/>
+          <w:left w:val="nil"/>
+          <w:bottom w:val="nil"/>
+          <w:right w:val="nil"/>
+          <w:between w:val="nil"/>
+        </w:pBdr>
+        <w:rPr>
+          <w:rFonts w:ascii="Tw Cen MT" w:eastAsia="Cambria" w:hAnsi="Tw Cen MT" w:cs="Cambria"/>
+        </w:rPr>
+      </w:pPr>
+      <w:r>
+        <w:rPr>
+          <w:rFonts w:ascii="Tw Cen MT" w:hAnsi="Tw Cen MT"/>
+          <w:b/>
+        </w:rPr>
+        <w:t>After first burn card:</w:t>
+      </w:r>
+      <w:r>
+        <w:rPr>
+          <w:rFonts w:ascii="Tw Cen MT" w:hAnsi="Tw Cen MT"/>
+        </w:rPr>
+        <w:t xml:space="preserve"> Wins: 5 | Lose: 1 | Push: 3 | Breaks: 3 | Blackjacks: 1 | Charlies: 0 | Splits: 0 | Total Hands: 9 | Bankroll: 1005.0</w:t>
+      </w:r>
+      <w:r>
+        <w:rPr>
+          <w:rFonts w:ascii="Tw Cen MT" w:hAnsi="Tw Cen MT"/>
+        </w:rPr>
+        <w:br w:type="page"/>
+      </w:r>
+    </w:p>
+    <w:p>
+      <w:pPr>
+        <w:widowControl w:val="0"/>
+        <w:rPr>
+          <w:rFonts w:ascii="Tw Cen MT" w:eastAsia="Cambria" w:hAnsi="Tw Cen MT" w:cs="Cambria"/>
+        </w:rPr>
+      </w:pPr>
+      <w:r>
+        <w:rPr>
+          <w:rFonts w:ascii="Tw Cen MT" w:eastAsia="Cambria" w:hAnsi="Tw Cen MT" w:cs="Cambria"/>
+        </w:rPr>
+        <w:lastRenderedPageBreak/>
+        <w:t xml:space="preserve">- - - - - - - - - - - - - - - - - - - - - - - - - - - - - - - - - - - - - - - - - - - - - - - - - - - - - - - - - - - </w:t>
+      </w:r>
+      <w:r>
+        <w:rPr>
+          <w:rFonts w:ascii="Tw Cen MT" w:eastAsia="Cambria" w:hAnsi="Tw Cen MT" w:cs="Cambria"/>
+        </w:rPr>
+        <w:t xml:space="preserve">- - - - - - - - - - - </w:t>
+      </w:r>
+      <w:r>
+        <w:rPr>
+          <w:rFonts w:ascii="Tw Cen MT" w:eastAsia="Cambria" w:hAnsi="Tw Cen MT" w:cs="Cambria"/>
+        </w:rPr>
+        <w:t xml:space="preserve"> </w:t>
+      </w:r>
     </w:p>
     <w:p>
       <w:pPr>
@@ -824,6 +1494,9 @@
           <w:right w:val="nil"/>
           <w:between w:val="nil"/>
         </w:pBdr>
+        <w:rPr>
+          <w:rFonts w:ascii="Tw Cen MT" w:eastAsia="Cambria" w:hAnsi="Tw Cen MT" w:cs="Cambria"/>
+        </w:rPr>
       </w:pPr>
     </w:p>
     <w:p>
@@ -837,42 +1510,14 @@
           <w:between w:val="nil"/>
         </w:pBdr>
         <w:rPr>
-          <w:rFonts w:ascii="Cambria" w:eastAsia="Cambria" w:hAnsi="Cambria" w:cs="Cambria"/>
-        </w:rPr>
-      </w:pPr>
-    </w:p>
-    <w:p>
-      <w:pPr>
-        <w:widowControl w:val="0"/>
-        <w:rPr>
-          <w:rFonts w:ascii="Cambria" w:eastAsia="Cambria" w:hAnsi="Cambria" w:cs="Cambria"/>
+          <w:rFonts w:ascii="Tw Cen MT" w:eastAsia="Cambria" w:hAnsi="Tw Cen MT" w:cs="Cambria"/>
         </w:rPr>
       </w:pPr>
       <w:r>
         <w:rPr>
-          <w:rFonts w:ascii="Cambria" w:eastAsia="Cambria" w:hAnsi="Cambria" w:cs="Cambria"/>
-        </w:rPr>
-        <w:t>Ex2</w:t>
-      </w:r>
-    </w:p>
-    <w:p>
-      <w:pPr>
-        <w:widowControl w:val="0"/>
-        <w:rPr>
-          <w:rFonts w:ascii="Cambria" w:eastAsia="Cambria" w:hAnsi="Cambria" w:cs="Cambria"/>
-        </w:rPr>
-      </w:pPr>
-      <w:r>
-        <w:rPr>
-          <w:rFonts w:ascii="Cambria" w:eastAsia="Cambria" w:hAnsi="Cambria" w:cs="Cambria"/>
-        </w:rPr>
-        <w:t>Name(s):</w:t>
-      </w:r>
-      <w:r>
-        <w:rPr>
-          <w:rFonts w:ascii="Cambria" w:eastAsia="Cambria" w:hAnsi="Cambria" w:cs="Cambria"/>
-        </w:rPr>
-        <w:br/>
+          <w:rFonts w:ascii="Tw Cen MT" w:eastAsia="Cambria" w:hAnsi="Tw Cen MT" w:cs="Cambria"/>
+        </w:rPr>
+        <w:t>Exercise 2: Shoe value changed (charlie.shoe charlie.card.Shoe00 in  charlie.props file)</w:t>
       </w:r>
     </w:p>
     <w:p>
@@ -886,27 +1531,485 @@
           <w:between w:val="nil"/>
         </w:pBdr>
         <w:rPr>
-          <w:rFonts w:ascii="Cambria" w:eastAsia="Cambria" w:hAnsi="Cambria" w:cs="Cambria"/>
+          <w:rFonts w:ascii="Tw Cen MT" w:eastAsia="Cambria" w:hAnsi="Tw Cen MT" w:cs="Cambria"/>
         </w:rPr>
       </w:pPr>
     </w:p>
     <w:p>
       <w:pPr>
         <w:widowControl w:val="0"/>
-        <w:rPr>
-          <w:rFonts w:ascii="Cambria" w:eastAsia="Cambria" w:hAnsi="Cambria" w:cs="Cambria"/>
+        <w:pBdr>
+          <w:top w:val="nil"/>
+          <w:left w:val="nil"/>
+          <w:bottom w:val="nil"/>
+          <w:right w:val="nil"/>
+          <w:between w:val="nil"/>
+        </w:pBdr>
+        <w:rPr>
+          <w:rFonts w:ascii="Tw Cen MT" w:eastAsia="Cambria" w:hAnsi="Tw Cen MT" w:cs="Cambria"/>
+        </w:rPr>
+      </w:pPr>
+    </w:p>
+    <w:tbl>
+      <w:tblPr>
+        <w:tblStyle w:val="a"/>
+        <w:tblW w:w="9360" w:type="dxa"/>
+        <w:tblLayout w:type="fixed"/>
+        <w:tblLook w:val="0600" w:firstRow="0" w:lastRow="0" w:firstColumn="0" w:lastColumn="0" w:noHBand="1" w:noVBand="1"/>
+      </w:tblPr>
+      <w:tblGrid>
+        <w:gridCol w:w="9360"/>
+      </w:tblGrid>
+      <w:tr>
+        <w:tc>
+          <w:tcPr>
+            <w:tcW w:w="8775" w:type="dxa"/>
+            <w:shd w:val="clear" w:color="auto" w:fill="auto"/>
+            <w:tcMar>
+              <w:top w:w="0" w:type="dxa"/>
+              <w:left w:w="0" w:type="dxa"/>
+              <w:bottom w:w="0" w:type="dxa"/>
+              <w:right w:w="0" w:type="dxa"/>
+            </w:tcMar>
+          </w:tcPr>
+          <w:p>
+            <w:pPr>
+              <w:widowControl w:val="0"/>
+              <w:rPr>
+                <w:rFonts w:ascii="Tw Cen MT" w:eastAsia="Cambria" w:hAnsi="Tw Cen MT" w:cs="Cambria"/>
+              </w:rPr>
+            </w:pPr>
+            <w:r>
+              <w:rPr>
+                <w:rFonts w:ascii="Tw Cen MT" w:eastAsia="Cambria" w:hAnsi="Tw Cen MT" w:cs="Cambria"/>
+                <w:i/>
+              </w:rPr>
+              <w:t xml:space="preserve">                                 </w:t>
+            </w:r>
+            <w:bookmarkStart w:id="0" w:name="_GoBack"/>
+            <w:bookmarkEnd w:id="0"/>
+            <w:r>
+              <w:rPr>
+                <w:rFonts w:ascii="Tw Cen MT" w:eastAsia="Cambria" w:hAnsi="Tw Cen MT" w:cs="Cambria"/>
+                <w:i/>
+              </w:rPr>
+              <w:t>loses</w:t>
+            </w:r>
+            <w:r>
+              <w:rPr>
+                <w:rFonts w:ascii="Tw Cen MT" w:eastAsia="Cambria" w:hAnsi="Tw Cen MT" w:cs="Cambria"/>
+              </w:rPr>
+              <w:t xml:space="preserve"> </w:t>
+            </w:r>
+            <w:r>
+              <w:rPr>
+                <w:rFonts w:ascii="Tw Cen MT" w:eastAsia="Cambria" w:hAnsi="Tw Cen MT" w:cs="Cambria"/>
+                <w:vertAlign w:val="subscript"/>
+              </w:rPr>
+              <w:t>dealer</w:t>
+            </w:r>
+            <w:r>
+              <w:rPr>
+                <w:rFonts w:ascii="Tw Cen MT" w:eastAsia="Cambria" w:hAnsi="Tw Cen MT" w:cs="Cambria"/>
+              </w:rPr>
+              <w:t xml:space="preserve"> = </w:t>
+            </w:r>
+            <w:r>
+              <w:rPr>
+                <w:rFonts w:ascii="Tw Cen MT" w:eastAsia="Cambria" w:hAnsi="Tw Cen MT" w:cs="Cambria"/>
+                <w:i/>
+              </w:rPr>
+              <w:t>wins</w:t>
+            </w:r>
+            <w:r>
+              <w:rPr>
+                <w:rFonts w:ascii="Tw Cen MT" w:eastAsia="Cambria" w:hAnsi="Tw Cen MT" w:cs="Cambria"/>
+              </w:rPr>
+              <w:t xml:space="preserve"> </w:t>
+            </w:r>
+            <w:r>
+              <w:rPr>
+                <w:rFonts w:ascii="Tw Cen MT" w:eastAsia="Cambria" w:hAnsi="Tw Cen MT" w:cs="Cambria"/>
+                <w:vertAlign w:val="subscript"/>
+              </w:rPr>
+              <w:t>player</w:t>
+            </w:r>
+            <w:r>
+              <w:rPr>
+                <w:rFonts w:ascii="Tw Cen MT" w:eastAsia="Cambria" w:hAnsi="Tw Cen MT" w:cs="Cambria"/>
+              </w:rPr>
+              <w:t xml:space="preserve"> + </w:t>
+            </w:r>
+            <w:r>
+              <w:rPr>
+                <w:rFonts w:ascii="Tw Cen MT" w:eastAsia="Cambria" w:hAnsi="Tw Cen MT" w:cs="Cambria"/>
+                <w:i/>
+              </w:rPr>
+              <w:t xml:space="preserve">Blackjacks </w:t>
+            </w:r>
+            <w:r>
+              <w:rPr>
+                <w:rFonts w:ascii="Tw Cen MT" w:eastAsia="Cambria" w:hAnsi="Tw Cen MT" w:cs="Cambria"/>
+                <w:vertAlign w:val="subscript"/>
+              </w:rPr>
+              <w:t>player</w:t>
+            </w:r>
+            <w:r>
+              <w:rPr>
+                <w:rFonts w:ascii="Tw Cen MT" w:eastAsia="Cambria" w:hAnsi="Tw Cen MT" w:cs="Cambria"/>
+              </w:rPr>
+              <w:t xml:space="preserve"> + </w:t>
+            </w:r>
+            <w:r>
+              <w:rPr>
+                <w:rFonts w:ascii="Tw Cen MT" w:eastAsia="Cambria" w:hAnsi="Tw Cen MT" w:cs="Cambria"/>
+                <w:i/>
+              </w:rPr>
+              <w:t xml:space="preserve">Charlies </w:t>
+            </w:r>
+            <w:r>
+              <w:rPr>
+                <w:rFonts w:ascii="Tw Cen MT" w:eastAsia="Cambria" w:hAnsi="Tw Cen MT" w:cs="Cambria"/>
+                <w:vertAlign w:val="subscript"/>
+              </w:rPr>
+              <w:t>player</w:t>
+            </w:r>
+            <w:r>
+              <w:rPr>
+                <w:rFonts w:ascii="Tw Cen MT" w:eastAsia="Cambria" w:hAnsi="Tw Cen MT" w:cs="Cambria"/>
+              </w:rPr>
+              <w:t xml:space="preserve"> </w:t>
+            </w:r>
+          </w:p>
+        </w:tc>
+      </w:tr>
+      <w:tr>
+        <w:tc>
+          <w:tcPr>
+            <w:tcW w:w="8775" w:type="dxa"/>
+            <w:shd w:val="clear" w:color="auto" w:fill="auto"/>
+            <w:tcMar>
+              <w:top w:w="0" w:type="dxa"/>
+              <w:left w:w="0" w:type="dxa"/>
+              <w:bottom w:w="0" w:type="dxa"/>
+              <w:right w:w="0" w:type="dxa"/>
+            </w:tcMar>
+          </w:tcPr>
+          <w:p>
+            <w:pPr>
+              <w:widowControl w:val="0"/>
+              <w:ind w:left="1980"/>
+              <w:rPr>
+                <w:rFonts w:ascii="Tw Cen MT" w:eastAsia="Cambria" w:hAnsi="Tw Cen MT" w:cs="Cambria"/>
+                <w:i/>
+              </w:rPr>
+            </w:pPr>
+            <w:r>
+              <w:rPr>
+                <w:rFonts w:ascii="Tw Cen MT" w:eastAsia="Cambria" w:hAnsi="Tw Cen MT" w:cs="Cambria"/>
+                <w:i/>
+              </w:rPr>
+              <w:t>wins</w:t>
+            </w:r>
+            <w:r>
+              <w:rPr>
+                <w:rFonts w:ascii="Tw Cen MT" w:eastAsia="Cambria" w:hAnsi="Tw Cen MT" w:cs="Cambria"/>
+              </w:rPr>
+              <w:t xml:space="preserve"> </w:t>
+            </w:r>
+            <w:r>
+              <w:rPr>
+                <w:rFonts w:ascii="Tw Cen MT" w:eastAsia="Cambria" w:hAnsi="Tw Cen MT" w:cs="Cambria"/>
+                <w:vertAlign w:val="subscript"/>
+              </w:rPr>
+              <w:t>dealer</w:t>
+            </w:r>
+            <w:r>
+              <w:rPr>
+                <w:rFonts w:ascii="Tw Cen MT" w:eastAsia="Cambria" w:hAnsi="Tw Cen MT" w:cs="Cambria"/>
+              </w:rPr>
+              <w:t xml:space="preserve"> = </w:t>
+            </w:r>
+            <w:r>
+              <w:rPr>
+                <w:rFonts w:ascii="Tw Cen MT" w:eastAsia="Cambria" w:hAnsi="Tw Cen MT" w:cs="Cambria"/>
+                <w:i/>
+              </w:rPr>
+              <w:t xml:space="preserve">loses </w:t>
+            </w:r>
+            <w:r>
+              <w:rPr>
+                <w:rFonts w:ascii="Tw Cen MT" w:eastAsia="Cambria" w:hAnsi="Tw Cen MT" w:cs="Cambria"/>
+                <w:vertAlign w:val="subscript"/>
+              </w:rPr>
+              <w:t>player</w:t>
+            </w:r>
+            <w:r>
+              <w:rPr>
+                <w:rFonts w:ascii="Tw Cen MT" w:eastAsia="Cambria" w:hAnsi="Tw Cen MT" w:cs="Cambria"/>
+              </w:rPr>
+              <w:t xml:space="preserve"> + </w:t>
+            </w:r>
+            <w:r>
+              <w:rPr>
+                <w:rFonts w:ascii="Tw Cen MT" w:eastAsia="Cambria" w:hAnsi="Tw Cen MT" w:cs="Cambria"/>
+                <w:i/>
+              </w:rPr>
+              <w:t xml:space="preserve">breaks </w:t>
+            </w:r>
+            <w:r>
+              <w:rPr>
+                <w:rFonts w:ascii="Tw Cen MT" w:eastAsia="Cambria" w:hAnsi="Tw Cen MT" w:cs="Cambria"/>
+                <w:vertAlign w:val="subscript"/>
+              </w:rPr>
+              <w:t>player</w:t>
+            </w:r>
+          </w:p>
+        </w:tc>
+      </w:tr>
+      <w:tr>
+        <w:tc>
+          <w:tcPr>
+            <w:tcW w:w="8775" w:type="dxa"/>
+            <w:shd w:val="clear" w:color="auto" w:fill="auto"/>
+            <w:tcMar>
+              <w:top w:w="0" w:type="dxa"/>
+              <w:left w:w="0" w:type="dxa"/>
+              <w:bottom w:w="0" w:type="dxa"/>
+              <w:right w:w="0" w:type="dxa"/>
+            </w:tcMar>
+          </w:tcPr>
+          <w:p>
+            <w:pPr>
+              <w:widowControl w:val="0"/>
+              <w:ind w:left="1980"/>
+              <w:rPr>
+                <w:rFonts w:ascii="Tw Cen MT" w:eastAsia="Cambria" w:hAnsi="Tw Cen MT" w:cs="Cambria"/>
+                <w:i/>
+              </w:rPr>
+            </w:pPr>
+            <w:r>
+              <w:rPr>
+                <w:rFonts w:ascii="Tw Cen MT" w:eastAsia="Cambria" w:hAnsi="Tw Cen MT" w:cs="Cambria"/>
+                <w:i/>
+              </w:rPr>
+              <w:t xml:space="preserve">hands </w:t>
+            </w:r>
+            <w:r>
+              <w:rPr>
+                <w:rFonts w:ascii="Tw Cen MT" w:eastAsia="Cambria" w:hAnsi="Tw Cen MT" w:cs="Cambria"/>
+                <w:vertAlign w:val="subscript"/>
+              </w:rPr>
+              <w:t>dealer</w:t>
+            </w:r>
+            <w:r>
+              <w:rPr>
+                <w:rFonts w:ascii="Tw Cen MT" w:eastAsia="Cambria" w:hAnsi="Tw Cen MT" w:cs="Cambria"/>
+              </w:rPr>
+              <w:t xml:space="preserve"> = </w:t>
+            </w:r>
+            <w:r>
+              <w:rPr>
+                <w:rFonts w:ascii="Tw Cen MT" w:eastAsia="Cambria" w:hAnsi="Tw Cen MT" w:cs="Cambria"/>
+                <w:i/>
+              </w:rPr>
+              <w:t>wins</w:t>
+            </w:r>
+            <w:r>
+              <w:rPr>
+                <w:rFonts w:ascii="Tw Cen MT" w:eastAsia="Cambria" w:hAnsi="Tw Cen MT" w:cs="Cambria"/>
+                <w:vertAlign w:val="subscript"/>
+              </w:rPr>
+              <w:t xml:space="preserve"> dealer</w:t>
+            </w:r>
+            <w:r>
+              <w:rPr>
+                <w:rFonts w:ascii="Tw Cen MT" w:eastAsia="Cambria" w:hAnsi="Tw Cen MT" w:cs="Cambria"/>
+              </w:rPr>
+              <w:t xml:space="preserve"> +  </w:t>
+            </w:r>
+            <w:r>
+              <w:rPr>
+                <w:rFonts w:ascii="Tw Cen MT" w:eastAsia="Cambria" w:hAnsi="Tw Cen MT" w:cs="Cambria"/>
+                <w:i/>
+              </w:rPr>
+              <w:t>loses</w:t>
+            </w:r>
+            <w:r>
+              <w:rPr>
+                <w:rFonts w:ascii="Tw Cen MT" w:eastAsia="Cambria" w:hAnsi="Tw Cen MT" w:cs="Cambria"/>
+                <w:vertAlign w:val="subscript"/>
+              </w:rPr>
+              <w:t xml:space="preserve"> dealer</w:t>
+            </w:r>
+            <w:r>
+              <w:rPr>
+                <w:rFonts w:ascii="Tw Cen MT" w:eastAsia="Cambria" w:hAnsi="Tw Cen MT" w:cs="Cambria"/>
+              </w:rPr>
+              <w:t xml:space="preserve"> + </w:t>
+            </w:r>
+            <w:r>
+              <w:rPr>
+                <w:rFonts w:ascii="Tw Cen MT" w:eastAsia="Cambria" w:hAnsi="Tw Cen MT" w:cs="Cambria"/>
+                <w:i/>
+              </w:rPr>
+              <w:t>pushes</w:t>
+            </w:r>
+            <w:r>
+              <w:rPr>
+                <w:rFonts w:ascii="Tw Cen MT" w:eastAsia="Cambria" w:hAnsi="Tw Cen MT" w:cs="Cambria"/>
+              </w:rPr>
+              <w:t xml:space="preserve"> </w:t>
+            </w:r>
+            <w:r>
+              <w:rPr>
+                <w:rFonts w:ascii="Tw Cen MT" w:eastAsia="Cambria" w:hAnsi="Tw Cen MT" w:cs="Cambria"/>
+                <w:vertAlign w:val="subscript"/>
+              </w:rPr>
+              <w:t>dealer</w:t>
+            </w:r>
+          </w:p>
+        </w:tc>
+      </w:tr>
+      <w:tr>
+        <w:tc>
+          <w:tcPr>
+            <w:tcW w:w="8775" w:type="dxa"/>
+            <w:shd w:val="clear" w:color="auto" w:fill="auto"/>
+            <w:tcMar>
+              <w:top w:w="0" w:type="dxa"/>
+              <w:left w:w="0" w:type="dxa"/>
+              <w:bottom w:w="0" w:type="dxa"/>
+              <w:right w:w="0" w:type="dxa"/>
+            </w:tcMar>
+          </w:tcPr>
+          <w:p>
+            <w:pPr>
+              <w:widowControl w:val="0"/>
+              <w:ind w:left="1980"/>
+              <w:rPr>
+                <w:rFonts w:ascii="Tw Cen MT" w:eastAsia="Cambria" w:hAnsi="Tw Cen MT" w:cs="Cambria"/>
+                <w:i/>
+              </w:rPr>
+            </w:pPr>
+            <w:r>
+              <w:rPr>
+                <w:rFonts w:ascii="Tw Cen MT" w:eastAsia="Cambria" w:hAnsi="Tw Cen MT" w:cs="Cambria"/>
+                <w:i/>
+              </w:rPr>
+              <w:t xml:space="preserve">hands </w:t>
+            </w:r>
+            <w:r>
+              <w:rPr>
+                <w:rFonts w:ascii="Tw Cen MT" w:eastAsia="Cambria" w:hAnsi="Tw Cen MT" w:cs="Cambria"/>
+                <w:vertAlign w:val="subscript"/>
+              </w:rPr>
+              <w:t>dealer</w:t>
+            </w:r>
+            <w:r>
+              <w:rPr>
+                <w:rFonts w:ascii="Tw Cen MT" w:eastAsia="Cambria" w:hAnsi="Tw Cen MT" w:cs="Cambria"/>
+              </w:rPr>
+              <w:t xml:space="preserve"> = </w:t>
+            </w:r>
+            <w:r>
+              <w:rPr>
+                <w:rFonts w:ascii="Tw Cen MT" w:eastAsia="Cambria" w:hAnsi="Tw Cen MT" w:cs="Cambria"/>
+                <w:i/>
+              </w:rPr>
+              <w:t xml:space="preserve">hands </w:t>
+            </w:r>
+            <w:r>
+              <w:rPr>
+                <w:rFonts w:ascii="Tw Cen MT" w:eastAsia="Cambria" w:hAnsi="Tw Cen MT" w:cs="Cambria"/>
+                <w:vertAlign w:val="subscript"/>
+              </w:rPr>
+              <w:t>player</w:t>
+            </w:r>
+            <w:r>
+              <w:rPr>
+                <w:rFonts w:ascii="Tw Cen MT" w:eastAsia="Cambria" w:hAnsi="Tw Cen MT" w:cs="Cambria"/>
+              </w:rPr>
+              <w:t xml:space="preserve"> - </w:t>
+            </w:r>
+            <w:r>
+              <w:rPr>
+                <w:rFonts w:ascii="Tw Cen MT" w:eastAsia="Cambria" w:hAnsi="Tw Cen MT" w:cs="Cambria"/>
+                <w:i/>
+              </w:rPr>
+              <w:t>splits</w:t>
+            </w:r>
+            <w:r>
+              <w:rPr>
+                <w:rFonts w:ascii="Tw Cen MT" w:eastAsia="Cambria" w:hAnsi="Tw Cen MT" w:cs="Cambria"/>
+              </w:rPr>
+              <w:t xml:space="preserve"> </w:t>
+            </w:r>
+            <w:r>
+              <w:rPr>
+                <w:rFonts w:ascii="Tw Cen MT" w:eastAsia="Cambria" w:hAnsi="Tw Cen MT" w:cs="Cambria"/>
+                <w:vertAlign w:val="subscript"/>
+              </w:rPr>
+              <w:t>player</w:t>
+            </w:r>
+            <w:r>
+              <w:rPr>
+                <w:rFonts w:ascii="Tw Cen MT" w:eastAsia="Cambria" w:hAnsi="Tw Cen MT" w:cs="Cambria"/>
+              </w:rPr>
+              <w:t xml:space="preserve"> </w:t>
+            </w:r>
+          </w:p>
+        </w:tc>
+      </w:tr>
+    </w:tbl>
+    <w:p>
+      <w:pPr>
+        <w:widowControl w:val="0"/>
+        <w:pBdr>
+          <w:top w:val="nil"/>
+          <w:left w:val="nil"/>
+          <w:bottom w:val="nil"/>
+          <w:right w:val="nil"/>
+          <w:between w:val="nil"/>
+        </w:pBdr>
+        <w:rPr>
+          <w:rFonts w:ascii="Tw Cen MT" w:eastAsia="Cambria" w:hAnsi="Tw Cen MT" w:cs="Cambria"/>
+        </w:rPr>
+      </w:pPr>
+    </w:p>
+    <w:p>
+      <w:pPr>
+        <w:widowControl w:val="0"/>
+        <w:pBdr>
+          <w:top w:val="nil"/>
+          <w:left w:val="nil"/>
+          <w:bottom w:val="nil"/>
+          <w:right w:val="nil"/>
+          <w:between w:val="nil"/>
+        </w:pBdr>
+        <w:rPr>
+          <w:rFonts w:ascii="Tw Cen MT" w:eastAsia="Cambria" w:hAnsi="Tw Cen MT" w:cs="Cambria"/>
+        </w:rPr>
+      </w:pPr>
+    </w:p>
+    <w:p>
+      <w:pPr>
+        <w:widowControl w:val="0"/>
+        <w:rPr>
+          <w:rFonts w:ascii="Tw Cen MT" w:eastAsia="Cambria" w:hAnsi="Tw Cen MT" w:cs="Cambria"/>
         </w:rPr>
       </w:pPr>
       <w:r>
         <w:rPr>
-          <w:rFonts w:ascii="Cambria" w:eastAsia="Cambria" w:hAnsi="Cambria" w:cs="Cambria"/>
-        </w:rPr>
-        <w:t>Table 1. Tabulation of game statistics with the default shoe.</w:t>
+          <w:rFonts w:ascii="Tw Cen MT" w:eastAsia="Cambria" w:hAnsi="Tw Cen MT" w:cs="Cambria"/>
+        </w:rPr>
+        <w:t>Table 2. Tabulation of game statistics with Shoe00.</w:t>
       </w:r>
     </w:p>
     <w:tbl>
       <w:tblPr>
-        <w:tblW w:w="5115" w:type="dxa"/>
+        <w:tblStyle w:val="a2"/>
+        <w:tblW w:w="5490" w:type="dxa"/>
         <w:tblInd w:w="100" w:type="dxa"/>
         <w:tblBorders>
           <w:top w:val="single" w:sz="8" w:space="0" w:color="000000"/>
@@ -922,7 +2025,7 @@
       <w:tblGrid>
         <w:gridCol w:w="1665"/>
         <w:gridCol w:w="1650"/>
-        <w:gridCol w:w="1800"/>
+        <w:gridCol w:w="2175"/>
       </w:tblGrid>
       <w:tr>
         <w:tc>
@@ -941,7 +2044,7 @@
               <w:widowControl w:val="0"/>
               <w:spacing w:line="240" w:lineRule="auto"/>
               <w:rPr>
-                <w:rFonts w:ascii="Cambria" w:eastAsia="Cambria" w:hAnsi="Cambria" w:cs="Cambria"/>
+                <w:rFonts w:ascii="Tw Cen MT" w:eastAsia="Cambria" w:hAnsi="Tw Cen MT" w:cs="Cambria"/>
               </w:rPr>
             </w:pPr>
           </w:p>
@@ -963,12 +2066,12 @@
               <w:spacing w:line="240" w:lineRule="auto"/>
               <w:jc w:val="center"/>
               <w:rPr>
-                <w:rFonts w:ascii="Cambria" w:eastAsia="Cambria" w:hAnsi="Cambria" w:cs="Cambria"/>
-              </w:rPr>
-            </w:pPr>
-            <w:r>
-              <w:rPr>
-                <w:rFonts w:ascii="Cambria" w:eastAsia="Cambria" w:hAnsi="Cambria" w:cs="Cambria"/>
+                <w:rFonts w:ascii="Tw Cen MT" w:eastAsia="Cambria" w:hAnsi="Tw Cen MT" w:cs="Cambria"/>
+              </w:rPr>
+            </w:pPr>
+            <w:r>
+              <w:rPr>
+                <w:rFonts w:ascii="Tw Cen MT" w:eastAsia="Cambria" w:hAnsi="Tw Cen MT" w:cs="Cambria"/>
               </w:rPr>
               <w:t>Player</w:t>
             </w:r>
@@ -976,7 +2079,7 @@
         </w:tc>
         <w:tc>
           <w:tcPr>
-            <w:tcW w:w="1800" w:type="dxa"/>
+            <w:tcW w:w="2175" w:type="dxa"/>
             <w:shd w:val="clear" w:color="auto" w:fill="auto"/>
             <w:tcMar>
               <w:top w:w="100" w:type="dxa"/>
@@ -991,12 +2094,12 @@
               <w:spacing w:line="240" w:lineRule="auto"/>
               <w:jc w:val="center"/>
               <w:rPr>
-                <w:rFonts w:ascii="Cambria" w:eastAsia="Cambria" w:hAnsi="Cambria" w:cs="Cambria"/>
-              </w:rPr>
-            </w:pPr>
-            <w:r>
-              <w:rPr>
-                <w:rFonts w:ascii="Cambria" w:eastAsia="Cambria" w:hAnsi="Cambria" w:cs="Cambria"/>
+                <w:rFonts w:ascii="Tw Cen MT" w:eastAsia="Cambria" w:hAnsi="Tw Cen MT" w:cs="Cambria"/>
+              </w:rPr>
+            </w:pPr>
+            <w:r>
+              <w:rPr>
+                <w:rFonts w:ascii="Tw Cen MT" w:eastAsia="Cambria" w:hAnsi="Tw Cen MT" w:cs="Cambria"/>
               </w:rPr>
               <w:t>Dealer</w:t>
             </w:r>
@@ -1020,12 +2123,12 @@
               <w:widowControl w:val="0"/>
               <w:spacing w:line="240" w:lineRule="auto"/>
               <w:rPr>
-                <w:rFonts w:ascii="Cambria" w:eastAsia="Cambria" w:hAnsi="Cambria" w:cs="Cambria"/>
-              </w:rPr>
-            </w:pPr>
-            <w:r>
-              <w:rPr>
-                <w:rFonts w:ascii="Cambria" w:eastAsia="Cambria" w:hAnsi="Cambria" w:cs="Cambria"/>
+                <w:rFonts w:ascii="Tw Cen MT" w:eastAsia="Cambria" w:hAnsi="Tw Cen MT" w:cs="Cambria"/>
+              </w:rPr>
+            </w:pPr>
+            <w:r>
+              <w:rPr>
+                <w:rFonts w:ascii="Tw Cen MT" w:eastAsia="Cambria" w:hAnsi="Tw Cen MT" w:cs="Cambria"/>
               </w:rPr>
               <w:t>Wins</w:t>
             </w:r>
@@ -1046,15 +2149,22 @@
             <w:pPr>
               <w:widowControl w:val="0"/>
               <w:spacing w:line="240" w:lineRule="auto"/>
-              <w:rPr>
-                <w:rFonts w:ascii="Cambria" w:eastAsia="Cambria" w:hAnsi="Cambria" w:cs="Cambria"/>
-              </w:rPr>
-            </w:pPr>
-          </w:p>
-        </w:tc>
-        <w:tc>
-          <w:tcPr>
-            <w:tcW w:w="1800" w:type="dxa"/>
+              <w:jc w:val="center"/>
+              <w:rPr>
+                <w:rFonts w:ascii="Tw Cen MT" w:eastAsia="Cambria" w:hAnsi="Tw Cen MT" w:cs="Cambria"/>
+              </w:rPr>
+            </w:pPr>
+            <w:r>
+              <w:rPr>
+                <w:rFonts w:ascii="Tw Cen MT" w:eastAsia="Cambria" w:hAnsi="Tw Cen MT" w:cs="Cambria"/>
+              </w:rPr>
+              <w:t>21</w:t>
+            </w:r>
+          </w:p>
+        </w:tc>
+        <w:tc>
+          <w:tcPr>
+            <w:tcW w:w="2175" w:type="dxa"/>
             <w:shd w:val="clear" w:color="auto" w:fill="auto"/>
             <w:tcMar>
               <w:top w:w="100" w:type="dxa"/>
@@ -1067,10 +2177,23 @@
             <w:pPr>
               <w:widowControl w:val="0"/>
               <w:spacing w:line="240" w:lineRule="auto"/>
-              <w:rPr>
-                <w:rFonts w:ascii="Cambria" w:eastAsia="Cambria" w:hAnsi="Cambria" w:cs="Cambria"/>
-              </w:rPr>
-            </w:pPr>
+              <w:jc w:val="center"/>
+              <w:rPr>
+                <w:rFonts w:ascii="Tw Cen MT" w:eastAsia="Cambria" w:hAnsi="Tw Cen MT" w:cs="Cambria"/>
+              </w:rPr>
+            </w:pPr>
+            <w:r>
+              <w:rPr>
+                <w:rFonts w:ascii="Tw Cen MT" w:eastAsia="Cambria" w:hAnsi="Tw Cen MT" w:cs="Cambria"/>
+              </w:rPr>
+              <w:t>30</w:t>
+            </w:r>
+            <w:r>
+              <w:rPr>
+                <w:rFonts w:ascii="Tw Cen MT" w:eastAsia="Cambria" w:hAnsi="Tw Cen MT" w:cs="Cambria"/>
+              </w:rPr>
+              <w:t xml:space="preserve"> = (24 + 6)</w:t>
+            </w:r>
           </w:p>
         </w:tc>
       </w:tr>
@@ -1091,12 +2214,12 @@
               <w:widowControl w:val="0"/>
               <w:spacing w:line="240" w:lineRule="auto"/>
               <w:rPr>
-                <w:rFonts w:ascii="Cambria" w:eastAsia="Cambria" w:hAnsi="Cambria" w:cs="Cambria"/>
-              </w:rPr>
-            </w:pPr>
-            <w:r>
-              <w:rPr>
-                <w:rFonts w:ascii="Cambria" w:eastAsia="Cambria" w:hAnsi="Cambria" w:cs="Cambria"/>
+                <w:rFonts w:ascii="Tw Cen MT" w:eastAsia="Cambria" w:hAnsi="Tw Cen MT" w:cs="Cambria"/>
+              </w:rPr>
+            </w:pPr>
+            <w:r>
+              <w:rPr>
+                <w:rFonts w:ascii="Tw Cen MT" w:eastAsia="Cambria" w:hAnsi="Tw Cen MT" w:cs="Cambria"/>
               </w:rPr>
               <w:t>Loses</w:t>
             </w:r>
@@ -1117,15 +2240,22 @@
             <w:pPr>
               <w:widowControl w:val="0"/>
               <w:spacing w:line="240" w:lineRule="auto"/>
-              <w:rPr>
-                <w:rFonts w:ascii="Cambria" w:eastAsia="Cambria" w:hAnsi="Cambria" w:cs="Cambria"/>
-              </w:rPr>
-            </w:pPr>
-          </w:p>
-        </w:tc>
-        <w:tc>
-          <w:tcPr>
-            <w:tcW w:w="1800" w:type="dxa"/>
+              <w:jc w:val="center"/>
+              <w:rPr>
+                <w:rFonts w:ascii="Tw Cen MT" w:eastAsia="Cambria" w:hAnsi="Tw Cen MT" w:cs="Cambria"/>
+              </w:rPr>
+            </w:pPr>
+            <w:r>
+              <w:rPr>
+                <w:rFonts w:ascii="Tw Cen MT" w:eastAsia="Cambria" w:hAnsi="Tw Cen MT" w:cs="Cambria"/>
+              </w:rPr>
+              <w:t>24</w:t>
+            </w:r>
+          </w:p>
+        </w:tc>
+        <w:tc>
+          <w:tcPr>
+            <w:tcW w:w="2175" w:type="dxa"/>
             <w:shd w:val="clear" w:color="auto" w:fill="auto"/>
             <w:tcMar>
               <w:top w:w="100" w:type="dxa"/>
@@ -1138,10 +2268,23 @@
             <w:pPr>
               <w:widowControl w:val="0"/>
               <w:spacing w:line="240" w:lineRule="auto"/>
-              <w:rPr>
-                <w:rFonts w:ascii="Cambria" w:eastAsia="Cambria" w:hAnsi="Cambria" w:cs="Cambria"/>
-              </w:rPr>
-            </w:pPr>
+              <w:jc w:val="center"/>
+              <w:rPr>
+                <w:rFonts w:ascii="Tw Cen MT" w:eastAsia="Cambria" w:hAnsi="Tw Cen MT" w:cs="Cambria"/>
+              </w:rPr>
+            </w:pPr>
+            <w:r>
+              <w:rPr>
+                <w:rFonts w:ascii="Tw Cen MT" w:eastAsia="Cambria" w:hAnsi="Tw Cen MT" w:cs="Cambria"/>
+              </w:rPr>
+              <w:t>26</w:t>
+            </w:r>
+            <w:r>
+              <w:rPr>
+                <w:rFonts w:ascii="Tw Cen MT" w:eastAsia="Cambria" w:hAnsi="Tw Cen MT" w:cs="Cambria"/>
+              </w:rPr>
+              <w:t xml:space="preserve"> = (21 + 5)</w:t>
+            </w:r>
           </w:p>
         </w:tc>
       </w:tr>
@@ -1162,12 +2305,12 @@
               <w:widowControl w:val="0"/>
               <w:spacing w:line="240" w:lineRule="auto"/>
               <w:rPr>
-                <w:rFonts w:ascii="Cambria" w:eastAsia="Cambria" w:hAnsi="Cambria" w:cs="Cambria"/>
-              </w:rPr>
-            </w:pPr>
-            <w:r>
-              <w:rPr>
-                <w:rFonts w:ascii="Cambria" w:eastAsia="Cambria" w:hAnsi="Cambria" w:cs="Cambria"/>
+                <w:rFonts w:ascii="Tw Cen MT" w:eastAsia="Cambria" w:hAnsi="Tw Cen MT" w:cs="Cambria"/>
+              </w:rPr>
+            </w:pPr>
+            <w:r>
+              <w:rPr>
+                <w:rFonts w:ascii="Tw Cen MT" w:eastAsia="Cambria" w:hAnsi="Tw Cen MT" w:cs="Cambria"/>
               </w:rPr>
               <w:t>Pushes</w:t>
             </w:r>
@@ -1188,15 +2331,22 @@
             <w:pPr>
               <w:widowControl w:val="0"/>
               <w:spacing w:line="240" w:lineRule="auto"/>
-              <w:rPr>
-                <w:rFonts w:ascii="Cambria" w:eastAsia="Cambria" w:hAnsi="Cambria" w:cs="Cambria"/>
-              </w:rPr>
-            </w:pPr>
-          </w:p>
-        </w:tc>
-        <w:tc>
-          <w:tcPr>
-            <w:tcW w:w="1800" w:type="dxa"/>
+              <w:jc w:val="center"/>
+              <w:rPr>
+                <w:rFonts w:ascii="Tw Cen MT" w:eastAsia="Cambria" w:hAnsi="Tw Cen MT" w:cs="Cambria"/>
+              </w:rPr>
+            </w:pPr>
+            <w:r>
+              <w:rPr>
+                <w:rFonts w:ascii="Tw Cen MT" w:eastAsia="Cambria" w:hAnsi="Tw Cen MT" w:cs="Cambria"/>
+              </w:rPr>
+              <w:t>2</w:t>
+            </w:r>
+          </w:p>
+        </w:tc>
+        <w:tc>
+          <w:tcPr>
+            <w:tcW w:w="2175" w:type="dxa"/>
             <w:shd w:val="clear" w:color="auto" w:fill="auto"/>
             <w:tcMar>
               <w:top w:w="100" w:type="dxa"/>
@@ -1209,10 +2359,23 @@
             <w:pPr>
               <w:widowControl w:val="0"/>
               <w:spacing w:line="240" w:lineRule="auto"/>
-              <w:rPr>
-                <w:rFonts w:ascii="Cambria" w:eastAsia="Cambria" w:hAnsi="Cambria" w:cs="Cambria"/>
-              </w:rPr>
-            </w:pPr>
+              <w:jc w:val="center"/>
+              <w:rPr>
+                <w:rFonts w:ascii="Tw Cen MT" w:eastAsia="Cambria" w:hAnsi="Tw Cen MT" w:cs="Cambria"/>
+              </w:rPr>
+            </w:pPr>
+            <w:r>
+              <w:rPr>
+                <w:rFonts w:ascii="Tw Cen MT" w:eastAsia="Cambria" w:hAnsi="Tw Cen MT" w:cs="Cambria"/>
+              </w:rPr>
+              <w:t>2</w:t>
+            </w:r>
+            <w:r>
+              <w:rPr>
+                <w:rFonts w:ascii="Tw Cen MT" w:eastAsia="Cambria" w:hAnsi="Tw Cen MT" w:cs="Cambria"/>
+              </w:rPr>
+              <w:t xml:space="preserve"> = (2)</w:t>
+            </w:r>
           </w:p>
         </w:tc>
       </w:tr>
@@ -1233,12 +2396,12 @@
               <w:widowControl w:val="0"/>
               <w:spacing w:line="240" w:lineRule="auto"/>
               <w:rPr>
-                <w:rFonts w:ascii="Cambria" w:eastAsia="Cambria" w:hAnsi="Cambria" w:cs="Cambria"/>
-              </w:rPr>
-            </w:pPr>
-            <w:r>
-              <w:rPr>
-                <w:rFonts w:ascii="Cambria" w:eastAsia="Cambria" w:hAnsi="Cambria" w:cs="Cambria"/>
+                <w:rFonts w:ascii="Tw Cen MT" w:eastAsia="Cambria" w:hAnsi="Tw Cen MT" w:cs="Cambria"/>
+              </w:rPr>
+            </w:pPr>
+            <w:r>
+              <w:rPr>
+                <w:rFonts w:ascii="Tw Cen MT" w:eastAsia="Cambria" w:hAnsi="Tw Cen MT" w:cs="Cambria"/>
               </w:rPr>
               <w:t>Breaks (&gt;21)</w:t>
             </w:r>
@@ -1259,15 +2422,22 @@
             <w:pPr>
               <w:widowControl w:val="0"/>
               <w:spacing w:line="240" w:lineRule="auto"/>
-              <w:rPr>
-                <w:rFonts w:ascii="Cambria" w:eastAsia="Cambria" w:hAnsi="Cambria" w:cs="Cambria"/>
-              </w:rPr>
-            </w:pPr>
-          </w:p>
-        </w:tc>
-        <w:tc>
-          <w:tcPr>
-            <w:tcW w:w="1800" w:type="dxa"/>
+              <w:jc w:val="center"/>
+              <w:rPr>
+                <w:rFonts w:ascii="Tw Cen MT" w:eastAsia="Cambria" w:hAnsi="Tw Cen MT" w:cs="Cambria"/>
+              </w:rPr>
+            </w:pPr>
+            <w:r>
+              <w:rPr>
+                <w:rFonts w:ascii="Tw Cen MT" w:eastAsia="Cambria" w:hAnsi="Tw Cen MT" w:cs="Cambria"/>
+              </w:rPr>
+              <w:t>6</w:t>
+            </w:r>
+          </w:p>
+        </w:tc>
+        <w:tc>
+          <w:tcPr>
+            <w:tcW w:w="2175" w:type="dxa"/>
             <w:shd w:val="clear" w:color="auto" w:fill="000000"/>
             <w:tcMar>
               <w:top w:w="100" w:type="dxa"/>
@@ -1280,8 +2450,9 @@
             <w:pPr>
               <w:widowControl w:val="0"/>
               <w:spacing w:line="240" w:lineRule="auto"/>
-              <w:rPr>
-                <w:rFonts w:ascii="Cambria" w:eastAsia="Cambria" w:hAnsi="Cambria" w:cs="Cambria"/>
+              <w:jc w:val="center"/>
+              <w:rPr>
+                <w:rFonts w:ascii="Tw Cen MT" w:eastAsia="Cambria" w:hAnsi="Tw Cen MT" w:cs="Cambria"/>
               </w:rPr>
             </w:pPr>
           </w:p>
@@ -1304,12 +2475,12 @@
               <w:widowControl w:val="0"/>
               <w:spacing w:line="240" w:lineRule="auto"/>
               <w:rPr>
-                <w:rFonts w:ascii="Cambria" w:eastAsia="Cambria" w:hAnsi="Cambria" w:cs="Cambria"/>
-              </w:rPr>
-            </w:pPr>
-            <w:r>
-              <w:rPr>
-                <w:rFonts w:ascii="Cambria" w:eastAsia="Cambria" w:hAnsi="Cambria" w:cs="Cambria"/>
+                <w:rFonts w:ascii="Tw Cen MT" w:eastAsia="Cambria" w:hAnsi="Tw Cen MT" w:cs="Cambria"/>
+              </w:rPr>
+            </w:pPr>
+            <w:r>
+              <w:rPr>
+                <w:rFonts w:ascii="Tw Cen MT" w:eastAsia="Cambria" w:hAnsi="Tw Cen MT" w:cs="Cambria"/>
               </w:rPr>
               <w:t>Blackjacks</w:t>
             </w:r>
@@ -1330,15 +2501,22 @@
             <w:pPr>
               <w:widowControl w:val="0"/>
               <w:spacing w:line="240" w:lineRule="auto"/>
-              <w:rPr>
-                <w:rFonts w:ascii="Cambria" w:eastAsia="Cambria" w:hAnsi="Cambria" w:cs="Cambria"/>
-              </w:rPr>
-            </w:pPr>
-          </w:p>
-        </w:tc>
-        <w:tc>
-          <w:tcPr>
-            <w:tcW w:w="1800" w:type="dxa"/>
+              <w:jc w:val="center"/>
+              <w:rPr>
+                <w:rFonts w:ascii="Tw Cen MT" w:eastAsia="Cambria" w:hAnsi="Tw Cen MT" w:cs="Cambria"/>
+              </w:rPr>
+            </w:pPr>
+            <w:r>
+              <w:rPr>
+                <w:rFonts w:ascii="Tw Cen MT" w:eastAsia="Cambria" w:hAnsi="Tw Cen MT" w:cs="Cambria"/>
+              </w:rPr>
+              <w:t>5</w:t>
+            </w:r>
+          </w:p>
+        </w:tc>
+        <w:tc>
+          <w:tcPr>
+            <w:tcW w:w="2175" w:type="dxa"/>
             <w:shd w:val="clear" w:color="auto" w:fill="000000"/>
             <w:tcMar>
               <w:top w:w="100" w:type="dxa"/>
@@ -1351,8 +2529,9 @@
             <w:pPr>
               <w:widowControl w:val="0"/>
               <w:spacing w:line="240" w:lineRule="auto"/>
-              <w:rPr>
-                <w:rFonts w:ascii="Cambria" w:eastAsia="Cambria" w:hAnsi="Cambria" w:cs="Cambria"/>
+              <w:jc w:val="center"/>
+              <w:rPr>
+                <w:rFonts w:ascii="Tw Cen MT" w:eastAsia="Cambria" w:hAnsi="Tw Cen MT" w:cs="Cambria"/>
               </w:rPr>
             </w:pPr>
           </w:p>
@@ -1375,12 +2554,12 @@
               <w:widowControl w:val="0"/>
               <w:spacing w:line="240" w:lineRule="auto"/>
               <w:rPr>
-                <w:rFonts w:ascii="Cambria" w:eastAsia="Cambria" w:hAnsi="Cambria" w:cs="Cambria"/>
-              </w:rPr>
-            </w:pPr>
-            <w:r>
-              <w:rPr>
-                <w:rFonts w:ascii="Cambria" w:eastAsia="Cambria" w:hAnsi="Cambria" w:cs="Cambria"/>
+                <w:rFonts w:ascii="Tw Cen MT" w:eastAsia="Cambria" w:hAnsi="Tw Cen MT" w:cs="Cambria"/>
+              </w:rPr>
+            </w:pPr>
+            <w:r>
+              <w:rPr>
+                <w:rFonts w:ascii="Tw Cen MT" w:eastAsia="Cambria" w:hAnsi="Tw Cen MT" w:cs="Cambria"/>
               </w:rPr>
               <w:t>Charlies</w:t>
             </w:r>
@@ -1401,15 +2580,22 @@
             <w:pPr>
               <w:widowControl w:val="0"/>
               <w:spacing w:line="240" w:lineRule="auto"/>
-              <w:rPr>
-                <w:rFonts w:ascii="Cambria" w:eastAsia="Cambria" w:hAnsi="Cambria" w:cs="Cambria"/>
-              </w:rPr>
-            </w:pPr>
-          </w:p>
-        </w:tc>
-        <w:tc>
-          <w:tcPr>
-            <w:tcW w:w="1800" w:type="dxa"/>
+              <w:jc w:val="center"/>
+              <w:rPr>
+                <w:rFonts w:ascii="Tw Cen MT" w:eastAsia="Cambria" w:hAnsi="Tw Cen MT" w:cs="Cambria"/>
+              </w:rPr>
+            </w:pPr>
+            <w:r>
+              <w:rPr>
+                <w:rFonts w:ascii="Tw Cen MT" w:eastAsia="Cambria" w:hAnsi="Tw Cen MT" w:cs="Cambria"/>
+              </w:rPr>
+              <w:t>0</w:t>
+            </w:r>
+          </w:p>
+        </w:tc>
+        <w:tc>
+          <w:tcPr>
+            <w:tcW w:w="2175" w:type="dxa"/>
             <w:shd w:val="clear" w:color="auto" w:fill="000000"/>
             <w:tcMar>
               <w:top w:w="100" w:type="dxa"/>
@@ -1422,8 +2608,9 @@
             <w:pPr>
               <w:widowControl w:val="0"/>
               <w:spacing w:line="240" w:lineRule="auto"/>
-              <w:rPr>
-                <w:rFonts w:ascii="Cambria" w:eastAsia="Cambria" w:hAnsi="Cambria" w:cs="Cambria"/>
+              <w:jc w:val="center"/>
+              <w:rPr>
+                <w:rFonts w:ascii="Tw Cen MT" w:eastAsia="Cambria" w:hAnsi="Tw Cen MT" w:cs="Cambria"/>
               </w:rPr>
             </w:pPr>
           </w:p>
@@ -1446,12 +2633,12 @@
               <w:widowControl w:val="0"/>
               <w:spacing w:line="240" w:lineRule="auto"/>
               <w:rPr>
-                <w:rFonts w:ascii="Cambria" w:eastAsia="Cambria" w:hAnsi="Cambria" w:cs="Cambria"/>
-              </w:rPr>
-            </w:pPr>
-            <w:r>
-              <w:rPr>
-                <w:rFonts w:ascii="Cambria" w:eastAsia="Cambria" w:hAnsi="Cambria" w:cs="Cambria"/>
+                <w:rFonts w:ascii="Tw Cen MT" w:eastAsia="Cambria" w:hAnsi="Tw Cen MT" w:cs="Cambria"/>
+              </w:rPr>
+            </w:pPr>
+            <w:r>
+              <w:rPr>
+                <w:rFonts w:ascii="Tw Cen MT" w:eastAsia="Cambria" w:hAnsi="Tw Cen MT" w:cs="Cambria"/>
               </w:rPr>
               <w:t>Total splits</w:t>
             </w:r>
@@ -1472,15 +2659,22 @@
             <w:pPr>
               <w:widowControl w:val="0"/>
               <w:spacing w:line="240" w:lineRule="auto"/>
-              <w:rPr>
-                <w:rFonts w:ascii="Cambria" w:eastAsia="Cambria" w:hAnsi="Cambria" w:cs="Cambria"/>
-              </w:rPr>
-            </w:pPr>
-          </w:p>
-        </w:tc>
-        <w:tc>
-          <w:tcPr>
-            <w:tcW w:w="1800" w:type="dxa"/>
+              <w:jc w:val="center"/>
+              <w:rPr>
+                <w:rFonts w:ascii="Tw Cen MT" w:eastAsia="Cambria" w:hAnsi="Tw Cen MT" w:cs="Cambria"/>
+              </w:rPr>
+            </w:pPr>
+            <w:r>
+              <w:rPr>
+                <w:rFonts w:ascii="Tw Cen MT" w:eastAsia="Cambria" w:hAnsi="Tw Cen MT" w:cs="Cambria"/>
+              </w:rPr>
+              <w:t>0</w:t>
+            </w:r>
+          </w:p>
+        </w:tc>
+        <w:tc>
+          <w:tcPr>
+            <w:tcW w:w="2175" w:type="dxa"/>
             <w:shd w:val="clear" w:color="auto" w:fill="000000"/>
             <w:tcMar>
               <w:top w:w="100" w:type="dxa"/>
@@ -1493,8 +2687,9 @@
             <w:pPr>
               <w:widowControl w:val="0"/>
               <w:spacing w:line="240" w:lineRule="auto"/>
-              <w:rPr>
-                <w:rFonts w:ascii="Cambria" w:eastAsia="Cambria" w:hAnsi="Cambria" w:cs="Cambria"/>
+              <w:jc w:val="center"/>
+              <w:rPr>
+                <w:rFonts w:ascii="Tw Cen MT" w:eastAsia="Cambria" w:hAnsi="Tw Cen MT" w:cs="Cambria"/>
                 <w:highlight w:val="black"/>
               </w:rPr>
             </w:pPr>
@@ -1518,12 +2713,12 @@
               <w:widowControl w:val="0"/>
               <w:spacing w:line="240" w:lineRule="auto"/>
               <w:rPr>
-                <w:rFonts w:ascii="Cambria" w:eastAsia="Cambria" w:hAnsi="Cambria" w:cs="Cambria"/>
-              </w:rPr>
-            </w:pPr>
-            <w:r>
-              <w:rPr>
-                <w:rFonts w:ascii="Cambria" w:eastAsia="Cambria" w:hAnsi="Cambria" w:cs="Cambria"/>
+                <w:rFonts w:ascii="Tw Cen MT" w:eastAsia="Cambria" w:hAnsi="Tw Cen MT" w:cs="Cambria"/>
+              </w:rPr>
+            </w:pPr>
+            <w:r>
+              <w:rPr>
+                <w:rFonts w:ascii="Tw Cen MT" w:eastAsia="Cambria" w:hAnsi="Tw Cen MT" w:cs="Cambria"/>
               </w:rPr>
               <w:t>Total hands</w:t>
             </w:r>
@@ -1544,35 +2739,82 @@
             <w:pPr>
               <w:widowControl w:val="0"/>
               <w:spacing w:line="240" w:lineRule="auto"/>
-              <w:rPr>
-                <w:rFonts w:ascii="Cambria" w:eastAsia="Cambria" w:hAnsi="Cambria" w:cs="Cambria"/>
-              </w:rPr>
-            </w:pPr>
-          </w:p>
-        </w:tc>
-        <w:tc>
-          <w:tcPr>
-            <w:tcW w:w="1800" w:type="dxa"/>
-            <w:tcMar>
-              <w:top w:w="100" w:type="dxa"/>
-              <w:left w:w="100" w:type="dxa"/>
-              <w:bottom w:w="100" w:type="dxa"/>
-              <w:right w:w="100" w:type="dxa"/>
-            </w:tcMar>
-          </w:tcPr>
-          <w:p>
-            <w:pPr>
-              <w:widowControl w:val="0"/>
-              <w:spacing w:line="240" w:lineRule="auto"/>
-              <w:rPr>
-                <w:rFonts w:ascii="Cambria" w:eastAsia="Cambria" w:hAnsi="Cambria" w:cs="Cambria"/>
-                <w:highlight w:val="black"/>
-              </w:rPr>
-            </w:pPr>
+              <w:jc w:val="center"/>
+              <w:rPr>
+                <w:rFonts w:ascii="Tw Cen MT" w:eastAsia="Cambria" w:hAnsi="Tw Cen MT" w:cs="Cambria"/>
+              </w:rPr>
+            </w:pPr>
+            <w:r>
+              <w:rPr>
+                <w:rFonts w:ascii="Tw Cen MT" w:eastAsia="Cambria" w:hAnsi="Tw Cen MT" w:cs="Cambria"/>
+              </w:rPr>
+              <w:t>47</w:t>
+            </w:r>
+          </w:p>
+        </w:tc>
+        <w:tc>
+          <w:tcPr>
+            <w:tcW w:w="2175" w:type="dxa"/>
+            <w:tcMar>
+              <w:top w:w="100" w:type="dxa"/>
+              <w:left w:w="100" w:type="dxa"/>
+              <w:bottom w:w="100" w:type="dxa"/>
+              <w:right w:w="100" w:type="dxa"/>
+            </w:tcMar>
+          </w:tcPr>
+          <w:p>
+            <w:pPr>
+              <w:widowControl w:val="0"/>
+              <w:spacing w:line="240" w:lineRule="auto"/>
+              <w:jc w:val="center"/>
+              <w:rPr>
+                <w:rFonts w:ascii="Tw Cen MT" w:eastAsia="Cambria" w:hAnsi="Tw Cen MT" w:cs="Cambria"/>
+              </w:rPr>
+            </w:pPr>
+            <w:r>
+              <w:rPr>
+                <w:rFonts w:ascii="Tw Cen MT" w:eastAsia="Cambria" w:hAnsi="Tw Cen MT" w:cs="Cambria"/>
+              </w:rPr>
+              <w:t>47</w:t>
+            </w:r>
+            <w:r>
+              <w:rPr>
+                <w:rFonts w:ascii="Tw Cen MT" w:eastAsia="Cambria" w:hAnsi="Tw Cen MT" w:cs="Cambria"/>
+              </w:rPr>
+              <w:t xml:space="preserve"> = (21 + 24 + 2)</w:t>
+            </w:r>
           </w:p>
         </w:tc>
       </w:tr>
     </w:tbl>
+    <w:p>
+      <w:pPr>
+        <w:widowControl w:val="0"/>
+        <w:rPr>
+          <w:rFonts w:ascii="Tw Cen MT" w:eastAsia="Cambria" w:hAnsi="Tw Cen MT" w:cs="Cambria"/>
+        </w:rPr>
+      </w:pPr>
+    </w:p>
+    <w:p>
+      <w:pPr>
+        <w:widowControl w:val="0"/>
+        <w:rPr>
+          <w:rFonts w:ascii="Tw Cen MT" w:eastAsia="Cambria" w:hAnsi="Tw Cen MT" w:cs="Cambria"/>
+        </w:rPr>
+      </w:pPr>
+      <w:r>
+        <w:rPr>
+          <w:rFonts w:ascii="Tw Cen MT" w:eastAsia="Cambria" w:hAnsi="Tw Cen MT" w:cs="Cambria"/>
+        </w:rPr>
+        <w:t>Bankroll:</w:t>
+      </w:r>
+      <w:r>
+        <w:rPr>
+          <w:rFonts w:ascii="Tw Cen MT" w:eastAsia="Cambria" w:hAnsi="Tw Cen MT" w:cs="Cambria"/>
+        </w:rPr>
+        <w:t xml:space="preserve"> 837.50</w:t>
+      </w:r>
+    </w:p>
     <w:p>
       <w:pPr>
         <w:widowControl w:val="0"/>
@@ -1584,7 +2826,7 @@
           <w:between w:val="nil"/>
         </w:pBdr>
         <w:rPr>
-          <w:rFonts w:ascii="Cambria" w:eastAsia="Cambria" w:hAnsi="Cambria" w:cs="Cambria"/>
+          <w:rFonts w:ascii="Tw Cen MT" w:eastAsia="Cambria" w:hAnsi="Tw Cen MT" w:cs="Cambria"/>
         </w:rPr>
       </w:pPr>
     </w:p>
@@ -1598,22 +2840,1419 @@
           <w:right w:val="nil"/>
           <w:between w:val="nil"/>
         </w:pBdr>
+        <w:rPr>
+          <w:rFonts w:ascii="Tw Cen MT" w:eastAsia="Cambria" w:hAnsi="Tw Cen MT" w:cs="Cambria"/>
+        </w:rPr>
+      </w:pPr>
+    </w:p>
+    <w:p>
+      <w:pPr>
+        <w:widowControl w:val="0"/>
+        <w:pBdr>
+          <w:top w:val="nil"/>
+          <w:left w:val="nil"/>
+          <w:bottom w:val="nil"/>
+          <w:right w:val="nil"/>
+          <w:between w:val="nil"/>
+        </w:pBdr>
+        <w:rPr>
+          <w:rFonts w:ascii="Tw Cen MT" w:hAnsi="Tw Cen MT"/>
+        </w:rPr>
       </w:pPr>
       <w:r>
         <w:rPr>
-          <w:rFonts w:ascii="Cambria" w:eastAsia="Cambria" w:hAnsi="Cambria" w:cs="Cambria"/>
-        </w:rPr>
-        <w:t>Bankroll:</w:t>
+          <w:rFonts w:ascii="Tw Cen MT" w:hAnsi="Tw Cen MT"/>
+        </w:rPr>
+        <w:t>(Got output like following after first burn card)</w:t>
+      </w:r>
+    </w:p>
+    <w:p>
+      <w:pPr>
+        <w:pStyle w:val="ListParagraph"/>
+        <w:widowControl w:val="0"/>
+        <w:numPr>
+          <w:ilvl w:val="0"/>
+          <w:numId w:val="9"/>
+        </w:numPr>
+        <w:pBdr>
+          <w:top w:val="nil"/>
+          <w:left w:val="nil"/>
+          <w:bottom w:val="nil"/>
+          <w:right w:val="nil"/>
+          <w:between w:val="nil"/>
+        </w:pBdr>
+        <w:rPr>
+          <w:rFonts w:ascii="Tw Cen MT" w:hAnsi="Tw Cen MT"/>
+        </w:rPr>
+      </w:pPr>
+      <w:r>
+        <w:rPr>
+          <w:rFonts w:ascii="Tw Cen MT" w:hAnsi="Tw Cen MT"/>
+          <w:b/>
+        </w:rPr>
+        <w:t>Before first burn card:</w:t>
+      </w:r>
+      <w:r>
+        <w:rPr>
+          <w:rFonts w:ascii="Tw Cen MT" w:hAnsi="Tw Cen MT"/>
+        </w:rPr>
+        <w:t xml:space="preserve"> Wins: 0 | Lose: 0 | Push: 0 | Breaks: 0 | Blackjacks: 0 | Charlies: 0 | Splits: 0 | Total Hands: 0 | Bankroll: 1000.0</w:t>
+      </w:r>
+    </w:p>
+    <w:p>
+      <w:pPr>
+        <w:pStyle w:val="ListParagraph"/>
+        <w:widowControl w:val="0"/>
+        <w:numPr>
+          <w:ilvl w:val="0"/>
+          <w:numId w:val="9"/>
+        </w:numPr>
+        <w:pBdr>
+          <w:top w:val="nil"/>
+          <w:left w:val="nil"/>
+          <w:bottom w:val="nil"/>
+          <w:right w:val="nil"/>
+          <w:between w:val="nil"/>
+        </w:pBdr>
+        <w:rPr>
+          <w:rFonts w:ascii="Tw Cen MT" w:eastAsia="Cambria" w:hAnsi="Tw Cen MT" w:cs="Cambria"/>
+        </w:rPr>
+      </w:pPr>
+      <w:r>
+        <w:rPr>
+          <w:rFonts w:ascii="Tw Cen MT" w:hAnsi="Tw Cen MT"/>
+          <w:b/>
+        </w:rPr>
+        <w:t>After first burn card:</w:t>
+      </w:r>
+      <w:r>
+        <w:rPr>
+          <w:rFonts w:ascii="Tw Cen MT" w:hAnsi="Tw Cen MT"/>
+        </w:rPr>
+        <w:t xml:space="preserve"> </w:t>
+      </w:r>
+      <w:r>
+        <w:rPr>
+          <w:rFonts w:ascii="Tw Cen MT" w:hAnsi="Tw Cen MT"/>
+        </w:rPr>
+        <w:t>Wins: 21 | Lose: 24 | Push: 2 | Breaks: 6 | Blackjacks: 5 | Charlies: 0 | Splits: 0 | Total Hands: 47 | Bankroll: 837.5</w:t>
       </w:r>
     </w:p>
     <w:sectPr>
+      <w:headerReference w:type="default" r:id="rId7"/>
+      <w:footerReference w:type="default" r:id="rId8"/>
       <w:pgSz w:w="12240" w:h="15840"/>
-      <w:pgMar w:top="1440" w:right="1440" w:bottom="1440" w:left="1440" w:header="720" w:footer="720" w:gutter="0"/>
+      <w:pgMar w:top="776" w:right="1440" w:bottom="1440" w:left="1440" w:header="180" w:footer="720" w:gutter="0"/>
+      <w:pgNumType w:start="1"/>
       <w:cols w:space="720"/>
-      <w:docGrid w:linePitch="360"/>
     </w:sectPr>
   </w:body>
 </w:document>
+</file>
+
+<file path=word/endnotes.xml><?xml version="1.0" encoding="utf-8"?>
+<w:endnotes xmlns:wpc="http://schemas.microsoft.com/office/word/2010/wordprocessingCanvas" xmlns:cx="http://schemas.microsoft.com/office/drawing/2014/chartex" xmlns:cx1="http://schemas.microsoft.com/office/drawing/2015/9/8/chartex" xmlns:mc="http://schemas.openxmlformats.org/markup-compatibility/2006" xmlns:o="urn:schemas-microsoft-com:office:office" xmlns:r="http://schemas.openxmlformats.org/officeDocument/2006/relationships" xmlns:m="http://schemas.openxmlformats.org/officeDocument/2006/math" xmlns:v="urn:schemas-microsoft-com:vml" xmlns:wp14="http://schemas.microsoft.com/office/word/2010/wordprocessingDrawing" xmlns:wp="http://schemas.openxmlformats.org/drawingml/2006/wordprocessingDrawing" xmlns:w10="urn:schemas-microsoft-com:office:word" xmlns:w="http://schemas.openxmlformats.org/wordprocessingml/2006/main" xmlns:w14="http://schemas.microsoft.com/office/word/2010/wordml" xmlns:w15="http://schemas.microsoft.com/office/word/2012/wordml" xmlns:w16se="http://schemas.microsoft.com/office/word/2015/wordml/symex" xmlns:wpg="http://schemas.microsoft.com/office/word/2010/wordprocessingGroup" xmlns:wpi="http://schemas.microsoft.com/office/word/2010/wordprocessingInk" xmlns:wne="http://schemas.microsoft.com/office/word/2006/wordml" xmlns:wps="http://schemas.microsoft.com/office/word/2010/wordprocessingShape" mc:Ignorable="w14 w15 w16se wp14">
+  <w:endnote w:type="separator" w:id="-1">
+    <w:p>
+      <w:pPr>
+        <w:spacing w:line="240" w:lineRule="auto"/>
+      </w:pPr>
+      <w:r>
+        <w:separator/>
+      </w:r>
+    </w:p>
+  </w:endnote>
+  <w:endnote w:type="continuationSeparator" w:id="0">
+    <w:p>
+      <w:pPr>
+        <w:spacing w:line="240" w:lineRule="auto"/>
+      </w:pPr>
+      <w:r>
+        <w:continuationSeparator/>
+      </w:r>
+    </w:p>
+  </w:endnote>
+</w:endnotes>
+</file>
+
+<file path=word/footer1.xml><?xml version="1.0" encoding="utf-8"?>
+<w:ftr xmlns:wpc="http://schemas.microsoft.com/office/word/2010/wordprocessingCanvas" xmlns:cx="http://schemas.microsoft.com/office/drawing/2014/chartex" xmlns:cx1="http://schemas.microsoft.com/office/drawing/2015/9/8/chartex" xmlns:mc="http://schemas.openxmlformats.org/markup-compatibility/2006" xmlns:o="urn:schemas-microsoft-com:office:office" xmlns:r="http://schemas.openxmlformats.org/officeDocument/2006/relationships" xmlns:m="http://schemas.openxmlformats.org/officeDocument/2006/math" xmlns:v="urn:schemas-microsoft-com:vml" xmlns:wp14="http://schemas.microsoft.com/office/word/2010/wordprocessingDrawing" xmlns:wp="http://schemas.openxmlformats.org/drawingml/2006/wordprocessingDrawing" xmlns:w10="urn:schemas-microsoft-com:office:word" xmlns:w="http://schemas.openxmlformats.org/wordprocessingml/2006/main" xmlns:w14="http://schemas.microsoft.com/office/word/2010/wordml" xmlns:w15="http://schemas.microsoft.com/office/word/2012/wordml" xmlns:w16se="http://schemas.microsoft.com/office/word/2015/wordml/symex" xmlns:wpg="http://schemas.microsoft.com/office/word/2010/wordprocessingGroup" xmlns:wpi="http://schemas.microsoft.com/office/word/2010/wordprocessingInk" xmlns:wne="http://schemas.microsoft.com/office/word/2006/wordml" xmlns:wps="http://schemas.microsoft.com/office/word/2010/wordprocessingShape" mc:Ignorable="w14 w15 w16se wp14">
+  <w:p>
+    <w:pPr>
+      <w:pBdr>
+        <w:top w:val="nil"/>
+        <w:left w:val="nil"/>
+        <w:bottom w:val="nil"/>
+        <w:right w:val="nil"/>
+        <w:between w:val="nil"/>
+      </w:pBdr>
+      <w:jc w:val="right"/>
+      <w:rPr>
+        <w:rFonts w:ascii="Cambria" w:eastAsia="Cambria" w:hAnsi="Cambria" w:cs="Cambria"/>
+      </w:rPr>
+    </w:pPr>
+    <w:r>
+      <w:rPr>
+        <w:rFonts w:ascii="Cambria" w:eastAsia="Cambria" w:hAnsi="Cambria" w:cs="Cambria"/>
+      </w:rPr>
+      <w:fldChar w:fldCharType="begin"/>
+    </w:r>
+    <w:r>
+      <w:rPr>
+        <w:rFonts w:ascii="Cambria" w:eastAsia="Cambria" w:hAnsi="Cambria" w:cs="Cambria"/>
+      </w:rPr>
+      <w:instrText>PAGE</w:instrText>
+    </w:r>
+    <w:r>
+      <w:rPr>
+        <w:rFonts w:ascii="Cambria" w:eastAsia="Cambria" w:hAnsi="Cambria" w:cs="Cambria"/>
+      </w:rPr>
+      <w:fldChar w:fldCharType="separate"/>
+    </w:r>
+    <w:r>
+      <w:rPr>
+        <w:rFonts w:ascii="Cambria" w:eastAsia="Cambria" w:hAnsi="Cambria" w:cs="Cambria"/>
+        <w:noProof/>
+      </w:rPr>
+      <w:t>1</w:t>
+    </w:r>
+    <w:r>
+      <w:rPr>
+        <w:rFonts w:ascii="Cambria" w:eastAsia="Cambria" w:hAnsi="Cambria" w:cs="Cambria"/>
+      </w:rPr>
+      <w:fldChar w:fldCharType="end"/>
+    </w:r>
+  </w:p>
+</w:ftr>
+</file>
+
+<file path=word/footnotes.xml><?xml version="1.0" encoding="utf-8"?>
+<w:footnotes xmlns:wpc="http://schemas.microsoft.com/office/word/2010/wordprocessingCanvas" xmlns:cx="http://schemas.microsoft.com/office/drawing/2014/chartex" xmlns:cx1="http://schemas.microsoft.com/office/drawing/2015/9/8/chartex" xmlns:mc="http://schemas.openxmlformats.org/markup-compatibility/2006" xmlns:o="urn:schemas-microsoft-com:office:office" xmlns:r="http://schemas.openxmlformats.org/officeDocument/2006/relationships" xmlns:m="http://schemas.openxmlformats.org/officeDocument/2006/math" xmlns:v="urn:schemas-microsoft-com:vml" xmlns:wp14="http://schemas.microsoft.com/office/word/2010/wordprocessingDrawing" xmlns:wp="http://schemas.openxmlformats.org/drawingml/2006/wordprocessingDrawing" xmlns:w10="urn:schemas-microsoft-com:office:word" xmlns:w="http://schemas.openxmlformats.org/wordprocessingml/2006/main" xmlns:w14="http://schemas.microsoft.com/office/word/2010/wordml" xmlns:w15="http://schemas.microsoft.com/office/word/2012/wordml" xmlns:w16se="http://schemas.microsoft.com/office/word/2015/wordml/symex" xmlns:wpg="http://schemas.microsoft.com/office/word/2010/wordprocessingGroup" xmlns:wpi="http://schemas.microsoft.com/office/word/2010/wordprocessingInk" xmlns:wne="http://schemas.microsoft.com/office/word/2006/wordml" xmlns:wps="http://schemas.microsoft.com/office/word/2010/wordprocessingShape" mc:Ignorable="w14 w15 w16se wp14">
+  <w:footnote w:type="separator" w:id="-1">
+    <w:p>
+      <w:pPr>
+        <w:spacing w:line="240" w:lineRule="auto"/>
+      </w:pPr>
+      <w:r>
+        <w:separator/>
+      </w:r>
+    </w:p>
+  </w:footnote>
+  <w:footnote w:type="continuationSeparator" w:id="0">
+    <w:p>
+      <w:pPr>
+        <w:spacing w:line="240" w:lineRule="auto"/>
+      </w:pPr>
+      <w:r>
+        <w:continuationSeparator/>
+      </w:r>
+    </w:p>
+  </w:footnote>
+</w:footnotes>
+</file>
+
+<file path=word/header1.xml><?xml version="1.0" encoding="utf-8"?>
+<w:hdr xmlns:wpc="http://schemas.microsoft.com/office/word/2010/wordprocessingCanvas" xmlns:cx="http://schemas.microsoft.com/office/drawing/2014/chartex" xmlns:cx1="http://schemas.microsoft.com/office/drawing/2015/9/8/chartex" xmlns:mc="http://schemas.openxmlformats.org/markup-compatibility/2006" xmlns:o="urn:schemas-microsoft-com:office:office" xmlns:r="http://schemas.openxmlformats.org/officeDocument/2006/relationships" xmlns:m="http://schemas.openxmlformats.org/officeDocument/2006/math" xmlns:v="urn:schemas-microsoft-com:vml" xmlns:wp14="http://schemas.microsoft.com/office/word/2010/wordprocessingDrawing" xmlns:wp="http://schemas.openxmlformats.org/drawingml/2006/wordprocessingDrawing" xmlns:w10="urn:schemas-microsoft-com:office:word" xmlns:w="http://schemas.openxmlformats.org/wordprocessingml/2006/main" xmlns:w14="http://schemas.microsoft.com/office/word/2010/wordml" xmlns:w15="http://schemas.microsoft.com/office/word/2012/wordml" xmlns:w16se="http://schemas.microsoft.com/office/word/2015/wordml/symex" xmlns:wpg="http://schemas.microsoft.com/office/word/2010/wordprocessingGroup" xmlns:wpi="http://schemas.microsoft.com/office/word/2010/wordprocessingInk" xmlns:wne="http://schemas.microsoft.com/office/word/2006/wordml" xmlns:wps="http://schemas.microsoft.com/office/word/2010/wordprocessingShape" mc:Ignorable="w14 w15 w16se wp14">
+  <w:p>
+    <w:pPr>
+      <w:pStyle w:val="Header"/>
+      <w:jc w:val="right"/>
+      <w:rPr>
+        <w:rFonts w:ascii="Tw Cen MT" w:hAnsi="Tw Cen MT"/>
+        <w:lang w:val="en-US"/>
+      </w:rPr>
+    </w:pPr>
+    <w:r>
+      <w:rPr>
+        <w:rFonts w:ascii="Tw Cen MT" w:hAnsi="Tw Cen MT"/>
+        <w:lang w:val="en-US"/>
+      </w:rPr>
+      <w:t>Submitted By: Vivek Vellaiyappan Surulimuthu</w:t>
+    </w:r>
+  </w:p>
+  <w:p>
+    <w:pPr>
+      <w:pStyle w:val="Header"/>
+      <w:jc w:val="right"/>
+      <w:rPr>
+        <w:rFonts w:ascii="Tw Cen MT" w:hAnsi="Tw Cen MT"/>
+        <w:lang w:val="en-US"/>
+      </w:rPr>
+    </w:pPr>
+    <w:r>
+      <w:rPr>
+        <w:rFonts w:ascii="Tw Cen MT" w:hAnsi="Tw Cen MT"/>
+        <w:lang w:val="en-US"/>
+      </w:rPr>
+      <w:t>Vivek.Surulimuthu1@marist.edu</w:t>
+    </w:r>
+  </w:p>
+</w:hdr>
+</file>
+
+<file path=word/numbering.xml><?xml version="1.0" encoding="utf-8"?>
+<w:numbering xmlns:wpc="http://schemas.microsoft.com/office/word/2010/wordprocessingCanvas" xmlns:cx="http://schemas.microsoft.com/office/drawing/2014/chartex" xmlns:cx1="http://schemas.microsoft.com/office/drawing/2015/9/8/chartex" xmlns:mc="http://schemas.openxmlformats.org/markup-compatibility/2006" xmlns:o="urn:schemas-microsoft-com:office:office" xmlns:r="http://schemas.openxmlformats.org/officeDocument/2006/relationships" xmlns:m="http://schemas.openxmlformats.org/officeDocument/2006/math" xmlns:v="urn:schemas-microsoft-com:vml" xmlns:wp14="http://schemas.microsoft.com/office/word/2010/wordprocessingDrawing" xmlns:wp="http://schemas.openxmlformats.org/drawingml/2006/wordprocessingDrawing" xmlns:w10="urn:schemas-microsoft-com:office:word" xmlns:w="http://schemas.openxmlformats.org/wordprocessingml/2006/main" xmlns:w14="http://schemas.microsoft.com/office/word/2010/wordml" xmlns:w15="http://schemas.microsoft.com/office/word/2012/wordml" xmlns:w16se="http://schemas.microsoft.com/office/word/2015/wordml/symex" xmlns:wpg="http://schemas.microsoft.com/office/word/2010/wordprocessingGroup" xmlns:wpi="http://schemas.microsoft.com/office/word/2010/wordprocessingInk" xmlns:wne="http://schemas.microsoft.com/office/word/2006/wordml" xmlns:wps="http://schemas.microsoft.com/office/word/2010/wordprocessingShape" mc:Ignorable="w14 w15 w16se wp14">
+  <w:abstractNum w:abstractNumId="0" w15:restartNumberingAfterBreak="0">
+    <w:nsid w:val="04EF78CD"/>
+    <w:multiLevelType w:val="hybridMultilevel"/>
+    <w:tmpl w:val="554A769E"/>
+    <w:lvl w:ilvl="0" w:tplc="04090001">
+      <w:start w:val="1"/>
+      <w:numFmt w:val="bullet"/>
+      <w:lvlText w:val=""/>
+      <w:lvlJc w:val="left"/>
+      <w:pPr>
+        <w:ind w:left="720" w:hanging="360"/>
+      </w:pPr>
+      <w:rPr>
+        <w:rFonts w:ascii="Symbol" w:hAnsi="Symbol" w:hint="default"/>
+      </w:rPr>
+    </w:lvl>
+    <w:lvl w:ilvl="1" w:tplc="04090003" w:tentative="1">
+      <w:start w:val="1"/>
+      <w:numFmt w:val="bullet"/>
+      <w:lvlText w:val="o"/>
+      <w:lvlJc w:val="left"/>
+      <w:pPr>
+        <w:ind w:left="1440" w:hanging="360"/>
+      </w:pPr>
+      <w:rPr>
+        <w:rFonts w:ascii="Courier New" w:hAnsi="Courier New" w:cs="Courier New" w:hint="default"/>
+      </w:rPr>
+    </w:lvl>
+    <w:lvl w:ilvl="2" w:tplc="04090005" w:tentative="1">
+      <w:start w:val="1"/>
+      <w:numFmt w:val="bullet"/>
+      <w:lvlText w:val=""/>
+      <w:lvlJc w:val="left"/>
+      <w:pPr>
+        <w:ind w:left="2160" w:hanging="360"/>
+      </w:pPr>
+      <w:rPr>
+        <w:rFonts w:ascii="Wingdings" w:hAnsi="Wingdings" w:hint="default"/>
+      </w:rPr>
+    </w:lvl>
+    <w:lvl w:ilvl="3" w:tplc="04090001" w:tentative="1">
+      <w:start w:val="1"/>
+      <w:numFmt w:val="bullet"/>
+      <w:lvlText w:val=""/>
+      <w:lvlJc w:val="left"/>
+      <w:pPr>
+        <w:ind w:left="2880" w:hanging="360"/>
+      </w:pPr>
+      <w:rPr>
+        <w:rFonts w:ascii="Symbol" w:hAnsi="Symbol" w:hint="default"/>
+      </w:rPr>
+    </w:lvl>
+    <w:lvl w:ilvl="4" w:tplc="04090003" w:tentative="1">
+      <w:start w:val="1"/>
+      <w:numFmt w:val="bullet"/>
+      <w:lvlText w:val="o"/>
+      <w:lvlJc w:val="left"/>
+      <w:pPr>
+        <w:ind w:left="3600" w:hanging="360"/>
+      </w:pPr>
+      <w:rPr>
+        <w:rFonts w:ascii="Courier New" w:hAnsi="Courier New" w:cs="Courier New" w:hint="default"/>
+      </w:rPr>
+    </w:lvl>
+    <w:lvl w:ilvl="5" w:tplc="04090005" w:tentative="1">
+      <w:start w:val="1"/>
+      <w:numFmt w:val="bullet"/>
+      <w:lvlText w:val=""/>
+      <w:lvlJc w:val="left"/>
+      <w:pPr>
+        <w:ind w:left="4320" w:hanging="360"/>
+      </w:pPr>
+      <w:rPr>
+        <w:rFonts w:ascii="Wingdings" w:hAnsi="Wingdings" w:hint="default"/>
+      </w:rPr>
+    </w:lvl>
+    <w:lvl w:ilvl="6" w:tplc="04090001" w:tentative="1">
+      <w:start w:val="1"/>
+      <w:numFmt w:val="bullet"/>
+      <w:lvlText w:val=""/>
+      <w:lvlJc w:val="left"/>
+      <w:pPr>
+        <w:ind w:left="5040" w:hanging="360"/>
+      </w:pPr>
+      <w:rPr>
+        <w:rFonts w:ascii="Symbol" w:hAnsi="Symbol" w:hint="default"/>
+      </w:rPr>
+    </w:lvl>
+    <w:lvl w:ilvl="7" w:tplc="04090003" w:tentative="1">
+      <w:start w:val="1"/>
+      <w:numFmt w:val="bullet"/>
+      <w:lvlText w:val="o"/>
+      <w:lvlJc w:val="left"/>
+      <w:pPr>
+        <w:ind w:left="5760" w:hanging="360"/>
+      </w:pPr>
+      <w:rPr>
+        <w:rFonts w:ascii="Courier New" w:hAnsi="Courier New" w:cs="Courier New" w:hint="default"/>
+      </w:rPr>
+    </w:lvl>
+    <w:lvl w:ilvl="8" w:tplc="04090005" w:tentative="1">
+      <w:start w:val="1"/>
+      <w:numFmt w:val="bullet"/>
+      <w:lvlText w:val=""/>
+      <w:lvlJc w:val="left"/>
+      <w:pPr>
+        <w:ind w:left="6480" w:hanging="360"/>
+      </w:pPr>
+      <w:rPr>
+        <w:rFonts w:ascii="Wingdings" w:hAnsi="Wingdings" w:hint="default"/>
+      </w:rPr>
+    </w:lvl>
+  </w:abstractNum>
+  <w:abstractNum w:abstractNumId="1" w15:restartNumberingAfterBreak="0">
+    <w:nsid w:val="11C431C8"/>
+    <w:multiLevelType w:val="multilevel"/>
+    <w:tmpl w:val="265E6004"/>
+    <w:lvl w:ilvl="0">
+      <w:start w:val="1"/>
+      <w:numFmt w:val="decimal"/>
+      <w:lvlText w:val="%1."/>
+      <w:lvlJc w:val="left"/>
+      <w:pPr>
+        <w:ind w:left="720" w:hanging="360"/>
+      </w:pPr>
+      <w:rPr>
+        <w:u w:val="none"/>
+      </w:rPr>
+    </w:lvl>
+    <w:lvl w:ilvl="1">
+      <w:start w:val="1"/>
+      <w:numFmt w:val="lowerLetter"/>
+      <w:lvlText w:val="%2."/>
+      <w:lvlJc w:val="left"/>
+      <w:pPr>
+        <w:ind w:left="1440" w:hanging="360"/>
+      </w:pPr>
+      <w:rPr>
+        <w:u w:val="none"/>
+      </w:rPr>
+    </w:lvl>
+    <w:lvl w:ilvl="2">
+      <w:start w:val="1"/>
+      <w:numFmt w:val="lowerRoman"/>
+      <w:lvlText w:val="%3."/>
+      <w:lvlJc w:val="right"/>
+      <w:pPr>
+        <w:ind w:left="2160" w:hanging="360"/>
+      </w:pPr>
+      <w:rPr>
+        <w:u w:val="none"/>
+      </w:rPr>
+    </w:lvl>
+    <w:lvl w:ilvl="3">
+      <w:start w:val="1"/>
+      <w:numFmt w:val="decimal"/>
+      <w:lvlText w:val="%4."/>
+      <w:lvlJc w:val="left"/>
+      <w:pPr>
+        <w:ind w:left="2880" w:hanging="360"/>
+      </w:pPr>
+      <w:rPr>
+        <w:u w:val="none"/>
+      </w:rPr>
+    </w:lvl>
+    <w:lvl w:ilvl="4">
+      <w:start w:val="1"/>
+      <w:numFmt w:val="lowerLetter"/>
+      <w:lvlText w:val="%5."/>
+      <w:lvlJc w:val="left"/>
+      <w:pPr>
+        <w:ind w:left="3600" w:hanging="360"/>
+      </w:pPr>
+      <w:rPr>
+        <w:u w:val="none"/>
+      </w:rPr>
+    </w:lvl>
+    <w:lvl w:ilvl="5">
+      <w:start w:val="1"/>
+      <w:numFmt w:val="lowerRoman"/>
+      <w:lvlText w:val="%6."/>
+      <w:lvlJc w:val="right"/>
+      <w:pPr>
+        <w:ind w:left="4320" w:hanging="360"/>
+      </w:pPr>
+      <w:rPr>
+        <w:u w:val="none"/>
+      </w:rPr>
+    </w:lvl>
+    <w:lvl w:ilvl="6">
+      <w:start w:val="1"/>
+      <w:numFmt w:val="decimal"/>
+      <w:lvlText w:val="%7."/>
+      <w:lvlJc w:val="left"/>
+      <w:pPr>
+        <w:ind w:left="5040" w:hanging="360"/>
+      </w:pPr>
+      <w:rPr>
+        <w:u w:val="none"/>
+      </w:rPr>
+    </w:lvl>
+    <w:lvl w:ilvl="7">
+      <w:start w:val="1"/>
+      <w:numFmt w:val="lowerLetter"/>
+      <w:lvlText w:val="%8."/>
+      <w:lvlJc w:val="left"/>
+      <w:pPr>
+        <w:ind w:left="5760" w:hanging="360"/>
+      </w:pPr>
+      <w:rPr>
+        <w:u w:val="none"/>
+      </w:rPr>
+    </w:lvl>
+    <w:lvl w:ilvl="8">
+      <w:start w:val="1"/>
+      <w:numFmt w:val="lowerRoman"/>
+      <w:lvlText w:val="%9."/>
+      <w:lvlJc w:val="right"/>
+      <w:pPr>
+        <w:ind w:left="6480" w:hanging="360"/>
+      </w:pPr>
+      <w:rPr>
+        <w:u w:val="none"/>
+      </w:rPr>
+    </w:lvl>
+  </w:abstractNum>
+  <w:abstractNum w:abstractNumId="2" w15:restartNumberingAfterBreak="0">
+    <w:nsid w:val="1AB42661"/>
+    <w:multiLevelType w:val="multilevel"/>
+    <w:tmpl w:val="31CE2FA4"/>
+    <w:lvl w:ilvl="0">
+      <w:start w:val="1"/>
+      <w:numFmt w:val="decimal"/>
+      <w:lvlText w:val="%1."/>
+      <w:lvlJc w:val="left"/>
+      <w:pPr>
+        <w:ind w:left="720" w:hanging="360"/>
+      </w:pPr>
+      <w:rPr>
+        <w:u w:val="none"/>
+      </w:rPr>
+    </w:lvl>
+    <w:lvl w:ilvl="1">
+      <w:start w:val="1"/>
+      <w:numFmt w:val="lowerLetter"/>
+      <w:lvlText w:val="%2."/>
+      <w:lvlJc w:val="left"/>
+      <w:pPr>
+        <w:ind w:left="1440" w:hanging="360"/>
+      </w:pPr>
+      <w:rPr>
+        <w:u w:val="none"/>
+      </w:rPr>
+    </w:lvl>
+    <w:lvl w:ilvl="2">
+      <w:start w:val="1"/>
+      <w:numFmt w:val="lowerRoman"/>
+      <w:lvlText w:val="%3."/>
+      <w:lvlJc w:val="right"/>
+      <w:pPr>
+        <w:ind w:left="2160" w:hanging="360"/>
+      </w:pPr>
+      <w:rPr>
+        <w:u w:val="none"/>
+      </w:rPr>
+    </w:lvl>
+    <w:lvl w:ilvl="3">
+      <w:start w:val="1"/>
+      <w:numFmt w:val="decimal"/>
+      <w:lvlText w:val="%4."/>
+      <w:lvlJc w:val="left"/>
+      <w:pPr>
+        <w:ind w:left="2880" w:hanging="360"/>
+      </w:pPr>
+      <w:rPr>
+        <w:u w:val="none"/>
+      </w:rPr>
+    </w:lvl>
+    <w:lvl w:ilvl="4">
+      <w:start w:val="1"/>
+      <w:numFmt w:val="lowerLetter"/>
+      <w:lvlText w:val="%5."/>
+      <w:lvlJc w:val="left"/>
+      <w:pPr>
+        <w:ind w:left="3600" w:hanging="360"/>
+      </w:pPr>
+      <w:rPr>
+        <w:u w:val="none"/>
+      </w:rPr>
+    </w:lvl>
+    <w:lvl w:ilvl="5">
+      <w:start w:val="1"/>
+      <w:numFmt w:val="lowerRoman"/>
+      <w:lvlText w:val="%6."/>
+      <w:lvlJc w:val="right"/>
+      <w:pPr>
+        <w:ind w:left="4320" w:hanging="360"/>
+      </w:pPr>
+      <w:rPr>
+        <w:u w:val="none"/>
+      </w:rPr>
+    </w:lvl>
+    <w:lvl w:ilvl="6">
+      <w:start w:val="1"/>
+      <w:numFmt w:val="decimal"/>
+      <w:lvlText w:val="%7."/>
+      <w:lvlJc w:val="left"/>
+      <w:pPr>
+        <w:ind w:left="5040" w:hanging="360"/>
+      </w:pPr>
+      <w:rPr>
+        <w:u w:val="none"/>
+      </w:rPr>
+    </w:lvl>
+    <w:lvl w:ilvl="7">
+      <w:start w:val="1"/>
+      <w:numFmt w:val="lowerLetter"/>
+      <w:lvlText w:val="%8."/>
+      <w:lvlJc w:val="left"/>
+      <w:pPr>
+        <w:ind w:left="5760" w:hanging="360"/>
+      </w:pPr>
+      <w:rPr>
+        <w:u w:val="none"/>
+      </w:rPr>
+    </w:lvl>
+    <w:lvl w:ilvl="8">
+      <w:start w:val="1"/>
+      <w:numFmt w:val="lowerRoman"/>
+      <w:lvlText w:val="%9."/>
+      <w:lvlJc w:val="right"/>
+      <w:pPr>
+        <w:ind w:left="6480" w:hanging="360"/>
+      </w:pPr>
+      <w:rPr>
+        <w:u w:val="none"/>
+      </w:rPr>
+    </w:lvl>
+  </w:abstractNum>
+  <w:abstractNum w:abstractNumId="3" w15:restartNumberingAfterBreak="0">
+    <w:nsid w:val="21894C9C"/>
+    <w:multiLevelType w:val="multilevel"/>
+    <w:tmpl w:val="64AA3F92"/>
+    <w:lvl w:ilvl="0">
+      <w:start w:val="1"/>
+      <w:numFmt w:val="decimal"/>
+      <w:lvlText w:val="%1."/>
+      <w:lvlJc w:val="left"/>
+      <w:pPr>
+        <w:ind w:left="720" w:hanging="360"/>
+      </w:pPr>
+      <w:rPr>
+        <w:u w:val="none"/>
+      </w:rPr>
+    </w:lvl>
+    <w:lvl w:ilvl="1">
+      <w:start w:val="1"/>
+      <w:numFmt w:val="lowerLetter"/>
+      <w:lvlText w:val="%2."/>
+      <w:lvlJc w:val="left"/>
+      <w:pPr>
+        <w:ind w:left="1440" w:hanging="360"/>
+      </w:pPr>
+      <w:rPr>
+        <w:u w:val="none"/>
+      </w:rPr>
+    </w:lvl>
+    <w:lvl w:ilvl="2">
+      <w:start w:val="1"/>
+      <w:numFmt w:val="lowerRoman"/>
+      <w:lvlText w:val="%3."/>
+      <w:lvlJc w:val="right"/>
+      <w:pPr>
+        <w:ind w:left="2160" w:hanging="360"/>
+      </w:pPr>
+      <w:rPr>
+        <w:u w:val="none"/>
+      </w:rPr>
+    </w:lvl>
+    <w:lvl w:ilvl="3">
+      <w:start w:val="1"/>
+      <w:numFmt w:val="decimal"/>
+      <w:lvlText w:val="%4."/>
+      <w:lvlJc w:val="left"/>
+      <w:pPr>
+        <w:ind w:left="2880" w:hanging="360"/>
+      </w:pPr>
+      <w:rPr>
+        <w:u w:val="none"/>
+      </w:rPr>
+    </w:lvl>
+    <w:lvl w:ilvl="4">
+      <w:start w:val="1"/>
+      <w:numFmt w:val="lowerLetter"/>
+      <w:lvlText w:val="%5."/>
+      <w:lvlJc w:val="left"/>
+      <w:pPr>
+        <w:ind w:left="3600" w:hanging="360"/>
+      </w:pPr>
+      <w:rPr>
+        <w:u w:val="none"/>
+      </w:rPr>
+    </w:lvl>
+    <w:lvl w:ilvl="5">
+      <w:start w:val="1"/>
+      <w:numFmt w:val="lowerRoman"/>
+      <w:lvlText w:val="%6."/>
+      <w:lvlJc w:val="right"/>
+      <w:pPr>
+        <w:ind w:left="4320" w:hanging="360"/>
+      </w:pPr>
+      <w:rPr>
+        <w:u w:val="none"/>
+      </w:rPr>
+    </w:lvl>
+    <w:lvl w:ilvl="6">
+      <w:start w:val="1"/>
+      <w:numFmt w:val="decimal"/>
+      <w:lvlText w:val="%7."/>
+      <w:lvlJc w:val="left"/>
+      <w:pPr>
+        <w:ind w:left="5040" w:hanging="360"/>
+      </w:pPr>
+      <w:rPr>
+        <w:u w:val="none"/>
+      </w:rPr>
+    </w:lvl>
+    <w:lvl w:ilvl="7">
+      <w:start w:val="1"/>
+      <w:numFmt w:val="lowerLetter"/>
+      <w:lvlText w:val="%8."/>
+      <w:lvlJc w:val="left"/>
+      <w:pPr>
+        <w:ind w:left="5760" w:hanging="360"/>
+      </w:pPr>
+      <w:rPr>
+        <w:u w:val="none"/>
+      </w:rPr>
+    </w:lvl>
+    <w:lvl w:ilvl="8">
+      <w:start w:val="1"/>
+      <w:numFmt w:val="lowerRoman"/>
+      <w:lvlText w:val="%9."/>
+      <w:lvlJc w:val="right"/>
+      <w:pPr>
+        <w:ind w:left="6480" w:hanging="360"/>
+      </w:pPr>
+      <w:rPr>
+        <w:u w:val="none"/>
+      </w:rPr>
+    </w:lvl>
+  </w:abstractNum>
+  <w:abstractNum w:abstractNumId="4" w15:restartNumberingAfterBreak="0">
+    <w:nsid w:val="2F686662"/>
+    <w:multiLevelType w:val="multilevel"/>
+    <w:tmpl w:val="FD984D5A"/>
+    <w:lvl w:ilvl="0">
+      <w:start w:val="1"/>
+      <w:numFmt w:val="decimal"/>
+      <w:lvlText w:val="%1."/>
+      <w:lvlJc w:val="left"/>
+      <w:pPr>
+        <w:ind w:left="720" w:hanging="360"/>
+      </w:pPr>
+      <w:rPr>
+        <w:u w:val="none"/>
+      </w:rPr>
+    </w:lvl>
+    <w:lvl w:ilvl="1">
+      <w:start w:val="1"/>
+      <w:numFmt w:val="lowerLetter"/>
+      <w:lvlText w:val="%2."/>
+      <w:lvlJc w:val="left"/>
+      <w:pPr>
+        <w:ind w:left="1440" w:hanging="360"/>
+      </w:pPr>
+      <w:rPr>
+        <w:u w:val="none"/>
+      </w:rPr>
+    </w:lvl>
+    <w:lvl w:ilvl="2">
+      <w:start w:val="1"/>
+      <w:numFmt w:val="lowerRoman"/>
+      <w:lvlText w:val="%3."/>
+      <w:lvlJc w:val="right"/>
+      <w:pPr>
+        <w:ind w:left="2160" w:hanging="360"/>
+      </w:pPr>
+      <w:rPr>
+        <w:u w:val="none"/>
+      </w:rPr>
+    </w:lvl>
+    <w:lvl w:ilvl="3">
+      <w:start w:val="1"/>
+      <w:numFmt w:val="decimal"/>
+      <w:lvlText w:val="%4."/>
+      <w:lvlJc w:val="left"/>
+      <w:pPr>
+        <w:ind w:left="2880" w:hanging="360"/>
+      </w:pPr>
+      <w:rPr>
+        <w:u w:val="none"/>
+      </w:rPr>
+    </w:lvl>
+    <w:lvl w:ilvl="4">
+      <w:start w:val="1"/>
+      <w:numFmt w:val="lowerLetter"/>
+      <w:lvlText w:val="%5."/>
+      <w:lvlJc w:val="left"/>
+      <w:pPr>
+        <w:ind w:left="3600" w:hanging="360"/>
+      </w:pPr>
+      <w:rPr>
+        <w:u w:val="none"/>
+      </w:rPr>
+    </w:lvl>
+    <w:lvl w:ilvl="5">
+      <w:start w:val="1"/>
+      <w:numFmt w:val="lowerRoman"/>
+      <w:lvlText w:val="%6."/>
+      <w:lvlJc w:val="right"/>
+      <w:pPr>
+        <w:ind w:left="4320" w:hanging="360"/>
+      </w:pPr>
+      <w:rPr>
+        <w:u w:val="none"/>
+      </w:rPr>
+    </w:lvl>
+    <w:lvl w:ilvl="6">
+      <w:start w:val="1"/>
+      <w:numFmt w:val="decimal"/>
+      <w:lvlText w:val="%7."/>
+      <w:lvlJc w:val="left"/>
+      <w:pPr>
+        <w:ind w:left="5040" w:hanging="360"/>
+      </w:pPr>
+      <w:rPr>
+        <w:u w:val="none"/>
+      </w:rPr>
+    </w:lvl>
+    <w:lvl w:ilvl="7">
+      <w:start w:val="1"/>
+      <w:numFmt w:val="lowerLetter"/>
+      <w:lvlText w:val="%8."/>
+      <w:lvlJc w:val="left"/>
+      <w:pPr>
+        <w:ind w:left="5760" w:hanging="360"/>
+      </w:pPr>
+      <w:rPr>
+        <w:u w:val="none"/>
+      </w:rPr>
+    </w:lvl>
+    <w:lvl w:ilvl="8">
+      <w:start w:val="1"/>
+      <w:numFmt w:val="lowerRoman"/>
+      <w:lvlText w:val="%9."/>
+      <w:lvlJc w:val="right"/>
+      <w:pPr>
+        <w:ind w:left="6480" w:hanging="360"/>
+      </w:pPr>
+      <w:rPr>
+        <w:u w:val="none"/>
+      </w:rPr>
+    </w:lvl>
+  </w:abstractNum>
+  <w:abstractNum w:abstractNumId="5" w15:restartNumberingAfterBreak="0">
+    <w:nsid w:val="5E77556B"/>
+    <w:multiLevelType w:val="hybridMultilevel"/>
+    <w:tmpl w:val="5882FC3E"/>
+    <w:lvl w:ilvl="0" w:tplc="04090001">
+      <w:start w:val="1"/>
+      <w:numFmt w:val="bullet"/>
+      <w:lvlText w:val=""/>
+      <w:lvlJc w:val="left"/>
+      <w:pPr>
+        <w:ind w:left="720" w:hanging="360"/>
+      </w:pPr>
+      <w:rPr>
+        <w:rFonts w:ascii="Symbol" w:hAnsi="Symbol" w:hint="default"/>
+      </w:rPr>
+    </w:lvl>
+    <w:lvl w:ilvl="1" w:tplc="04090003" w:tentative="1">
+      <w:start w:val="1"/>
+      <w:numFmt w:val="bullet"/>
+      <w:lvlText w:val="o"/>
+      <w:lvlJc w:val="left"/>
+      <w:pPr>
+        <w:ind w:left="1440" w:hanging="360"/>
+      </w:pPr>
+      <w:rPr>
+        <w:rFonts w:ascii="Courier New" w:hAnsi="Courier New" w:cs="Courier New" w:hint="default"/>
+      </w:rPr>
+    </w:lvl>
+    <w:lvl w:ilvl="2" w:tplc="04090005" w:tentative="1">
+      <w:start w:val="1"/>
+      <w:numFmt w:val="bullet"/>
+      <w:lvlText w:val=""/>
+      <w:lvlJc w:val="left"/>
+      <w:pPr>
+        <w:ind w:left="2160" w:hanging="360"/>
+      </w:pPr>
+      <w:rPr>
+        <w:rFonts w:ascii="Wingdings" w:hAnsi="Wingdings" w:hint="default"/>
+      </w:rPr>
+    </w:lvl>
+    <w:lvl w:ilvl="3" w:tplc="04090001" w:tentative="1">
+      <w:start w:val="1"/>
+      <w:numFmt w:val="bullet"/>
+      <w:lvlText w:val=""/>
+      <w:lvlJc w:val="left"/>
+      <w:pPr>
+        <w:ind w:left="2880" w:hanging="360"/>
+      </w:pPr>
+      <w:rPr>
+        <w:rFonts w:ascii="Symbol" w:hAnsi="Symbol" w:hint="default"/>
+      </w:rPr>
+    </w:lvl>
+    <w:lvl w:ilvl="4" w:tplc="04090003" w:tentative="1">
+      <w:start w:val="1"/>
+      <w:numFmt w:val="bullet"/>
+      <w:lvlText w:val="o"/>
+      <w:lvlJc w:val="left"/>
+      <w:pPr>
+        <w:ind w:left="3600" w:hanging="360"/>
+      </w:pPr>
+      <w:rPr>
+        <w:rFonts w:ascii="Courier New" w:hAnsi="Courier New" w:cs="Courier New" w:hint="default"/>
+      </w:rPr>
+    </w:lvl>
+    <w:lvl w:ilvl="5" w:tplc="04090005" w:tentative="1">
+      <w:start w:val="1"/>
+      <w:numFmt w:val="bullet"/>
+      <w:lvlText w:val=""/>
+      <w:lvlJc w:val="left"/>
+      <w:pPr>
+        <w:ind w:left="4320" w:hanging="360"/>
+      </w:pPr>
+      <w:rPr>
+        <w:rFonts w:ascii="Wingdings" w:hAnsi="Wingdings" w:hint="default"/>
+      </w:rPr>
+    </w:lvl>
+    <w:lvl w:ilvl="6" w:tplc="04090001" w:tentative="1">
+      <w:start w:val="1"/>
+      <w:numFmt w:val="bullet"/>
+      <w:lvlText w:val=""/>
+      <w:lvlJc w:val="left"/>
+      <w:pPr>
+        <w:ind w:left="5040" w:hanging="360"/>
+      </w:pPr>
+      <w:rPr>
+        <w:rFonts w:ascii="Symbol" w:hAnsi="Symbol" w:hint="default"/>
+      </w:rPr>
+    </w:lvl>
+    <w:lvl w:ilvl="7" w:tplc="04090003" w:tentative="1">
+      <w:start w:val="1"/>
+      <w:numFmt w:val="bullet"/>
+      <w:lvlText w:val="o"/>
+      <w:lvlJc w:val="left"/>
+      <w:pPr>
+        <w:ind w:left="5760" w:hanging="360"/>
+      </w:pPr>
+      <w:rPr>
+        <w:rFonts w:ascii="Courier New" w:hAnsi="Courier New" w:cs="Courier New" w:hint="default"/>
+      </w:rPr>
+    </w:lvl>
+    <w:lvl w:ilvl="8" w:tplc="04090005" w:tentative="1">
+      <w:start w:val="1"/>
+      <w:numFmt w:val="bullet"/>
+      <w:lvlText w:val=""/>
+      <w:lvlJc w:val="left"/>
+      <w:pPr>
+        <w:ind w:left="6480" w:hanging="360"/>
+      </w:pPr>
+      <w:rPr>
+        <w:rFonts w:ascii="Wingdings" w:hAnsi="Wingdings" w:hint="default"/>
+      </w:rPr>
+    </w:lvl>
+  </w:abstractNum>
+  <w:abstractNum w:abstractNumId="6" w15:restartNumberingAfterBreak="0">
+    <w:nsid w:val="7A5E3021"/>
+    <w:multiLevelType w:val="multilevel"/>
+    <w:tmpl w:val="56103B6C"/>
+    <w:lvl w:ilvl="0">
+      <w:start w:val="1"/>
+      <w:numFmt w:val="decimal"/>
+      <w:lvlText w:val="%1."/>
+      <w:lvlJc w:val="left"/>
+      <w:pPr>
+        <w:ind w:left="720" w:hanging="360"/>
+      </w:pPr>
+      <w:rPr>
+        <w:u w:val="none"/>
+      </w:rPr>
+    </w:lvl>
+    <w:lvl w:ilvl="1">
+      <w:start w:val="1"/>
+      <w:numFmt w:val="lowerLetter"/>
+      <w:lvlText w:val="%2."/>
+      <w:lvlJc w:val="left"/>
+      <w:pPr>
+        <w:ind w:left="1440" w:hanging="360"/>
+      </w:pPr>
+      <w:rPr>
+        <w:u w:val="none"/>
+      </w:rPr>
+    </w:lvl>
+    <w:lvl w:ilvl="2">
+      <w:start w:val="1"/>
+      <w:numFmt w:val="lowerRoman"/>
+      <w:lvlText w:val="%3."/>
+      <w:lvlJc w:val="right"/>
+      <w:pPr>
+        <w:ind w:left="2160" w:hanging="360"/>
+      </w:pPr>
+      <w:rPr>
+        <w:u w:val="none"/>
+      </w:rPr>
+    </w:lvl>
+    <w:lvl w:ilvl="3">
+      <w:start w:val="1"/>
+      <w:numFmt w:val="decimal"/>
+      <w:lvlText w:val="%4."/>
+      <w:lvlJc w:val="left"/>
+      <w:pPr>
+        <w:ind w:left="2880" w:hanging="360"/>
+      </w:pPr>
+      <w:rPr>
+        <w:u w:val="none"/>
+      </w:rPr>
+    </w:lvl>
+    <w:lvl w:ilvl="4">
+      <w:start w:val="1"/>
+      <w:numFmt w:val="lowerLetter"/>
+      <w:lvlText w:val="%5."/>
+      <w:lvlJc w:val="left"/>
+      <w:pPr>
+        <w:ind w:left="3600" w:hanging="360"/>
+      </w:pPr>
+      <w:rPr>
+        <w:u w:val="none"/>
+      </w:rPr>
+    </w:lvl>
+    <w:lvl w:ilvl="5">
+      <w:start w:val="1"/>
+      <w:numFmt w:val="lowerRoman"/>
+      <w:lvlText w:val="%6."/>
+      <w:lvlJc w:val="right"/>
+      <w:pPr>
+        <w:ind w:left="4320" w:hanging="360"/>
+      </w:pPr>
+      <w:rPr>
+        <w:u w:val="none"/>
+      </w:rPr>
+    </w:lvl>
+    <w:lvl w:ilvl="6">
+      <w:start w:val="1"/>
+      <w:numFmt w:val="decimal"/>
+      <w:lvlText w:val="%7."/>
+      <w:lvlJc w:val="left"/>
+      <w:pPr>
+        <w:ind w:left="5040" w:hanging="360"/>
+      </w:pPr>
+      <w:rPr>
+        <w:u w:val="none"/>
+      </w:rPr>
+    </w:lvl>
+    <w:lvl w:ilvl="7">
+      <w:start w:val="1"/>
+      <w:numFmt w:val="lowerLetter"/>
+      <w:lvlText w:val="%8."/>
+      <w:lvlJc w:val="left"/>
+      <w:pPr>
+        <w:ind w:left="5760" w:hanging="360"/>
+      </w:pPr>
+      <w:rPr>
+        <w:u w:val="none"/>
+      </w:rPr>
+    </w:lvl>
+    <w:lvl w:ilvl="8">
+      <w:start w:val="1"/>
+      <w:numFmt w:val="lowerRoman"/>
+      <w:lvlText w:val="%9."/>
+      <w:lvlJc w:val="right"/>
+      <w:pPr>
+        <w:ind w:left="6480" w:hanging="360"/>
+      </w:pPr>
+      <w:rPr>
+        <w:u w:val="none"/>
+      </w:rPr>
+    </w:lvl>
+  </w:abstractNum>
+  <w:abstractNum w:abstractNumId="7" w15:restartNumberingAfterBreak="0">
+    <w:nsid w:val="7D700C3B"/>
+    <w:multiLevelType w:val="multilevel"/>
+    <w:tmpl w:val="BE5EAB2C"/>
+    <w:lvl w:ilvl="0">
+      <w:start w:val="1"/>
+      <w:numFmt w:val="decimal"/>
+      <w:lvlText w:val="%1."/>
+      <w:lvlJc w:val="left"/>
+      <w:pPr>
+        <w:ind w:left="720" w:hanging="360"/>
+      </w:pPr>
+      <w:rPr>
+        <w:u w:val="none"/>
+      </w:rPr>
+    </w:lvl>
+    <w:lvl w:ilvl="1">
+      <w:start w:val="1"/>
+      <w:numFmt w:val="lowerLetter"/>
+      <w:lvlText w:val="%2."/>
+      <w:lvlJc w:val="left"/>
+      <w:pPr>
+        <w:ind w:left="1440" w:hanging="360"/>
+      </w:pPr>
+      <w:rPr>
+        <w:u w:val="none"/>
+      </w:rPr>
+    </w:lvl>
+    <w:lvl w:ilvl="2">
+      <w:start w:val="1"/>
+      <w:numFmt w:val="lowerRoman"/>
+      <w:lvlText w:val="%3."/>
+      <w:lvlJc w:val="right"/>
+      <w:pPr>
+        <w:ind w:left="2160" w:hanging="360"/>
+      </w:pPr>
+      <w:rPr>
+        <w:u w:val="none"/>
+      </w:rPr>
+    </w:lvl>
+    <w:lvl w:ilvl="3">
+      <w:start w:val="1"/>
+      <w:numFmt w:val="decimal"/>
+      <w:lvlText w:val="%4."/>
+      <w:lvlJc w:val="left"/>
+      <w:pPr>
+        <w:ind w:left="2880" w:hanging="360"/>
+      </w:pPr>
+      <w:rPr>
+        <w:u w:val="none"/>
+      </w:rPr>
+    </w:lvl>
+    <w:lvl w:ilvl="4">
+      <w:start w:val="1"/>
+      <w:numFmt w:val="lowerLetter"/>
+      <w:lvlText w:val="%5."/>
+      <w:lvlJc w:val="left"/>
+      <w:pPr>
+        <w:ind w:left="3600" w:hanging="360"/>
+      </w:pPr>
+      <w:rPr>
+        <w:u w:val="none"/>
+      </w:rPr>
+    </w:lvl>
+    <w:lvl w:ilvl="5">
+      <w:start w:val="1"/>
+      <w:numFmt w:val="lowerRoman"/>
+      <w:lvlText w:val="%6."/>
+      <w:lvlJc w:val="right"/>
+      <w:pPr>
+        <w:ind w:left="4320" w:hanging="360"/>
+      </w:pPr>
+      <w:rPr>
+        <w:u w:val="none"/>
+      </w:rPr>
+    </w:lvl>
+    <w:lvl w:ilvl="6">
+      <w:start w:val="1"/>
+      <w:numFmt w:val="decimal"/>
+      <w:lvlText w:val="%7."/>
+      <w:lvlJc w:val="left"/>
+      <w:pPr>
+        <w:ind w:left="5040" w:hanging="360"/>
+      </w:pPr>
+      <w:rPr>
+        <w:u w:val="none"/>
+      </w:rPr>
+    </w:lvl>
+    <w:lvl w:ilvl="7">
+      <w:start w:val="1"/>
+      <w:numFmt w:val="lowerLetter"/>
+      <w:lvlText w:val="%8."/>
+      <w:lvlJc w:val="left"/>
+      <w:pPr>
+        <w:ind w:left="5760" w:hanging="360"/>
+      </w:pPr>
+      <w:rPr>
+        <w:u w:val="none"/>
+      </w:rPr>
+    </w:lvl>
+    <w:lvl w:ilvl="8">
+      <w:start w:val="1"/>
+      <w:numFmt w:val="lowerRoman"/>
+      <w:lvlText w:val="%9."/>
+      <w:lvlJc w:val="right"/>
+      <w:pPr>
+        <w:ind w:left="6480" w:hanging="360"/>
+      </w:pPr>
+      <w:rPr>
+        <w:u w:val="none"/>
+      </w:rPr>
+    </w:lvl>
+  </w:abstractNum>
+  <w:abstractNum w:abstractNumId="8" w15:restartNumberingAfterBreak="0">
+    <w:nsid w:val="7DB90229"/>
+    <w:multiLevelType w:val="multilevel"/>
+    <w:tmpl w:val="0A640652"/>
+    <w:lvl w:ilvl="0">
+      <w:start w:val="1"/>
+      <w:numFmt w:val="decimal"/>
+      <w:lvlText w:val="%1."/>
+      <w:lvlJc w:val="left"/>
+      <w:pPr>
+        <w:ind w:left="720" w:hanging="360"/>
+      </w:pPr>
+      <w:rPr>
+        <w:u w:val="none"/>
+      </w:rPr>
+    </w:lvl>
+    <w:lvl w:ilvl="1">
+      <w:start w:val="1"/>
+      <w:numFmt w:val="lowerLetter"/>
+      <w:lvlText w:val="%2."/>
+      <w:lvlJc w:val="left"/>
+      <w:pPr>
+        <w:ind w:left="1440" w:hanging="360"/>
+      </w:pPr>
+      <w:rPr>
+        <w:u w:val="none"/>
+      </w:rPr>
+    </w:lvl>
+    <w:lvl w:ilvl="2">
+      <w:start w:val="1"/>
+      <w:numFmt w:val="lowerRoman"/>
+      <w:lvlText w:val="%3."/>
+      <w:lvlJc w:val="right"/>
+      <w:pPr>
+        <w:ind w:left="2160" w:hanging="360"/>
+      </w:pPr>
+      <w:rPr>
+        <w:u w:val="none"/>
+      </w:rPr>
+    </w:lvl>
+    <w:lvl w:ilvl="3">
+      <w:start w:val="1"/>
+      <w:numFmt w:val="decimal"/>
+      <w:lvlText w:val="%4."/>
+      <w:lvlJc w:val="left"/>
+      <w:pPr>
+        <w:ind w:left="2880" w:hanging="360"/>
+      </w:pPr>
+      <w:rPr>
+        <w:u w:val="none"/>
+      </w:rPr>
+    </w:lvl>
+    <w:lvl w:ilvl="4">
+      <w:start w:val="1"/>
+      <w:numFmt w:val="lowerLetter"/>
+      <w:lvlText w:val="%5."/>
+      <w:lvlJc w:val="left"/>
+      <w:pPr>
+        <w:ind w:left="3600" w:hanging="360"/>
+      </w:pPr>
+      <w:rPr>
+        <w:u w:val="none"/>
+      </w:rPr>
+    </w:lvl>
+    <w:lvl w:ilvl="5">
+      <w:start w:val="1"/>
+      <w:numFmt w:val="lowerRoman"/>
+      <w:lvlText w:val="%6."/>
+      <w:lvlJc w:val="right"/>
+      <w:pPr>
+        <w:ind w:left="4320" w:hanging="360"/>
+      </w:pPr>
+      <w:rPr>
+        <w:u w:val="none"/>
+      </w:rPr>
+    </w:lvl>
+    <w:lvl w:ilvl="6">
+      <w:start w:val="1"/>
+      <w:numFmt w:val="decimal"/>
+      <w:lvlText w:val="%7."/>
+      <w:lvlJc w:val="left"/>
+      <w:pPr>
+        <w:ind w:left="5040" w:hanging="360"/>
+      </w:pPr>
+      <w:rPr>
+        <w:u w:val="none"/>
+      </w:rPr>
+    </w:lvl>
+    <w:lvl w:ilvl="7">
+      <w:start w:val="1"/>
+      <w:numFmt w:val="lowerLetter"/>
+      <w:lvlText w:val="%8."/>
+      <w:lvlJc w:val="left"/>
+      <w:pPr>
+        <w:ind w:left="5760" w:hanging="360"/>
+      </w:pPr>
+      <w:rPr>
+        <w:u w:val="none"/>
+      </w:rPr>
+    </w:lvl>
+    <w:lvl w:ilvl="8">
+      <w:start w:val="1"/>
+      <w:numFmt w:val="lowerRoman"/>
+      <w:lvlText w:val="%9."/>
+      <w:lvlJc w:val="right"/>
+      <w:pPr>
+        <w:ind w:left="6480" w:hanging="360"/>
+      </w:pPr>
+      <w:rPr>
+        <w:u w:val="none"/>
+      </w:rPr>
+    </w:lvl>
+  </w:abstractNum>
+  <w:abstractNum w:abstractNumId="9" w15:restartNumberingAfterBreak="0">
+    <w:nsid w:val="7F4833F2"/>
+    <w:multiLevelType w:val="multilevel"/>
+    <w:tmpl w:val="36967E14"/>
+    <w:lvl w:ilvl="0">
+      <w:start w:val="1"/>
+      <w:numFmt w:val="decimal"/>
+      <w:lvlText w:val="%1."/>
+      <w:lvlJc w:val="left"/>
+      <w:pPr>
+        <w:ind w:left="720" w:hanging="360"/>
+      </w:pPr>
+      <w:rPr>
+        <w:u w:val="none"/>
+      </w:rPr>
+    </w:lvl>
+    <w:lvl w:ilvl="1">
+      <w:start w:val="1"/>
+      <w:numFmt w:val="lowerLetter"/>
+      <w:lvlText w:val="%2."/>
+      <w:lvlJc w:val="left"/>
+      <w:pPr>
+        <w:ind w:left="1440" w:hanging="360"/>
+      </w:pPr>
+      <w:rPr>
+        <w:u w:val="none"/>
+      </w:rPr>
+    </w:lvl>
+    <w:lvl w:ilvl="2">
+      <w:start w:val="1"/>
+      <w:numFmt w:val="lowerRoman"/>
+      <w:lvlText w:val="%3."/>
+      <w:lvlJc w:val="right"/>
+      <w:pPr>
+        <w:ind w:left="2160" w:hanging="360"/>
+      </w:pPr>
+      <w:rPr>
+        <w:u w:val="none"/>
+      </w:rPr>
+    </w:lvl>
+    <w:lvl w:ilvl="3">
+      <w:start w:val="1"/>
+      <w:numFmt w:val="decimal"/>
+      <w:lvlText w:val="%4."/>
+      <w:lvlJc w:val="left"/>
+      <w:pPr>
+        <w:ind w:left="2880" w:hanging="360"/>
+      </w:pPr>
+      <w:rPr>
+        <w:u w:val="none"/>
+      </w:rPr>
+    </w:lvl>
+    <w:lvl w:ilvl="4">
+      <w:start w:val="1"/>
+      <w:numFmt w:val="lowerLetter"/>
+      <w:lvlText w:val="%5."/>
+      <w:lvlJc w:val="left"/>
+      <w:pPr>
+        <w:ind w:left="3600" w:hanging="360"/>
+      </w:pPr>
+      <w:rPr>
+        <w:u w:val="none"/>
+      </w:rPr>
+    </w:lvl>
+    <w:lvl w:ilvl="5">
+      <w:start w:val="1"/>
+      <w:numFmt w:val="lowerRoman"/>
+      <w:lvlText w:val="%6."/>
+      <w:lvlJc w:val="right"/>
+      <w:pPr>
+        <w:ind w:left="4320" w:hanging="360"/>
+      </w:pPr>
+      <w:rPr>
+        <w:u w:val="none"/>
+      </w:rPr>
+    </w:lvl>
+    <w:lvl w:ilvl="6">
+      <w:start w:val="1"/>
+      <w:numFmt w:val="decimal"/>
+      <w:lvlText w:val="%7."/>
+      <w:lvlJc w:val="left"/>
+      <w:pPr>
+        <w:ind w:left="5040" w:hanging="360"/>
+      </w:pPr>
+      <w:rPr>
+        <w:u w:val="none"/>
+      </w:rPr>
+    </w:lvl>
+    <w:lvl w:ilvl="7">
+      <w:start w:val="1"/>
+      <w:numFmt w:val="lowerLetter"/>
+      <w:lvlText w:val="%8."/>
+      <w:lvlJc w:val="left"/>
+      <w:pPr>
+        <w:ind w:left="5760" w:hanging="360"/>
+      </w:pPr>
+      <w:rPr>
+        <w:u w:val="none"/>
+      </w:rPr>
+    </w:lvl>
+    <w:lvl w:ilvl="8">
+      <w:start w:val="1"/>
+      <w:numFmt w:val="lowerRoman"/>
+      <w:lvlText w:val="%9."/>
+      <w:lvlJc w:val="right"/>
+      <w:pPr>
+        <w:ind w:left="6480" w:hanging="360"/>
+      </w:pPr>
+      <w:rPr>
+        <w:u w:val="none"/>
+      </w:rPr>
+    </w:lvl>
+  </w:abstractNum>
+  <w:num w:numId="1">
+    <w:abstractNumId w:val="3"/>
+  </w:num>
+  <w:num w:numId="2">
+    <w:abstractNumId w:val="1"/>
+  </w:num>
+  <w:num w:numId="3">
+    <w:abstractNumId w:val="7"/>
+  </w:num>
+  <w:num w:numId="4">
+    <w:abstractNumId w:val="4"/>
+  </w:num>
+  <w:num w:numId="5">
+    <w:abstractNumId w:val="6"/>
+  </w:num>
+  <w:num w:numId="6">
+    <w:abstractNumId w:val="9"/>
+  </w:num>
+  <w:num w:numId="7">
+    <w:abstractNumId w:val="2"/>
+  </w:num>
+  <w:num w:numId="8">
+    <w:abstractNumId w:val="8"/>
+  </w:num>
+  <w:num w:numId="9">
+    <w:abstractNumId w:val="0"/>
+  </w:num>
+  <w:num w:numId="10">
+    <w:abstractNumId w:val="5"/>
+  </w:num>
+</w:numbering>
 </file>
 
 <file path=word/styles.xml><?xml version="1.0" encoding="utf-8"?>
@@ -1621,15 +4260,15 @@
   <w:docDefaults>
     <w:rPrDefault>
       <w:rPr>
-        <w:rFonts w:asciiTheme="minorHAnsi" w:eastAsiaTheme="minorEastAsia" w:hAnsiTheme="minorHAnsi" w:cstheme="minorBidi"/>
+        <w:rFonts w:ascii="Arial" w:eastAsia="Arial" w:hAnsi="Arial" w:cs="Arial"/>
         <w:sz w:val="22"/>
         <w:szCs w:val="22"/>
-        <w:lang w:val="en-US" w:eastAsia="zh-CN" w:bidi="ar-SA"/>
+        <w:lang w:val="en" w:eastAsia="zh-CN" w:bidi="ar-SA"/>
       </w:rPr>
     </w:rPrDefault>
     <w:pPrDefault>
       <w:pPr>
-        <w:spacing w:after="160" w:line="259" w:lineRule="auto"/>
+        <w:spacing w:line="276" w:lineRule="auto"/>
       </w:pPr>
     </w:pPrDefault>
   </w:docDefaults>
@@ -2008,13 +4647,103 @@
   </w:latentStyles>
   <w:style w:type="paragraph" w:default="1" w:styleId="Normal">
     <w:name w:val="Normal"/>
-    <w:rsid w:val="00311B2D"/>
+  </w:style>
+  <w:style w:type="paragraph" w:styleId="Heading1">
+    <w:name w:val="heading 1"/>
+    <w:basedOn w:val="Normal"/>
+    <w:next w:val="Normal"/>
     <w:pPr>
-      <w:spacing w:after="0" w:line="276" w:lineRule="auto"/>
+      <w:keepNext/>
+      <w:keepLines/>
+      <w:spacing w:before="200"/>
+      <w:outlineLvl w:val="0"/>
     </w:pPr>
     <w:rPr>
-      <w:rFonts w:ascii="Arial" w:eastAsia="Arial" w:hAnsi="Arial" w:cs="Arial"/>
-      <w:lang w:val="en"/>
+      <w:rFonts w:ascii="Trebuchet MS" w:eastAsia="Trebuchet MS" w:hAnsi="Trebuchet MS" w:cs="Trebuchet MS"/>
+      <w:sz w:val="32"/>
+      <w:szCs w:val="32"/>
+    </w:rPr>
+  </w:style>
+  <w:style w:type="paragraph" w:styleId="Heading2">
+    <w:name w:val="heading 2"/>
+    <w:basedOn w:val="Normal"/>
+    <w:next w:val="Normal"/>
+    <w:pPr>
+      <w:keepNext/>
+      <w:keepLines/>
+      <w:spacing w:before="200"/>
+      <w:outlineLvl w:val="1"/>
+    </w:pPr>
+    <w:rPr>
+      <w:rFonts w:ascii="Trebuchet MS" w:eastAsia="Trebuchet MS" w:hAnsi="Trebuchet MS" w:cs="Trebuchet MS"/>
+      <w:b/>
+      <w:sz w:val="26"/>
+      <w:szCs w:val="26"/>
+    </w:rPr>
+  </w:style>
+  <w:style w:type="paragraph" w:styleId="Heading3">
+    <w:name w:val="heading 3"/>
+    <w:basedOn w:val="Normal"/>
+    <w:next w:val="Normal"/>
+    <w:pPr>
+      <w:keepNext/>
+      <w:keepLines/>
+      <w:spacing w:before="160"/>
+      <w:outlineLvl w:val="2"/>
+    </w:pPr>
+    <w:rPr>
+      <w:rFonts w:ascii="Trebuchet MS" w:eastAsia="Trebuchet MS" w:hAnsi="Trebuchet MS" w:cs="Trebuchet MS"/>
+      <w:b/>
+      <w:color w:val="666666"/>
+      <w:sz w:val="24"/>
+      <w:szCs w:val="24"/>
+    </w:rPr>
+  </w:style>
+  <w:style w:type="paragraph" w:styleId="Heading4">
+    <w:name w:val="heading 4"/>
+    <w:basedOn w:val="Normal"/>
+    <w:next w:val="Normal"/>
+    <w:pPr>
+      <w:keepNext/>
+      <w:keepLines/>
+      <w:spacing w:before="160"/>
+      <w:outlineLvl w:val="3"/>
+    </w:pPr>
+    <w:rPr>
+      <w:rFonts w:ascii="Trebuchet MS" w:eastAsia="Trebuchet MS" w:hAnsi="Trebuchet MS" w:cs="Trebuchet MS"/>
+      <w:color w:val="666666"/>
+      <w:u w:val="single"/>
+    </w:rPr>
+  </w:style>
+  <w:style w:type="paragraph" w:styleId="Heading5">
+    <w:name w:val="heading 5"/>
+    <w:basedOn w:val="Normal"/>
+    <w:next w:val="Normal"/>
+    <w:pPr>
+      <w:keepNext/>
+      <w:keepLines/>
+      <w:spacing w:before="160"/>
+      <w:outlineLvl w:val="4"/>
+    </w:pPr>
+    <w:rPr>
+      <w:rFonts w:ascii="Trebuchet MS" w:eastAsia="Trebuchet MS" w:hAnsi="Trebuchet MS" w:cs="Trebuchet MS"/>
+      <w:color w:val="666666"/>
+    </w:rPr>
+  </w:style>
+  <w:style w:type="paragraph" w:styleId="Heading6">
+    <w:name w:val="heading 6"/>
+    <w:basedOn w:val="Normal"/>
+    <w:next w:val="Normal"/>
+    <w:pPr>
+      <w:keepNext/>
+      <w:keepLines/>
+      <w:spacing w:before="160"/>
+      <w:outlineLvl w:val="5"/>
+    </w:pPr>
+    <w:rPr>
+      <w:rFonts w:ascii="Trebuchet MS" w:eastAsia="Trebuchet MS" w:hAnsi="Trebuchet MS" w:cs="Trebuchet MS"/>
+      <w:i/>
+      <w:color w:val="666666"/>
     </w:rPr>
   </w:style>
   <w:style w:type="character" w:default="1" w:styleId="DefaultParagraphFont">
@@ -2044,36 +4773,143 @@
     <w:semiHidden/>
     <w:unhideWhenUsed/>
   </w:style>
-  <w:style w:type="paragraph" w:styleId="BalloonText">
-    <w:name w:val="Balloon Text"/>
+  <w:style w:type="paragraph" w:styleId="Title">
+    <w:name w:val="Title"/>
     <w:basedOn w:val="Normal"/>
-    <w:link w:val="BalloonTextChar"/>
+    <w:next w:val="Normal"/>
+    <w:pPr>
+      <w:keepNext/>
+      <w:keepLines/>
+    </w:pPr>
+    <w:rPr>
+      <w:rFonts w:ascii="Trebuchet MS" w:eastAsia="Trebuchet MS" w:hAnsi="Trebuchet MS" w:cs="Trebuchet MS"/>
+      <w:sz w:val="42"/>
+      <w:szCs w:val="42"/>
+    </w:rPr>
+  </w:style>
+  <w:style w:type="paragraph" w:styleId="Subtitle">
+    <w:name w:val="Subtitle"/>
+    <w:basedOn w:val="Normal"/>
+    <w:next w:val="Normal"/>
+    <w:pPr>
+      <w:keepNext/>
+      <w:keepLines/>
+      <w:spacing w:after="200"/>
+    </w:pPr>
+    <w:rPr>
+      <w:rFonts w:ascii="Trebuchet MS" w:eastAsia="Trebuchet MS" w:hAnsi="Trebuchet MS" w:cs="Trebuchet MS"/>
+      <w:i/>
+      <w:color w:val="666666"/>
+      <w:sz w:val="26"/>
+      <w:szCs w:val="26"/>
+    </w:rPr>
+  </w:style>
+  <w:style w:type="table" w:customStyle="1" w:styleId="a">
+    <w:basedOn w:val="TableNormal"/>
+    <w:tblPr>
+      <w:tblStyleRowBandSize w:val="1"/>
+      <w:tblStyleColBandSize w:val="1"/>
+      <w:tblCellMar>
+        <w:top w:w="100" w:type="dxa"/>
+        <w:left w:w="100" w:type="dxa"/>
+        <w:bottom w:w="100" w:type="dxa"/>
+        <w:right w:w="100" w:type="dxa"/>
+      </w:tblCellMar>
+    </w:tblPr>
+  </w:style>
+  <w:style w:type="table" w:customStyle="1" w:styleId="a0">
+    <w:basedOn w:val="TableNormal"/>
+    <w:tblPr>
+      <w:tblStyleRowBandSize w:val="1"/>
+      <w:tblStyleColBandSize w:val="1"/>
+      <w:tblCellMar>
+        <w:top w:w="100" w:type="dxa"/>
+        <w:left w:w="100" w:type="dxa"/>
+        <w:bottom w:w="100" w:type="dxa"/>
+        <w:right w:w="100" w:type="dxa"/>
+      </w:tblCellMar>
+    </w:tblPr>
+  </w:style>
+  <w:style w:type="table" w:customStyle="1" w:styleId="a1">
+    <w:basedOn w:val="TableNormal"/>
+    <w:tblPr>
+      <w:tblStyleRowBandSize w:val="1"/>
+      <w:tblStyleColBandSize w:val="1"/>
+      <w:tblCellMar>
+        <w:top w:w="100" w:type="dxa"/>
+        <w:left w:w="100" w:type="dxa"/>
+        <w:bottom w:w="100" w:type="dxa"/>
+        <w:right w:w="100" w:type="dxa"/>
+      </w:tblCellMar>
+    </w:tblPr>
+  </w:style>
+  <w:style w:type="table" w:customStyle="1" w:styleId="a2">
+    <w:basedOn w:val="TableNormal"/>
+    <w:tblPr>
+      <w:tblStyleRowBandSize w:val="1"/>
+      <w:tblStyleColBandSize w:val="1"/>
+      <w:tblCellMar>
+        <w:top w:w="100" w:type="dxa"/>
+        <w:left w:w="100" w:type="dxa"/>
+        <w:bottom w:w="100" w:type="dxa"/>
+        <w:right w:w="100" w:type="dxa"/>
+      </w:tblCellMar>
+    </w:tblPr>
+  </w:style>
+  <w:style w:type="paragraph" w:styleId="Header">
+    <w:name w:val="header"/>
+    <w:basedOn w:val="Normal"/>
+    <w:link w:val="HeaderChar"/>
     <w:uiPriority w:val="99"/>
-    <w:semiHidden/>
     <w:unhideWhenUsed/>
-    <w:rsid w:val="00311B2D"/>
+    <w:rsid w:val="00ED1747"/>
     <w:pPr>
+      <w:tabs>
+        <w:tab w:val="center" w:pos="4680"/>
+        <w:tab w:val="right" w:pos="9360"/>
+      </w:tabs>
       <w:spacing w:line="240" w:lineRule="auto"/>
     </w:pPr>
-    <w:rPr>
-      <w:rFonts w:ascii="Segoe UI" w:hAnsi="Segoe UI" w:cs="Segoe UI"/>
-      <w:sz w:val="18"/>
-      <w:szCs w:val="18"/>
-    </w:rPr>
   </w:style>
-  <w:style w:type="character" w:customStyle="1" w:styleId="BalloonTextChar">
-    <w:name w:val="Balloon Text Char"/>
+  <w:style w:type="character" w:customStyle="1" w:styleId="HeaderChar">
+    <w:name w:val="Header Char"/>
     <w:basedOn w:val="DefaultParagraphFont"/>
-    <w:link w:val="BalloonText"/>
+    <w:link w:val="Header"/>
     <w:uiPriority w:val="99"/>
-    <w:semiHidden/>
-    <w:rsid w:val="00311B2D"/>
-    <w:rPr>
-      <w:rFonts w:ascii="Segoe UI" w:eastAsia="Arial" w:hAnsi="Segoe UI" w:cs="Segoe UI"/>
-      <w:sz w:val="18"/>
-      <w:szCs w:val="18"/>
-      <w:lang w:val="en"/>
-    </w:rPr>
+    <w:rsid w:val="00ED1747"/>
+  </w:style>
+  <w:style w:type="paragraph" w:styleId="Footer">
+    <w:name w:val="footer"/>
+    <w:basedOn w:val="Normal"/>
+    <w:link w:val="FooterChar"/>
+    <w:uiPriority w:val="99"/>
+    <w:unhideWhenUsed/>
+    <w:rsid w:val="00ED1747"/>
+    <w:pPr>
+      <w:tabs>
+        <w:tab w:val="center" w:pos="4680"/>
+        <w:tab w:val="right" w:pos="9360"/>
+      </w:tabs>
+      <w:spacing w:line="240" w:lineRule="auto"/>
+    </w:pPr>
+  </w:style>
+  <w:style w:type="character" w:customStyle="1" w:styleId="FooterChar">
+    <w:name w:val="Footer Char"/>
+    <w:basedOn w:val="DefaultParagraphFont"/>
+    <w:link w:val="Footer"/>
+    <w:uiPriority w:val="99"/>
+    <w:rsid w:val="00ED1747"/>
+  </w:style>
+  <w:style w:type="paragraph" w:styleId="ListParagraph">
+    <w:name w:val="List Paragraph"/>
+    <w:basedOn w:val="Normal"/>
+    <w:uiPriority w:val="34"/>
+    <w:qFormat/>
+    <w:rsid w:val="00ED1747"/>
+    <w:pPr>
+      <w:ind w:left="720"/>
+      <w:contextualSpacing/>
+    </w:pPr>
   </w:style>
 </w:styles>
 </file>
@@ -2089,44 +4925,44 @@
         <a:sysClr val="window" lastClr="FFFFFF"/>
       </a:lt1>
       <a:dk2>
-        <a:srgbClr val="44546A"/>
+        <a:srgbClr val="1F497D"/>
       </a:dk2>
       <a:lt2>
-        <a:srgbClr val="E7E6E6"/>
+        <a:srgbClr val="EEECE1"/>
       </a:lt2>
       <a:accent1>
-        <a:srgbClr val="5B9BD5"/>
+        <a:srgbClr val="4F81BD"/>
       </a:accent1>
       <a:accent2>
-        <a:srgbClr val="ED7D31"/>
+        <a:srgbClr val="C0504D"/>
       </a:accent2>
       <a:accent3>
-        <a:srgbClr val="A5A5A5"/>
+        <a:srgbClr val="9BBB59"/>
       </a:accent3>
       <a:accent4>
-        <a:srgbClr val="FFC000"/>
+        <a:srgbClr val="8064A2"/>
       </a:accent4>
       <a:accent5>
-        <a:srgbClr val="4472C4"/>
+        <a:srgbClr val="4BACC6"/>
       </a:accent5>
       <a:accent6>
-        <a:srgbClr val="70AD47"/>
+        <a:srgbClr val="F79646"/>
       </a:accent6>
       <a:hlink>
-        <a:srgbClr val="0563C1"/>
+        <a:srgbClr val="0000FF"/>
       </a:hlink>
       <a:folHlink>
-        <a:srgbClr val="954F72"/>
+        <a:srgbClr val="800080"/>
       </a:folHlink>
     </a:clrScheme>
     <a:fontScheme name="Office">
       <a:majorFont>
-        <a:latin typeface="Calibri Light" panose="020F0302020204030204"/>
+        <a:latin typeface="Calibri"/>
         <a:ea typeface=""/>
         <a:cs typeface=""/>
-        <a:font script="Jpan" typeface="游ゴシック Light"/>
+        <a:font script="Jpan" typeface="ＭＳ ゴシック"/>
         <a:font script="Hang" typeface="맑은 고딕"/>
-        <a:font script="Hans" typeface="等线 Light"/>
+        <a:font script="Hans" typeface="宋体"/>
         <a:font script="Hant" typeface="新細明體"/>
         <a:font script="Arab" typeface="Times New Roman"/>
         <a:font script="Hebr" typeface="Times New Roman"/>
@@ -2156,12 +4992,12 @@
         <a:font script="Geor" typeface="Sylfaen"/>
       </a:majorFont>
       <a:minorFont>
-        <a:latin typeface="Calibri" panose="020F0502020204030204"/>
+        <a:latin typeface="Cambria"/>
         <a:ea typeface=""/>
         <a:cs typeface=""/>
-        <a:font script="Jpan" typeface="游明朝"/>
+        <a:font script="Jpan" typeface="ＭＳ 明朝"/>
         <a:font script="Hang" typeface="맑은 고딕"/>
-        <a:font script="Hans" typeface="等线"/>
+        <a:font script="Hans" typeface="宋体"/>
         <a:font script="Hant" typeface="新細明體"/>
         <a:font script="Arab" typeface="Arial"/>
         <a:font script="Hebr" typeface="Arial"/>
@@ -2200,141 +5036,200 @@
           <a:gsLst>
             <a:gs pos="0">
               <a:schemeClr val="phClr">
-                <a:lumMod val="110000"/>
-                <a:satMod val="105000"/>
-                <a:tint val="67000"/>
+                <a:tint val="50000"/>
+                <a:satMod val="300000"/>
               </a:schemeClr>
             </a:gs>
-            <a:gs pos="50000">
+            <a:gs pos="35000">
               <a:schemeClr val="phClr">
-                <a:lumMod val="105000"/>
-                <a:satMod val="103000"/>
-                <a:tint val="73000"/>
+                <a:tint val="37000"/>
+                <a:satMod val="300000"/>
               </a:schemeClr>
             </a:gs>
             <a:gs pos="100000">
               <a:schemeClr val="phClr">
-                <a:lumMod val="105000"/>
-                <a:satMod val="109000"/>
-                <a:tint val="81000"/>
+                <a:tint val="15000"/>
+                <a:satMod val="350000"/>
               </a:schemeClr>
             </a:gs>
           </a:gsLst>
-          <a:lin ang="5400000" scaled="0"/>
+          <a:lin ang="16200000" scaled="1"/>
         </a:gradFill>
         <a:gradFill rotWithShape="1">
           <a:gsLst>
             <a:gs pos="0">
               <a:schemeClr val="phClr">
-                <a:satMod val="103000"/>
-                <a:lumMod val="102000"/>
-                <a:tint val="94000"/>
-              </a:schemeClr>
-            </a:gs>
-            <a:gs pos="50000">
-              <a:schemeClr val="phClr">
-                <a:satMod val="110000"/>
-                <a:lumMod val="100000"/>
+                <a:tint val="100000"/>
                 <a:shade val="100000"/>
+                <a:satMod val="130000"/>
               </a:schemeClr>
             </a:gs>
             <a:gs pos="100000">
               <a:schemeClr val="phClr">
-                <a:lumMod val="99000"/>
-                <a:satMod val="120000"/>
-                <a:shade val="78000"/>
+                <a:tint val="50000"/>
+                <a:shade val="100000"/>
+                <a:satMod val="350000"/>
               </a:schemeClr>
             </a:gs>
           </a:gsLst>
-          <a:lin ang="5400000" scaled="0"/>
+          <a:lin ang="16200000" scaled="0"/>
         </a:gradFill>
       </a:fillStyleLst>
       <a:lnStyleLst>
-        <a:ln w="6350" cap="flat" cmpd="sng" algn="ctr">
+        <a:ln w="9525" cap="flat" cmpd="sng" algn="ctr">
+          <a:solidFill>
+            <a:schemeClr val="phClr">
+              <a:shade val="95000"/>
+              <a:satMod val="105000"/>
+            </a:schemeClr>
+          </a:solidFill>
+          <a:prstDash val="solid"/>
+        </a:ln>
+        <a:ln w="25400" cap="flat" cmpd="sng" algn="ctr">
           <a:solidFill>
             <a:schemeClr val="phClr"/>
           </a:solidFill>
           <a:prstDash val="solid"/>
-          <a:miter lim="800000"/>
         </a:ln>
-        <a:ln w="12700" cap="flat" cmpd="sng" algn="ctr">
+        <a:ln w="38100" cap="flat" cmpd="sng" algn="ctr">
           <a:solidFill>
             <a:schemeClr val="phClr"/>
           </a:solidFill>
           <a:prstDash val="solid"/>
-          <a:miter lim="800000"/>
-        </a:ln>
-        <a:ln w="19050" cap="flat" cmpd="sng" algn="ctr">
-          <a:solidFill>
-            <a:schemeClr val="phClr"/>
-          </a:solidFill>
-          <a:prstDash val="solid"/>
-          <a:miter lim="800000"/>
         </a:ln>
       </a:lnStyleLst>
       <a:effectStyleLst>
         <a:effectStyle>
-          <a:effectLst/>
-        </a:effectStyle>
-        <a:effectStyle>
-          <a:effectLst/>
+          <a:effectLst>
+            <a:outerShdw blurRad="40000" dist="20000" dir="5400000" rotWithShape="0">
+              <a:srgbClr val="000000">
+                <a:alpha val="38000"/>
+              </a:srgbClr>
+            </a:outerShdw>
+          </a:effectLst>
         </a:effectStyle>
         <a:effectStyle>
           <a:effectLst>
-            <a:outerShdw blurRad="57150" dist="19050" dir="5400000" algn="ctr" rotWithShape="0">
+            <a:outerShdw blurRad="40000" dist="23000" dir="5400000" rotWithShape="0">
               <a:srgbClr val="000000">
-                <a:alpha val="63000"/>
+                <a:alpha val="35000"/>
               </a:srgbClr>
             </a:outerShdw>
           </a:effectLst>
+        </a:effectStyle>
+        <a:effectStyle>
+          <a:effectLst>
+            <a:outerShdw blurRad="40000" dist="23000" dir="5400000" rotWithShape="0">
+              <a:srgbClr val="000000">
+                <a:alpha val="35000"/>
+              </a:srgbClr>
+            </a:outerShdw>
+          </a:effectLst>
+          <a:scene3d>
+            <a:camera prst="orthographicFront">
+              <a:rot lat="0" lon="0" rev="0"/>
+            </a:camera>
+            <a:lightRig rig="threePt" dir="t">
+              <a:rot lat="0" lon="0" rev="1200000"/>
+            </a:lightRig>
+          </a:scene3d>
+          <a:sp3d>
+            <a:bevelT w="63500" h="25400"/>
+          </a:sp3d>
         </a:effectStyle>
       </a:effectStyleLst>
       <a:bgFillStyleLst>
         <a:solidFill>
           <a:schemeClr val="phClr"/>
         </a:solidFill>
-        <a:solidFill>
-          <a:schemeClr val="phClr">
-            <a:tint val="95000"/>
-            <a:satMod val="170000"/>
-          </a:schemeClr>
-        </a:solidFill>
         <a:gradFill rotWithShape="1">
           <a:gsLst>
             <a:gs pos="0">
               <a:schemeClr val="phClr">
-                <a:tint val="93000"/>
-                <a:satMod val="150000"/>
-                <a:shade val="98000"/>
-                <a:lumMod val="102000"/>
+                <a:tint val="40000"/>
+                <a:satMod val="350000"/>
               </a:schemeClr>
             </a:gs>
-            <a:gs pos="50000">
+            <a:gs pos="40000">
               <a:schemeClr val="phClr">
-                <a:tint val="98000"/>
-                <a:satMod val="130000"/>
-                <a:shade val="90000"/>
-                <a:lumMod val="103000"/>
+                <a:tint val="45000"/>
+                <a:shade val="99000"/>
+                <a:satMod val="350000"/>
               </a:schemeClr>
             </a:gs>
             <a:gs pos="100000">
               <a:schemeClr val="phClr">
-                <a:shade val="63000"/>
-                <a:satMod val="120000"/>
+                <a:shade val="20000"/>
+                <a:satMod val="255000"/>
               </a:schemeClr>
             </a:gs>
           </a:gsLst>
-          <a:lin ang="5400000" scaled="0"/>
+          <a:path path="circle">
+            <a:fillToRect l="50000" t="-80000" r="50000" b="180000"/>
+          </a:path>
+        </a:gradFill>
+        <a:gradFill rotWithShape="1">
+          <a:gsLst>
+            <a:gs pos="0">
+              <a:schemeClr val="phClr">
+                <a:tint val="80000"/>
+                <a:satMod val="300000"/>
+              </a:schemeClr>
+            </a:gs>
+            <a:gs pos="100000">
+              <a:schemeClr val="phClr">
+                <a:shade val="30000"/>
+                <a:satMod val="200000"/>
+              </a:schemeClr>
+            </a:gs>
+          </a:gsLst>
+          <a:path path="circle">
+            <a:fillToRect l="50000" t="50000" r="50000" b="50000"/>
+          </a:path>
         </a:gradFill>
       </a:bgFillStyleLst>
     </a:fmtScheme>
   </a:themeElements>
-  <a:objectDefaults/>
+  <a:objectDefaults>
+    <a:spDef>
+      <a:spPr/>
+      <a:bodyPr/>
+      <a:lstStyle/>
+      <a:style>
+        <a:lnRef idx="1">
+          <a:schemeClr val="accent1"/>
+        </a:lnRef>
+        <a:fillRef idx="3">
+          <a:schemeClr val="accent1"/>
+        </a:fillRef>
+        <a:effectRef idx="2">
+          <a:schemeClr val="accent1"/>
+        </a:effectRef>
+        <a:fontRef idx="minor">
+          <a:schemeClr val="lt1"/>
+        </a:fontRef>
+      </a:style>
+    </a:spDef>
+    <a:lnDef>
+      <a:spPr/>
+      <a:bodyPr/>
+      <a:lstStyle/>
+      <a:style>
+        <a:lnRef idx="2">
+          <a:schemeClr val="accent1"/>
+        </a:lnRef>
+        <a:fillRef idx="0">
+          <a:schemeClr val="accent1"/>
+        </a:fillRef>
+        <a:effectRef idx="1">
+          <a:schemeClr val="accent1"/>
+        </a:effectRef>
+        <a:fontRef idx="minor">
+          <a:schemeClr val="tx1"/>
+        </a:fontRef>
+      </a:style>
+    </a:lnDef>
+  </a:objectDefaults>
   <a:extraClrSchemeLst/>
-  <a:extLst>
-    <a:ext uri="{05A4C25C-085E-4340-85A3-A5531E510DB2}">
-      <thm15:themeFamily xmlns:thm15="http://schemas.microsoft.com/office/thememl/2012/main" name="Office Theme" id="{62F939B6-93AF-4DB8-9C6B-D6C7DFDC589F}" vid="{4A3C46E8-61CC-4603-A589-7422A47A8E4A}"/>
-    </a:ext>
-  </a:extLst>
 </a:theme>
 </file>
</xml_diff>